<commit_message>
Make corrections to install procedure
Some corrections were needed, but I also
had to update the bmp/ini step to point to the
new to_tc_folder directory.
</commit_message>
<xml_diff>
--- a/Documentation/Cleveland-Model Installation Guide.docx
+++ b/Documentation/Cleveland-Model Installation Guide.docx
@@ -1,6 +1,6 @@
 
 <file path=word/document.xml><?xml version="1.0" encoding="utf-8"?>
-<w:document xmlns:wpc="http://schemas.microsoft.com/office/word/2010/wordprocessingCanvas" xmlns:mc="http://schemas.openxmlformats.org/markup-compatibility/2006" xmlns:o="urn:schemas-microsoft-com:office:office" xmlns:r="http://schemas.openxmlformats.org/officeDocument/2006/relationships" xmlns:m="http://schemas.openxmlformats.org/officeDocument/2006/math" xmlns:v="urn:schemas-microsoft-com:vml" xmlns:wp14="http://schemas.microsoft.com/office/word/2010/wordprocessingDrawing" xmlns:wp="http://schemas.openxmlformats.org/drawingml/2006/wordprocessingDrawing" xmlns:w10="urn:schemas-microsoft-com:office:word" xmlns:w="http://schemas.openxmlformats.org/wordprocessingml/2006/main" xmlns:w14="http://schemas.microsoft.com/office/word/2010/wordml" xmlns:wpg="http://schemas.microsoft.com/office/word/2010/wordprocessingGroup" xmlns:wpi="http://schemas.microsoft.com/office/word/2010/wordprocessingInk" xmlns:wne="http://schemas.microsoft.com/office/word/2006/wordml" xmlns:wps="http://schemas.microsoft.com/office/word/2010/wordprocessingShape" mc:Ignorable="w14 wp14">
+<w:document xmlns:wpc="http://schemas.microsoft.com/office/word/2010/wordprocessingCanvas" xmlns:mo="http://schemas.microsoft.com/office/mac/office/2008/main" xmlns:mc="http://schemas.openxmlformats.org/markup-compatibility/2006" xmlns:mv="urn:schemas-microsoft-com:mac:vml" xmlns:o="urn:schemas-microsoft-com:office:office" xmlns:r="http://schemas.openxmlformats.org/officeDocument/2006/relationships" xmlns:m="http://schemas.openxmlformats.org/officeDocument/2006/math" xmlns:v="urn:schemas-microsoft-com:vml" xmlns:wp14="http://schemas.microsoft.com/office/word/2010/wordprocessingDrawing" xmlns:wp="http://schemas.openxmlformats.org/drawingml/2006/wordprocessingDrawing" xmlns:w10="urn:schemas-microsoft-com:office:word" xmlns:w="http://schemas.openxmlformats.org/wordprocessingml/2006/main" xmlns:w14="http://schemas.microsoft.com/office/word/2010/wordml" xmlns:w15="http://schemas.microsoft.com/office/word/2012/wordml" xmlns:wpg="http://schemas.microsoft.com/office/word/2010/wordprocessingGroup" xmlns:wpi="http://schemas.microsoft.com/office/word/2010/wordprocessingInk" xmlns:wne="http://schemas.microsoft.com/office/word/2006/wordml" xmlns:wps="http://schemas.microsoft.com/office/word/2010/wordprocessingShape" mc:Ignorable="w14 w15 wp14">
   <w:body>
     <w:p>
       <w:pPr>
@@ -39,7 +39,7 @@
           <w:szCs w:val="48"/>
         </w:rPr>
         <w:drawing>
-          <wp:inline distT="0" distB="0" distL="0" distR="0">
+          <wp:inline distT="0" distB="0" distL="0" distR="0" wp14:anchorId="5FD2362E" wp14:editId="1E755D4D">
             <wp:extent cx="1981200" cy="502920"/>
             <wp:effectExtent l="0" t="0" r="0" b="0"/>
             <wp:docPr id="65" name="Picture 65"/>
@@ -54,7 +54,7 @@
                     <pic:cNvPicPr/>
                   </pic:nvPicPr>
                   <pic:blipFill>
-                    <a:blip r:embed="rId8">
+                    <a:blip r:embed="rId7">
                       <a:extLst>
                         <a:ext uri="{28A0092B-C50C-407E-A947-70E740481C1C}">
                           <a14:useLocalDpi xmlns:a14="http://schemas.microsoft.com/office/drawing/2010/main" val="0"/>
@@ -368,9 +368,9 @@
       <w:pPr>
         <w:ind w:left="6480" w:firstLine="720"/>
         <w:sectPr>
-          <w:headerReference w:type="default" r:id="rId9"/>
-          <w:footerReference w:type="even" r:id="rId10"/>
-          <w:footerReference w:type="default" r:id="rId11"/>
+          <w:headerReference w:type="default" r:id="rId8"/>
+          <w:footerReference w:type="even" r:id="rId9"/>
+          <w:footerReference w:type="default" r:id="rId10"/>
           <w:pgSz w:w="12240" w:h="15840" w:code="1"/>
           <w:pgMar w:top="1440" w:right="1440" w:bottom="1440" w:left="1440" w:header="720" w:footer="720" w:gutter="0"/>
           <w:pgNumType w:start="1" w:chapStyle="1"/>
@@ -384,7 +384,7 @@
           <w:szCs w:val="24"/>
         </w:rPr>
         <w:drawing>
-          <wp:inline distT="0" distB="0" distL="0" distR="0" wp14:anchorId="783EE475">
+          <wp:inline distT="0" distB="0" distL="0" distR="0" wp14:anchorId="17891D9B" wp14:editId="0241737E">
             <wp:extent cx="1774190" cy="267970"/>
             <wp:effectExtent l="0" t="0" r="0" b="0"/>
             <wp:docPr id="61" name="Picture 61"/>
@@ -401,7 +401,7 @@
                     </pic:cNvPicPr>
                   </pic:nvPicPr>
                   <pic:blipFill>
-                    <a:blip r:embed="rId12">
+                    <a:blip r:embed="rId11">
                       <a:extLst>
                         <a:ext uri="{28A0092B-C50C-407E-A947-70E740481C1C}">
                           <a14:useLocalDpi xmlns:a14="http://schemas.microsoft.com/office/drawing/2010/main" val="0"/>
@@ -2682,8 +2682,8 @@
     <w:p>
       <w:pPr>
         <w:sectPr>
-          <w:headerReference w:type="default" r:id="rId13"/>
-          <w:footerReference w:type="default" r:id="rId14"/>
+          <w:headerReference w:type="default" r:id="rId12"/>
+          <w:footerReference w:type="default" r:id="rId13"/>
           <w:pgSz w:w="12240" w:h="15840" w:code="1"/>
           <w:pgMar w:top="1440" w:right="1800" w:bottom="1440" w:left="1440" w:header="720" w:footer="720" w:gutter="0"/>
           <w:pgNumType w:fmt="lowerRoman" w:start="1"/>
@@ -2776,7 +2776,7 @@
         <mc:AlternateContent>
           <mc:Choice Requires="wpc">
             <w:drawing>
-              <wp:inline distT="0" distB="0" distL="0" distR="0">
+              <wp:inline distT="0" distB="0" distL="0" distR="0" wp14:anchorId="23F85462" wp14:editId="08CA0282">
                 <wp:extent cx="5631180" cy="3314700"/>
                 <wp:effectExtent l="0" t="0" r="7620" b="0"/>
                 <wp:docPr id="60" name="Canvas 42"/>
@@ -3828,7 +3828,7 @@
           </mc:Choice>
           <mc:Fallback>
             <w:pict>
-              <v:group id="Canvas 42" o:spid="_x0000_s1026" editas="canvas" style="width:443.4pt;height:261pt;mso-position-horizontal-relative:char;mso-position-vertical-relative:line" coordsize="56311,33147" o:gfxdata="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">
+              <v:group w14:anchorId="23F85462" id="Canvas 42" o:spid="_x0000_s1026" style="width:443.4pt;height:261pt;mso-position-horizontal-relative:char;mso-position-vertical-relative:line" coordsize="5631180,3314700" o:gfxdata="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">
                 <v:shapetype id="_x0000_t75" coordsize="21600,21600" o:spt="75" o:preferrelative="t" path="m@4@5l@4@11@9@11@9@5xe" filled="f" stroked="f">
                   <v:stroke joinstyle="miter"/>
                   <v:formulas>
@@ -3848,11 +3848,11 @@
                   <v:path o:extrusionok="f" gradientshapeok="t" o:connecttype="rect"/>
                   <o:lock v:ext="edit" aspectratio="t"/>
                 </v:shapetype>
-                <v:shape id="_x0000_s1027" type="#_x0000_t75" style="position:absolute;width:56311;height:33147;visibility:visible;mso-wrap-style:square">
+                <v:shape id="_x0000_s1027" type="#_x0000_t75" style="position:absolute;width:5631180;height:3314700;visibility:visible;mso-wrap-style:square">
                   <v:fill o:detectmouseclick="t"/>
                   <v:path o:connecttype="none"/>
                 </v:shape>
-                <v:shapetype id="_x0000_t176" coordsize="21600,21600" o:spt="176" adj="2700" path="m@0,qx0@0l0@2qy@0,21600l@1,21600qx21600@2l21600@0qy@1,xe">
+                <v:shapetype id="_x0000_t176" coordsize="21600,21600" o:spt="176" adj="2700" path="m@0,0qx0@0l0@2qy@0,21600l@1,21600qx21600@2l21600@0qy@1,0xe">
                   <v:stroke joinstyle="miter"/>
                   <v:formulas>
                     <v:f eqn="val #0"/>
@@ -3868,9 +3868,9 @@
                   </v:formulas>
                   <v:path gradientshapeok="t" limo="10800,10800" o:connecttype="custom" o:connectlocs="@8,0;0,@9;@8,@7;@6,@9" textboxrect="@3,@3,@4,@5"/>
                 </v:shapetype>
-                <v:shape id="AutoShape 44" o:spid="_x0000_s1028" type="#_x0000_t176" style="position:absolute;left:28092;width:12293;height:5268;visibility:visible;mso-wrap-style:square;v-text-anchor:middle" o:gfxdata="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" fillcolor="#c9f">
-                  <v:shadow color="#303"/>
-                  <v:textbox inset="1.46292mm,.73147mm,1.46292mm,.73147mm">
+                <v:shape id="AutoShape 44" o:spid="_x0000_s1028" type="#_x0000_t176" style="position:absolute;left:2809207;width:1229355;height:526861;visibility:visible;mso-wrap-style:square;v-text-anchor:middle" o:gfxdata="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" fillcolor="#c9f">
+                  <v:shadow color="#303" opacity="1" mv:blur="0" offset="2pt,2pt"/>
+                  <v:textbox inset="52665emu,26333emu,52665emu,26333emu">
                     <w:txbxContent>
                       <w:p>
                         <w:pPr>
@@ -3904,9 +3904,9 @@
                     </w:txbxContent>
                   </v:textbox>
                 </v:shape>
-                <v:shape id="AutoShape 45" o:spid="_x0000_s1029" type="#_x0000_t176" style="position:absolute;top:8340;width:10533;height:5708;visibility:visible;mso-wrap-style:square;v-text-anchor:middle" o:gfxdata="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" fillcolor="#c9f">
-                  <v:shadow color="#303"/>
-                  <v:textbox inset="1.46292mm,.73147mm,1.46292mm,.73147mm">
+                <v:shape id="AutoShape 45" o:spid="_x0000_s1029" type="#_x0000_t176" style="position:absolute;top:834002;width:1053393;height:570805;visibility:visible;mso-wrap-style:square;v-text-anchor:middle" o:gfxdata="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" fillcolor="#c9f">
+                  <v:shadow color="#303" opacity="1" mv:blur="0" offset="2pt,2pt"/>
+                  <v:textbox inset="52665emu,26333emu,52665emu,26333emu">
                     <w:txbxContent>
                       <w:p>
                         <w:pPr>
@@ -3940,13 +3940,13 @@
                     </w:txbxContent>
                   </v:textbox>
                 </v:shape>
-                <v:shapetype id="_x0000_t109" coordsize="21600,21600" o:spt="109" path="m,l,21600r21600,l21600,xe">
+                <v:shapetype id="_x0000_t109" coordsize="21600,21600" o:spt="109" path="m0,0l0,21600,21600,21600,21600,0xe">
                   <v:stroke joinstyle="miter"/>
                   <v:path gradientshapeok="t" o:connecttype="rect"/>
                 </v:shapetype>
-                <v:shape id="AutoShape 46" o:spid="_x0000_s1030" type="#_x0000_t109" style="position:absolute;left:28092;top:9658;width:12293;height:3071;visibility:visible;mso-wrap-style:square;v-text-anchor:middle" o:gfxdata="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" fillcolor="#cc9">
-                  <v:shadow color="#303"/>
-                  <v:textbox inset="1.46292mm,.73147mm,1.46292mm,.73147mm">
+                <v:shape id="AutoShape 46" o:spid="_x0000_s1030" type="#_x0000_t109" style="position:absolute;left:2809207;top:965834;width:1229355;height:307141;visibility:visible;mso-wrap-style:square;v-text-anchor:middle" o:gfxdata="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" fillcolor="#cc9">
+                  <v:shadow color="#303" opacity="1" mv:blur="0" offset="2pt,2pt"/>
+                  <v:textbox inset="52665emu,26333emu,52665emu,26333emu">
                     <w:txbxContent>
                       <w:p>
                         <w:pPr>
@@ -3971,9 +3971,9 @@
                     </w:txbxContent>
                   </v:textbox>
                 </v:shape>
-                <v:shape id="AutoShape 47" o:spid="_x0000_s1031" type="#_x0000_t109" style="position:absolute;left:28092;top:14926;width:12293;height:3072;visibility:visible;mso-wrap-style:square;v-text-anchor:middle" o:gfxdata="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" fillcolor="#cc9">
-                  <v:shadow color="#303"/>
-                  <v:textbox inset="1.46292mm,.73147mm,1.46292mm,.73147mm">
+                <v:shape id="AutoShape 47" o:spid="_x0000_s1031" type="#_x0000_t109" style="position:absolute;left:2809207;top:1492694;width:1229355;height:307141;visibility:visible;mso-wrap-style:square;v-text-anchor:middle" o:gfxdata="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" fillcolor="#cc9">
+                  <v:shadow color="#303" opacity="1" mv:blur="0" offset="2pt,2pt"/>
+                  <v:textbox inset="52665emu,26333emu,52665emu,26333emu">
                     <w:txbxContent>
                       <w:p>
                         <w:pPr>
@@ -3998,9 +3998,9 @@
                     </w:txbxContent>
                   </v:textbox>
                 </v:shape>
-                <v:shape id="AutoShape 48" o:spid="_x0000_s1032" type="#_x0000_t109" style="position:absolute;left:28092;top:20195;width:12293;height:3071;visibility:visible;mso-wrap-style:square;v-text-anchor:middle" o:gfxdata="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" fillcolor="#cc9">
-                  <v:shadow color="#303"/>
-                  <v:textbox inset="1.46292mm,.73147mm,1.46292mm,.73147mm">
+                <v:shape id="AutoShape 48" o:spid="_x0000_s1032" type="#_x0000_t109" style="position:absolute;left:2809207;top:2019555;width:1229355;height:307141;visibility:visible;mso-wrap-style:square;v-text-anchor:middle" o:gfxdata="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" fillcolor="#cc9">
+                  <v:shadow color="#303" opacity="1" mv:blur="0" offset="2pt,2pt"/>
+                  <v:textbox inset="52665emu,26333emu,52665emu,26333emu">
                     <w:txbxContent>
                       <w:p>
                         <w:pPr>
@@ -4025,9 +4025,9 @@
                     </w:txbxContent>
                   </v:textbox>
                 </v:shape>
-                <v:shape id="AutoShape 49" o:spid="_x0000_s1033" type="#_x0000_t109" style="position:absolute;left:27431;top:29718;width:13715;height:3067;visibility:visible;mso-wrap-style:square;v-text-anchor:middle" o:gfxdata="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" fillcolor="#cc9">
-                  <v:shadow color="#303"/>
-                  <v:textbox inset="1.46292mm,.73147mm,1.46292mm,.73147mm">
+                <v:shape id="AutoShape 49" o:spid="_x0000_s1033" type="#_x0000_t109" style="position:absolute;left:2743103;top:2971832;width:1371551;height:306673;visibility:visible;mso-wrap-style:square;v-text-anchor:middle" o:gfxdata="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" fillcolor="#cc9">
+                  <v:shadow color="#303" opacity="1" mv:blur="0" offset="2pt,2pt"/>
+                  <v:textbox inset="52665emu,26333emu,52665emu,26333emu">
                     <w:txbxContent>
                       <w:p>
                         <w:pPr>
@@ -4052,25 +4052,25 @@
                     </w:txbxContent>
                   </v:textbox>
                 </v:shape>
-                <v:shapetype id="_x0000_t32" coordsize="21600,21600" o:spt="32" o:oned="t" path="m,l21600,21600e" filled="f">
+                <v:shapetype id="_x0000_t32" coordsize="21600,21600" o:spt="32" o:oned="t" path="m0,0l21600,21600e" filled="f">
                   <v:path arrowok="t" fillok="f" o:connecttype="none"/>
                   <o:lock v:ext="edit" shapetype="t"/>
                 </v:shapetype>
-                <v:shape id="AutoShape 50" o:spid="_x0000_s1034" type="#_x0000_t32" style="position:absolute;left:34241;top:5268;width:4;height:4390;visibility:visible;mso-wrap-style:square" o:connectortype="straight" o:gfxdata="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">
+                <v:shape id="AutoShape 50" o:spid="_x0000_s1034" type="#_x0000_t32" style="position:absolute;left:3424123;top:526861;width:476;height:438973;visibility:visible;mso-wrap-style:square" o:connectortype="straight" o:gfxdata="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">
                   <v:stroke endarrow="block"/>
-                  <v:shadow color="#303"/>
+                  <v:shadow color="#303" opacity="1" mv:blur="0" offset="2pt,2pt"/>
                 </v:shape>
-                <v:shape id="AutoShape 51" o:spid="_x0000_s1035" type="#_x0000_t32" style="position:absolute;left:34241;top:12729;width:4;height:2197;visibility:visible;mso-wrap-style:square" o:connectortype="straight" o:gfxdata="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">
+                <v:shape id="AutoShape 51" o:spid="_x0000_s1035" type="#_x0000_t32" style="position:absolute;left:3424123;top:1272974;width:476;height:219720;visibility:visible;mso-wrap-style:square" o:connectortype="straight" o:gfxdata="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">
                   <v:stroke endarrow="block"/>
-                  <v:shadow color="#303"/>
+                  <v:shadow color="#303" opacity="1" mv:blur="0" offset="2pt,2pt"/>
                 </v:shape>
-                <v:shape id="AutoShape 52" o:spid="_x0000_s1036" type="#_x0000_t32" style="position:absolute;left:34241;top:17993;width:4;height:2197;visibility:visible;mso-wrap-style:square" o:connectortype="straight" o:gfxdata="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">
+                <v:shape id="AutoShape 52" o:spid="_x0000_s1036" type="#_x0000_t32" style="position:absolute;left:3424123;top:1799368;width:476;height:219720;visibility:visible;mso-wrap-style:square" o:connectortype="straight" o:gfxdata="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">
                   <v:stroke endarrow="block"/>
-                  <v:shadow color="#303"/>
+                  <v:shadow color="#303" opacity="1" mv:blur="0" offset="2pt,2pt"/>
                 </v:shape>
-                <v:shape id="AutoShape 53" o:spid="_x0000_s1037" type="#_x0000_t176" style="position:absolute;left:14485;top:7461;width:10534;height:7465;visibility:visible;mso-wrap-style:square;v-text-anchor:middle" o:gfxdata="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" fillcolor="#ff9">
-                  <v:shadow color="#303"/>
-                  <v:textbox inset="1.46292mm,.73147mm,1.46292mm,.73147mm">
+                <v:shape id="AutoShape 53" o:spid="_x0000_s1037" type="#_x0000_t176" style="position:absolute;left:1448594;top:746114;width:1053393;height:746581;visibility:visible;mso-wrap-style:square;v-text-anchor:middle" o:gfxdata="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" fillcolor="#ff9">
+                  <v:shadow color="#303" opacity="1" mv:blur="0" offset="2pt,2pt"/>
+                  <v:textbox inset="52665emu,26333emu,52665emu,26333emu">
                     <w:txbxContent>
                       <w:p>
                         <w:pPr>
@@ -4095,30 +4095,30 @@
                     </w:txbxContent>
                   </v:textbox>
                 </v:shape>
-                <v:shape id="AutoShape 54" o:spid="_x0000_s1038" type="#_x0000_t32" style="position:absolute;left:10533;top:11196;width:3952;height:5;visibility:visible;mso-wrap-style:square" o:connectortype="straight" o:gfxdata="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">
+                <v:shape id="AutoShape 54" o:spid="_x0000_s1038" type="#_x0000_t32" style="position:absolute;left:1053393;top:1119638;width:395201;height:467;visibility:visible;mso-wrap-style:square" o:connectortype="straight" o:gfxdata="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">
                   <v:stroke endarrow="block"/>
-                  <v:shadow color="#303"/>
+                  <v:shadow color="#303" opacity="1" mv:blur="0" offset="2pt,2pt"/>
                 </v:shape>
-                <v:shapetype id="_x0000_t33" coordsize="21600,21600" o:spt="33" o:oned="t" path="m,l21600,r,21600e" filled="f">
+                <v:shapetype id="_x0000_t33" coordsize="21600,21600" o:spt="33" o:oned="t" path="m0,0l21600,,21600,21600e" filled="f">
                   <v:stroke joinstyle="miter"/>
                   <v:path arrowok="t" fillok="f" o:connecttype="none"/>
                   <o:lock v:ext="edit" shapetype="t"/>
                 </v:shapetype>
-                <v:shape id="AutoShape 55" o:spid="_x0000_s1039" type="#_x0000_t33" style="position:absolute;left:23155;top:11526;width:1538;height:8337;rotation:90;flip:x;visibility:visible;mso-wrap-style:square" o:connectortype="elbow" o:gfxdata="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">
+                <v:shape id="AutoShape 55" o:spid="_x0000_s1039" type="#_x0000_t33" style="position:absolute;left:2315466;top:1152757;width:153804;height:833679;rotation:90;flip:x;visibility:visible;mso-wrap-style:square" o:connectortype="elbow" o:gfxdata="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">
                   <v:stroke endarrow="block"/>
-                  <v:shadow color="#303"/>
+                  <v:shadow color="#303" opacity="1" mv:blur="0" offset="2pt,2pt"/>
                 </v:shape>
-                <v:shape id="AutoShape 56" o:spid="_x0000_s1040" type="#_x0000_t33" style="position:absolute;left:20523;top:14158;width:6802;height:8337;rotation:90;flip:x;visibility:visible;mso-wrap-style:square" o:connectortype="elbow" o:gfxdata="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">
+                <v:shape id="AutoShape 56" o:spid="_x0000_s1040" type="#_x0000_t33" style="position:absolute;left:2052269;top:1415954;width:680197;height:833679;rotation:90;flip:x;visibility:visible;mso-wrap-style:square" o:connectortype="elbow" o:gfxdata="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">
                   <v:stroke endarrow="block"/>
-                  <v:shadow color="#303"/>
+                  <v:shadow color="#303" opacity="1" mv:blur="0" offset="2pt,2pt"/>
                 </v:shape>
-                <v:shape id="AutoShape 57" o:spid="_x0000_s1041" type="#_x0000_t33" style="position:absolute;left:7743;top:11573;width:17208;height:22162;rotation:90;flip:x;visibility:visible;mso-wrap-style:square" o:connectortype="elbow" o:gfxdata="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">
+                <v:shape id="AutoShape 57" o:spid="_x0000_s1041" type="#_x0000_t33" style="position:absolute;left:774366;top:1157371;width:1720829;height:2216168;rotation:90;flip:x;visibility:visible;mso-wrap-style:square" o:connectortype="elbow" o:gfxdata="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">
                   <v:stroke endarrow="block"/>
-                  <v:shadow color="#303"/>
+                  <v:shadow color="#303" opacity="1" mv:blur="0" offset="2pt,2pt"/>
                 </v:shape>
-                <v:shape id="AutoShape 58" o:spid="_x0000_s1042" type="#_x0000_t109" style="position:absolute;left:43434;top:24000;width:12293;height:6858;visibility:visible;mso-wrap-style:square;v-text-anchor:middle" o:gfxdata="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" fillcolor="#cc9">
-                  <v:shadow color="#303"/>
-                  <v:textbox inset="1.46292mm,.73147mm,1.46292mm,.73147mm">
+                <v:shape id="AutoShape 58" o:spid="_x0000_s1042" type="#_x0000_t109" style="position:absolute;left:4343405;top:2400092;width:1229355;height:685807;visibility:visible;mso-wrap-style:square;v-text-anchor:middle" o:gfxdata="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" fillcolor="#cc9">
+                  <v:shadow color="#303" opacity="1" mv:blur="0" offset="2pt,2pt"/>
+                  <v:textbox inset="52665emu,26333emu,52665emu,26333emu">
                     <w:txbxContent>
                       <w:p>
                         <w:pPr>
@@ -4143,9 +4143,9 @@
                     </w:txbxContent>
                   </v:textbox>
                 </v:shape>
-                <v:shape id="AutoShape 59" o:spid="_x0000_s1043" type="#_x0000_t109" style="position:absolute;left:27431;top:25146;width:13439;height:3067;visibility:visible;mso-wrap-style:square;v-text-anchor:middle" o:gfxdata="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" fillcolor="#cc9">
-                  <v:shadow color="#303"/>
-                  <v:textbox inset="1.46292mm,.73147mm,1.46292mm,.73147mm">
+                <v:shape id="AutoShape 59" o:spid="_x0000_s1043" type="#_x0000_t109" style="position:absolute;left:2743103;top:2514627;width:1343968;height:306673;visibility:visible;mso-wrap-style:square;v-text-anchor:middle" o:gfxdata="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" fillcolor="#cc9">
+                  <v:shadow color="#303" opacity="1" mv:blur="0" offset="2pt,2pt"/>
+                  <v:textbox inset="52665emu,26333emu,52665emu,26333emu">
                     <w:txbxContent>
                       <w:p>
                         <w:pPr>
@@ -4170,16 +4170,16 @@
                     </w:txbxContent>
                   </v:textbox>
                 </v:shape>
-                <v:line id="Line 60" o:spid="_x0000_s1044" style="position:absolute;flip:x;visibility:visible;mso-wrap-style:square" from="41146,26291" to="43434,26296" o:connectortype="straight" o:gfxdata="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">
+                <v:line id="Line 60" o:spid="_x0000_s1044" style="position:absolute;flip:x;visibility:visible;mso-wrap-style:square" from="4114654,2629162" to="4343404,2629629" o:connectortype="straight" o:gfxdata="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">
                   <v:stroke endarrow="block"/>
                 </v:line>
-                <v:shape id="AutoShape 61" o:spid="_x0000_s1045" type="#_x0000_t32" style="position:absolute;left:34241;top:23266;width:47;height:1473;visibility:visible;mso-wrap-style:square" o:connectortype="straight" o:gfxdata="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">
+                <v:shape id="AutoShape 61" o:spid="_x0000_s1045" type="#_x0000_t32" style="position:absolute;left:3424123;top:2326696;width:4756;height:147259;visibility:visible;mso-wrap-style:square" o:connectortype="straight" o:gfxdata="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">
                   <v:stroke endarrow="block"/>
-                  <v:shadow color="#303"/>
+                  <v:shadow color="#303" opacity="1" mv:blur="0" offset="2pt,2pt"/>
                 </v:shape>
-                <v:shape id="AutoShape 62" o:spid="_x0000_s1046" type="#_x0000_t32" style="position:absolute;left:34288;top:28577;width:53;height:1473;visibility:visible;mso-wrap-style:square" o:connectortype="straight" o:gfxdata="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">
+                <v:shape id="AutoShape 62" o:spid="_x0000_s1046" type="#_x0000_t32" style="position:absolute;left:3428879;top:2857764;width:5231;height:147259;visibility:visible;mso-wrap-style:square" o:connectortype="straight" o:gfxdata="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">
                   <v:stroke endarrow="block"/>
-                  <v:shadow color="#303"/>
+                  <v:shadow color="#303" opacity="1" mv:blur="0" offset="2pt,2pt"/>
                 </v:shape>
                 <w10:anchorlock/>
               </v:group>
@@ -4375,7 +4375,7 @@
         </w:rPr>
         <w:lastRenderedPageBreak/>
         <w:drawing>
-          <wp:anchor distT="0" distB="0" distL="114300" distR="114300" simplePos="0" relativeHeight="251649024" behindDoc="0" locked="0" layoutInCell="1" allowOverlap="1">
+          <wp:anchor distT="0" distB="0" distL="114300" distR="114300" simplePos="0" relativeHeight="251649024" behindDoc="0" locked="0" layoutInCell="1" allowOverlap="1" wp14:anchorId="48CEE39B" wp14:editId="43FE9BDB">
             <wp:simplePos x="0" y="0"/>
             <wp:positionH relativeFrom="column">
               <wp:posOffset>457200</wp:posOffset>
@@ -4384,13 +4384,13 @@
               <wp:posOffset>89535</wp:posOffset>
             </wp:positionV>
             <wp:extent cx="3543300" cy="2223135"/>
-            <wp:effectExtent l="0" t="0" r="0" b="24765"/>
+            <wp:effectExtent l="0" t="0" r="0" b="37465"/>
             <wp:wrapNone/>
             <wp:docPr id="40" name="Organization Chart 19"/>
             <wp:cNvGraphicFramePr/>
             <a:graphic xmlns:a="http://schemas.openxmlformats.org/drawingml/2006/main">
               <a:graphicData uri="http://schemas.openxmlformats.org/drawingml/2006/diagram">
-                <dgm:relIds xmlns:dgm="http://schemas.openxmlformats.org/drawingml/2006/diagram" xmlns:r="http://schemas.openxmlformats.org/officeDocument/2006/relationships" r:dm="rId15" r:lo="rId16" r:qs="rId17" r:cs="rId18"/>
+                <dgm:relIds xmlns:dgm="http://schemas.openxmlformats.org/drawingml/2006/diagram" xmlns:r="http://schemas.openxmlformats.org/officeDocument/2006/relationships" r:dm="rId14" r:lo="rId15" r:qs="rId16" r:cs="rId17"/>
               </a:graphicData>
             </a:graphic>
             <wp14:sizeRelH relativeFrom="page">
@@ -7999,34 +7999,47 @@
       </w:pPr>
       <w:bookmarkStart w:id="27" w:name="_Toc434833776"/>
       <w:r>
-        <w:t>Step 2: Update and Move NCSAM.ini</w:t>
+        <w:t xml:space="preserve">Step 2: Update and Move </w:t>
+      </w:r>
+      <w:r>
+        <w:t xml:space="preserve">the </w:t>
+      </w:r>
+      <w:r>
+        <w:t>.</w:t>
+      </w:r>
+      <w:proofErr w:type="spellStart"/>
+      <w:r>
+        <w:t>ini</w:t>
       </w:r>
       <w:bookmarkEnd w:id="27"/>
+      <w:proofErr w:type="spellEnd"/>
+      <w:r>
+        <w:t xml:space="preserve"> File</w:t>
+      </w:r>
       <w:r>
         <w:t xml:space="preserve"> </w:t>
       </w:r>
     </w:p>
     <w:p>
       <w:r>
-        <w:t xml:space="preserve">Under the </w:t>
-      </w:r>
-      <w:r>
-        <w:t>s</w:t>
-      </w:r>
-      <w:r>
-        <w:t xml:space="preserve">tudy </w:t>
-      </w:r>
-      <w:r>
-        <w:t>a</w:t>
-      </w:r>
-      <w:r>
-        <w:t>rea</w:t>
-      </w:r>
-      <w:r>
-        <w:t xml:space="preserve"> directory open </w:t>
-      </w:r>
-      <w:r>
-        <w:t>Cleveland_config</w:t>
+        <w:t>In the “</w:t>
+      </w:r>
+      <w:proofErr w:type="spellStart"/>
+      <w:r>
+        <w:t>to_tc_folder</w:t>
+      </w:r>
+      <w:proofErr w:type="spellEnd"/>
+      <w:r>
+        <w:t>” directory,</w:t>
+      </w:r>
+      <w:r>
+        <w:t xml:space="preserve"> open </w:t>
+      </w:r>
+      <w:r>
+        <w:t>c</w:t>
+      </w:r>
+      <w:r>
+        <w:t>leveland_config</w:t>
       </w:r>
       <w:r>
         <w:t>.ini with a text editor and modify the drive references to reflect the location of the model files on your computer.  An example of this is shown below:</w:t>
@@ -8257,7 +8270,27 @@
         <w:t xml:space="preserve">and TRUCK41.BMP </w:t>
       </w:r>
       <w:r>
-        <w:t xml:space="preserve">in the bmp directory </w:t>
+        <w:t xml:space="preserve">in the </w:t>
+      </w:r>
+      <w:r>
+        <w:t>[</w:t>
+      </w:r>
+      <w:proofErr w:type="spellStart"/>
+      <w:r>
+        <w:t>to_tc_folder</w:t>
+      </w:r>
+      <w:proofErr w:type="spellEnd"/>
+      <w:r>
+        <w:t>/</w:t>
+      </w:r>
+      <w:r>
+        <w:t>bmp</w:t>
+      </w:r>
+      <w:r>
+        <w:t>]</w:t>
+      </w:r>
+      <w:r>
+        <w:t xml:space="preserve"> directory </w:t>
       </w:r>
       <w:r>
         <w:t xml:space="preserve">to the [TransCAD\bmp] directory.  This will provide </w:t>
@@ -8304,14 +8337,20 @@
       <w:r>
         <w:t xml:space="preserve">stored in the </w:t>
       </w:r>
+      <w:r>
+        <w:t>[Model UI/</w:t>
+      </w:r>
       <w:proofErr w:type="spellStart"/>
       <w:r>
         <w:t>model_table</w:t>
       </w:r>
       <w:r>
-        <w:t>.BIN</w:t>
+        <w:t>.bin</w:t>
       </w:r>
       <w:proofErr w:type="spellEnd"/>
+      <w:r>
+        <w:t>]</w:t>
+      </w:r>
       <w:r>
         <w:t xml:space="preserve"> file.</w:t>
       </w:r>
@@ -8379,7 +8418,15 @@
     </w:p>
     <w:p>
       <w:r>
-        <w:t>When a scenario is created specific information about that scenario is stored in the</w:t>
+        <w:t>When a scenario is created</w:t>
+      </w:r>
+      <w:r>
+        <w:t>,</w:t>
+      </w:r>
+      <w:bookmarkStart w:id="31" w:name="_GoBack"/>
+      <w:bookmarkEnd w:id="31"/>
+      <w:r>
+        <w:t xml:space="preserve"> specific information about that scenario is stored in the</w:t>
       </w:r>
       <w:r>
         <w:t xml:space="preserve"> </w:t>
@@ -8409,8 +8456,6 @@
           <w:i/>
         </w:rPr>
       </w:pPr>
-      <w:bookmarkStart w:id="31" w:name="_GoBack"/>
-      <w:bookmarkEnd w:id="31"/>
       <w:r>
         <w:rPr>
           <w:b/>
@@ -8550,7 +8595,7 @@
         <mc:AlternateContent>
           <mc:Choice Requires="wps">
             <w:drawing>
-              <wp:anchor distT="0" distB="0" distL="114300" distR="114300" simplePos="0" relativeHeight="251652096" behindDoc="0" locked="0" layoutInCell="1" allowOverlap="1">
+              <wp:anchor distT="0" distB="0" distL="114300" distR="114300" simplePos="0" relativeHeight="251652096" behindDoc="0" locked="0" layoutInCell="1" allowOverlap="1" wp14:anchorId="19AE05A4" wp14:editId="441B1954">
                 <wp:simplePos x="0" y="0"/>
                 <wp:positionH relativeFrom="column">
                   <wp:posOffset>4000500</wp:posOffset>
@@ -8600,10 +8645,7 @@
                         <w:txbxContent>
                           <w:p>
                             <w:r>
-                              <w:t>Browse to the directory where y</w:t>
-                            </w:r>
-                            <w:r>
-                              <w:t xml:space="preserve">ou stored the compiled program </w:t>
+                              <w:t xml:space="preserve">Browse to the directory where you stored the compiled program </w:t>
                             </w:r>
                           </w:p>
                         </w:txbxContent>
@@ -8625,7 +8667,7 @@
           </mc:Choice>
           <mc:Fallback>
             <w:pict>
-              <v:shapetype id="_x0000_t44" coordsize="21600,21600" o:spt="44" adj="-8280,24300,-1800,4050" path="m@0@1l@2@3nfem@2,l@2,21600nfem,l21600,r,21600l,21600nsxe">
+              <v:shapetype w14:anchorId="19AE05A4" id="_x0000_t44" coordsize="21600,21600" o:spt="44" adj="-8280,24300,-1800,4050" path="m@0@1l@2@3nfem@2,0l@2,21600nfem0,0l21600,,21600,21600,,21600nsxe">
                 <v:stroke joinstyle="miter"/>
                 <v:formulas>
                   <v:f eqn="val #0"/>
@@ -8640,15 +8682,12 @@
                 </v:handles>
                 <o:callout v:ext="edit" type="oneSegment" on="t" accentbar="t" textborder="f"/>
               </v:shapetype>
-              <v:shape id="AutoShape 38" o:spid="_x0000_s1047" type="#_x0000_t44" style="position:absolute;left:0;text-align:left;margin-left:315pt;margin-top:263.8pt;width:189pt;height:52.1pt;z-index:251652096;visibility:visible;mso-wrap-style:square;mso-width-percent:0;mso-height-percent:0;mso-wrap-distance-left:9pt;mso-wrap-distance-top:0;mso-wrap-distance-right:9pt;mso-wrap-distance-bottom:0;mso-position-horizontal:absolute;mso-position-horizontal-relative:text;mso-position-vertical:absolute;mso-position-vertical-relative:text;mso-width-percent:0;mso-height-percent:0;mso-width-relative:page;mso-height-relative:page;v-text-anchor:top" o:gfxdata="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" adj="-5794,-1514,-686,3731">
+              <v:shape id="AutoShape 38" o:spid="_x0000_s1047" type="#_x0000_t44" style="position:absolute;left:0;text-align:left;margin-left:315pt;margin-top:263.8pt;width:189pt;height:52.1pt;z-index:251652096;visibility:visible;mso-wrap-style:square;mso-width-percent:0;mso-height-percent:0;mso-wrap-distance-left:9pt;mso-wrap-distance-top:0;mso-wrap-distance-right:9pt;mso-wrap-distance-bottom:0;mso-position-horizontal:absolute;mso-position-horizontal-relative:text;mso-position-vertical:absolute;mso-position-vertical-relative:text;mso-width-percent:0;mso-height-percent:0;mso-width-relative:page;mso-height-relative:page;v-text-anchor:top" o:gfxdata="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" adj="-5794,-1514,-686,3731">
                 <v:textbox>
                   <w:txbxContent>
                     <w:p>
                       <w:r>
-                        <w:t>Browse to the directory where y</w:t>
-                      </w:r>
-                      <w:r>
-                        <w:t xml:space="preserve">ou stored the compiled program </w:t>
+                        <w:t xml:space="preserve">Browse to the directory where you stored the compiled program </w:t>
                       </w:r>
                     </w:p>
                   </w:txbxContent>
@@ -8665,7 +8704,7 @@
         <mc:AlternateContent>
           <mc:Choice Requires="wps">
             <w:drawing>
-              <wp:anchor distT="0" distB="0" distL="114300" distR="114300" simplePos="0" relativeHeight="251651072" behindDoc="0" locked="0" layoutInCell="1" allowOverlap="1">
+              <wp:anchor distT="0" distB="0" distL="114300" distR="114300" simplePos="0" relativeHeight="251651072" behindDoc="0" locked="0" layoutInCell="1" allowOverlap="1" wp14:anchorId="5EA7808F" wp14:editId="5AFBCE02">
                 <wp:simplePos x="0" y="0"/>
                 <wp:positionH relativeFrom="column">
                   <wp:posOffset>4114800</wp:posOffset>
@@ -8715,13 +8754,7 @@
                         <w:txbxContent>
                           <w:p>
                             <w:r>
-                              <w:t>This MUST be “</w:t>
-                            </w:r>
-                            <w:r>
-                              <w:t>Cleveland</w:t>
-                            </w:r>
-                            <w:r>
-                              <w:t xml:space="preserve"> Model” exactly</w:t>
+                              <w:t>This MUST be “Cleveland Model” exactly</w:t>
                             </w:r>
                           </w:p>
                         </w:txbxContent>
@@ -8743,18 +8776,12 @@
           </mc:Choice>
           <mc:Fallback>
             <w:pict>
-              <v:shape id="AutoShape 37" o:spid="_x0000_s1048" type="#_x0000_t44" style="position:absolute;left:0;text-align:left;margin-left:324pt;margin-top:210.25pt;width:102pt;height:45pt;z-index:251651072;visibility:visible;mso-wrap-style:square;mso-width-percent:0;mso-height-percent:0;mso-wrap-distance-left:9pt;mso-wrap-distance-top:0;mso-wrap-distance-right:9pt;mso-wrap-distance-bottom:0;mso-position-horizontal:absolute;mso-position-horizontal-relative:text;mso-position-vertical:absolute;mso-position-vertical-relative:text;mso-width-percent:0;mso-height-percent:0;mso-width-relative:page;mso-height-relative:page;v-text-anchor:top" o:gfxdata="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" adj="-18476,15264,-1271,4320">
+              <v:shape w14:anchorId="5EA7808F" id="AutoShape 37" o:spid="_x0000_s1048" type="#_x0000_t44" style="position:absolute;left:0;text-align:left;margin-left:324pt;margin-top:210.25pt;width:102pt;height:45pt;z-index:251651072;visibility:visible;mso-wrap-style:square;mso-width-percent:0;mso-height-percent:0;mso-wrap-distance-left:9pt;mso-wrap-distance-top:0;mso-wrap-distance-right:9pt;mso-wrap-distance-bottom:0;mso-position-horizontal:absolute;mso-position-horizontal-relative:text;mso-position-vertical:absolute;mso-position-vertical-relative:text;mso-width-percent:0;mso-height-percent:0;mso-width-relative:page;mso-height-relative:page;v-text-anchor:top" o:gfxdata="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" adj="-18476,15264,-1271,4320">
                 <v:textbox>
                   <w:txbxContent>
                     <w:p>
                       <w:r>
-                        <w:t>This MUST be “</w:t>
-                      </w:r>
-                      <w:r>
-                        <w:t>Cleveland</w:t>
-                      </w:r>
-                      <w:r>
-                        <w:t xml:space="preserve"> Model” exactly</w:t>
+                        <w:t>This MUST be “Cleveland Model” exactly</w:t>
                       </w:r>
                     </w:p>
                   </w:txbxContent>
@@ -8772,7 +8799,7 @@
         <mc:AlternateContent>
           <mc:Choice Requires="wps">
             <w:drawing>
-              <wp:anchor distT="0" distB="0" distL="114300" distR="114300" simplePos="0" relativeHeight="251655168" behindDoc="0" locked="0" layoutInCell="1" allowOverlap="1">
+              <wp:anchor distT="0" distB="0" distL="114300" distR="114300" simplePos="0" relativeHeight="251655168" behindDoc="0" locked="0" layoutInCell="1" allowOverlap="1" wp14:anchorId="091AF753" wp14:editId="6A8EE166">
                 <wp:simplePos x="0" y="0"/>
                 <wp:positionH relativeFrom="column">
                   <wp:posOffset>3886200</wp:posOffset>
@@ -8844,7 +8871,7 @@
           </mc:Choice>
           <mc:Fallback>
             <w:pict>
-              <v:shape id="AutoShape 41" o:spid="_x0000_s1049" type="#_x0000_t44" style="position:absolute;left:0;text-align:left;margin-left:306pt;margin-top:141.75pt;width:105pt;height:18pt;z-index:251655168;visibility:visible;mso-wrap-style:square;mso-width-percent:0;mso-height-percent:0;mso-wrap-distance-left:9pt;mso-wrap-distance-top:0;mso-wrap-distance-right:9pt;mso-wrap-distance-bottom:0;mso-position-horizontal:absolute;mso-position-horizontal-relative:text;mso-position-vertical:absolute;mso-position-vertical-relative:text;mso-width-percent:0;mso-height-percent:0;mso-width-relative:page;mso-height-relative:page;v-text-anchor:top" o:gfxdata="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" adj="-32554,63960,-1234,10800">
+              <v:shape w14:anchorId="091AF753" id="AutoShape 41" o:spid="_x0000_s1049" type="#_x0000_t44" style="position:absolute;left:0;text-align:left;margin-left:306pt;margin-top:141.75pt;width:105pt;height:18pt;z-index:251655168;visibility:visible;mso-wrap-style:square;mso-width-percent:0;mso-height-percent:0;mso-wrap-distance-left:9pt;mso-wrap-distance-top:0;mso-wrap-distance-right:9pt;mso-wrap-distance-bottom:0;mso-position-horizontal:absolute;mso-position-horizontal-relative:text;mso-position-vertical:absolute;mso-position-vertical-relative:text;mso-width-percent:0;mso-height-percent:0;mso-width-relative:page;mso-height-relative:page;v-text-anchor:top" o:gfxdata="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" adj="-32554,63960,-1234,10800">
                 <v:textbox>
                   <w:txbxContent>
                     <w:p>
@@ -8867,7 +8894,7 @@
         <mc:AlternateContent>
           <mc:Choice Requires="wps">
             <w:drawing>
-              <wp:anchor distT="0" distB="0" distL="114300" distR="114300" simplePos="0" relativeHeight="251654144" behindDoc="0" locked="0" layoutInCell="1" allowOverlap="1">
+              <wp:anchor distT="0" distB="0" distL="114300" distR="114300" simplePos="0" relativeHeight="251654144" behindDoc="0" locked="0" layoutInCell="1" allowOverlap="1" wp14:anchorId="0669F361" wp14:editId="29AA843D">
                 <wp:simplePos x="0" y="0"/>
                 <wp:positionH relativeFrom="column">
                   <wp:posOffset>4114800</wp:posOffset>
@@ -8939,7 +8966,7 @@
           </mc:Choice>
           <mc:Fallback>
             <w:pict>
-              <v:shape id="AutoShape 40" o:spid="_x0000_s1050" type="#_x0000_t44" style="position:absolute;left:0;text-align:left;margin-left:324pt;margin-top:70.1pt;width:102pt;height:45pt;z-index:251654144;visibility:visible;mso-wrap-style:square;mso-width-percent:0;mso-height-percent:0;mso-wrap-distance-left:9pt;mso-wrap-distance-top:0;mso-wrap-distance-right:9pt;mso-wrap-distance-bottom:0;mso-position-horizontal:absolute;mso-position-horizontal-relative:text;mso-position-vertical:absolute;mso-position-vertical-relative:text;mso-width-percent:0;mso-height-percent:0;mso-width-relative:page;mso-height-relative:page;v-text-anchor:top" o:gfxdata="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" adj="-12261,-3384,-1271,4320">
+              <v:shape w14:anchorId="0669F361" id="AutoShape 40" o:spid="_x0000_s1050" type="#_x0000_t44" style="position:absolute;left:0;text-align:left;margin-left:324pt;margin-top:70.1pt;width:102pt;height:45pt;z-index:251654144;visibility:visible;mso-wrap-style:square;mso-width-percent:0;mso-height-percent:0;mso-wrap-distance-left:9pt;mso-wrap-distance-top:0;mso-wrap-distance-right:9pt;mso-wrap-distance-bottom:0;mso-position-horizontal:absolute;mso-position-horizontal-relative:text;mso-position-vertical:absolute;mso-position-vertical-relative:text;mso-width-percent:0;mso-height-percent:0;mso-width-relative:page;mso-height-relative:page;v-text-anchor:top" o:gfxdata="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" adj="-12261,-3384,-1271,4320">
                 <v:textbox>
                   <w:txbxContent>
                     <w:p>
@@ -8961,7 +8988,7 @@
         <mc:AlternateContent>
           <mc:Choice Requires="wps">
             <w:drawing>
-              <wp:anchor distT="0" distB="0" distL="114300" distR="114300" simplePos="0" relativeHeight="251650048" behindDoc="0" locked="0" layoutInCell="1" allowOverlap="1">
+              <wp:anchor distT="0" distB="0" distL="114300" distR="114300" simplePos="0" relativeHeight="251650048" behindDoc="0" locked="0" layoutInCell="1" allowOverlap="1" wp14:anchorId="0D9FF440" wp14:editId="4C69F7CB">
                 <wp:simplePos x="0" y="0"/>
                 <wp:positionH relativeFrom="column">
                   <wp:posOffset>4229100</wp:posOffset>
@@ -9033,7 +9060,7 @@
           </mc:Choice>
           <mc:Fallback>
             <w:pict>
-              <v:shape id="AutoShape 36" o:spid="_x0000_s1051" type="#_x0000_t44" style="position:absolute;left:0;text-align:left;margin-left:333pt;margin-top:171pt;width:102pt;height:36.05pt;z-index:251650048;visibility:visible;mso-wrap-style:square;mso-width-percent:0;mso-height-percent:0;mso-wrap-distance-left:9pt;mso-wrap-distance-top:0;mso-wrap-distance-right:9pt;mso-wrap-distance-bottom:0;mso-position-horizontal:absolute;mso-position-horizontal-relative:text;mso-position-vertical:absolute;mso-position-vertical-relative:text;mso-width-percent:0;mso-height-percent:0;mso-width-relative:page;mso-height-relative:page;v-text-anchor:top" o:gfxdata="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" adj="-18424,27000,-1271,5400">
+              <v:shape w14:anchorId="0D9FF440" id="AutoShape 36" o:spid="_x0000_s1051" type="#_x0000_t44" style="position:absolute;left:0;text-align:left;margin-left:333pt;margin-top:171pt;width:102pt;height:36.05pt;z-index:251650048;visibility:visible;mso-wrap-style:square;mso-width-percent:0;mso-height-percent:0;mso-wrap-distance-left:9pt;mso-wrap-distance-top:0;mso-wrap-distance-right:9pt;mso-wrap-distance-bottom:0;mso-position-horizontal:absolute;mso-position-horizontal-relative:text;mso-position-vertical:absolute;mso-position-vertical-relative:text;mso-width-percent:0;mso-height-percent:0;mso-width-relative:page;mso-height-relative:page;v-text-anchor:top" o:gfxdata="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" adj="-18424,27000,-1271,5400">
                 <v:textbox>
                   <w:txbxContent>
                     <w:p>
@@ -9057,7 +9084,7 @@
           <w:noProof/>
         </w:rPr>
         <w:drawing>
-          <wp:inline distT="0" distB="0" distL="0" distR="0" wp14:anchorId="0EB1554B" wp14:editId="4421DE9C">
+          <wp:inline distT="0" distB="0" distL="0" distR="0" wp14:anchorId="1853F799" wp14:editId="684E5BAE">
             <wp:extent cx="3165026" cy="3810000"/>
             <wp:effectExtent l="0" t="0" r="0" b="0"/>
             <wp:docPr id="1" name="Picture 1"/>
@@ -9072,7 +9099,7 @@
                     <pic:cNvPicPr/>
                   </pic:nvPicPr>
                   <pic:blipFill>
-                    <a:blip r:embed="rId20"/>
+                    <a:blip r:embed="rId19"/>
                     <a:stretch>
                       <a:fillRect/>
                     </a:stretch>
@@ -9240,7 +9267,7 @@
         <mc:AlternateContent>
           <mc:Choice Requires="wps">
             <w:drawing>
-              <wp:anchor distT="0" distB="0" distL="114300" distR="114300" simplePos="0" relativeHeight="251658240" behindDoc="0" locked="0" layoutInCell="1" allowOverlap="1" wp14:anchorId="6C5D9FAD" wp14:editId="5EC38E1B">
+              <wp:anchor distT="0" distB="0" distL="114300" distR="114300" simplePos="0" relativeHeight="251658240" behindDoc="0" locked="0" layoutInCell="1" allowOverlap="1" wp14:anchorId="21201DC5" wp14:editId="6822D632">
                 <wp:simplePos x="0" y="0"/>
                 <wp:positionH relativeFrom="column">
                   <wp:posOffset>3253740</wp:posOffset>
@@ -9300,14 +9327,7 @@
                                 <w:sz w:val="18"/>
                                 <w:szCs w:val="18"/>
                               </w:rPr>
-                              <w:t>These buttons are selected for running each step</w:t>
-                            </w:r>
-                            <w:r>
-                              <w:rPr>
-                                <w:sz w:val="18"/>
-                                <w:szCs w:val="18"/>
-                              </w:rPr>
-                              <w:t>. If the box to run all steps is selected, clicking on prepare network will run all steps of the model, otherwise only the step selected will run.</w:t>
+                              <w:t>These buttons are selected for running each step. If the box to run all steps is selected, clicking on prepare network will run all steps of the model, otherwise only the step selected will run.</w:t>
                             </w:r>
                           </w:p>
                         </w:txbxContent>
@@ -9329,7 +9349,7 @@
           </mc:Choice>
           <mc:Fallback>
             <w:pict>
-              <v:shape id="AutoShape 68" o:spid="_x0000_s1052" type="#_x0000_t44" style="position:absolute;left:0;text-align:left;margin-left:256.2pt;margin-top:161.55pt;width:90pt;height:137.4pt;z-index:251658240;visibility:visible;mso-wrap-style:square;mso-width-percent:0;mso-height-percent:0;mso-wrap-distance-left:9pt;mso-wrap-distance-top:0;mso-wrap-distance-right:9pt;mso-wrap-distance-bottom:0;mso-position-horizontal:absolute;mso-position-horizontal-relative:text;mso-position-vertical:absolute;mso-position-vertical-relative:text;mso-width-percent:0;mso-height-percent:0;mso-width-relative:page;mso-height-relative:page;v-text-anchor:top" o:gfxdata="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" adj="-17784,-1968,-1440,4393">
+              <v:shape w14:anchorId="21201DC5" id="AutoShape 68" o:spid="_x0000_s1052" type="#_x0000_t44" style="position:absolute;left:0;text-align:left;margin-left:256.2pt;margin-top:161.55pt;width:90pt;height:137.4pt;z-index:251658240;visibility:visible;mso-wrap-style:square;mso-width-percent:0;mso-height-percent:0;mso-wrap-distance-left:9pt;mso-wrap-distance-top:0;mso-wrap-distance-right:9pt;mso-wrap-distance-bottom:0;mso-position-horizontal:absolute;mso-position-horizontal-relative:text;mso-position-vertical:absolute;mso-position-vertical-relative:text;mso-width-percent:0;mso-height-percent:0;mso-width-relative:page;mso-height-relative:page;v-text-anchor:top" o:gfxdata="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" adj="-17784,-1968,-1440,4393">
                 <v:textbox>
                   <w:txbxContent>
                     <w:p>
@@ -9344,14 +9364,7 @@
                           <w:sz w:val="18"/>
                           <w:szCs w:val="18"/>
                         </w:rPr>
-                        <w:t>These buttons are selected for running each step</w:t>
-                      </w:r>
-                      <w:r>
-                        <w:rPr>
-                          <w:sz w:val="18"/>
-                          <w:szCs w:val="18"/>
-                        </w:rPr>
-                        <w:t>. If the box to run all steps is selected, clicking on prepare network will run all steps of the model, otherwise only the step selected will run.</w:t>
+                        <w:t>These buttons are selected for running each step. If the box to run all steps is selected, clicking on prepare network will run all steps of the model, otherwise only the step selected will run.</w:t>
                       </w:r>
                     </w:p>
                   </w:txbxContent>
@@ -9368,7 +9381,7 @@
         <mc:AlternateContent>
           <mc:Choice Requires="wps">
             <w:drawing>
-              <wp:anchor distT="0" distB="0" distL="114300" distR="114300" simplePos="0" relativeHeight="251657216" behindDoc="0" locked="0" layoutInCell="1" allowOverlap="1" wp14:anchorId="57D12E8B" wp14:editId="0EF369A9">
+              <wp:anchor distT="0" distB="0" distL="114300" distR="114300" simplePos="0" relativeHeight="251657216" behindDoc="0" locked="0" layoutInCell="1" allowOverlap="1" wp14:anchorId="1B802EE2" wp14:editId="1F934B1A">
                 <wp:simplePos x="0" y="0"/>
                 <wp:positionH relativeFrom="column">
                   <wp:posOffset>-350520</wp:posOffset>
@@ -9450,7 +9463,7 @@
           </mc:Choice>
           <mc:Fallback>
             <w:pict>
-              <v:shape id="AutoShape 67" o:spid="_x0000_s1053" type="#_x0000_t44" style="position:absolute;left:0;text-align:left;margin-left:-27.6pt;margin-top:143.55pt;width:1in;height:90.6pt;z-index:251657216;visibility:visible;mso-wrap-style:square;mso-width-percent:0;mso-height-percent:0;mso-wrap-distance-left:9pt;mso-wrap-distance-top:0;mso-wrap-distance-right:9pt;mso-wrap-distance-bottom:0;mso-position-horizontal:absolute;mso-position-horizontal-relative:text;mso-position-vertical:absolute;mso-position-vertical-relative:text;mso-width-percent:0;mso-height-percent:0;mso-width-relative:page;mso-height-relative:page;v-text-anchor:top" o:gfxdata="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" adj="33300,-12630,23400,3541">
+              <v:shape w14:anchorId="1B802EE2" id="AutoShape 67" o:spid="_x0000_s1053" type="#_x0000_t44" style="position:absolute;left:0;text-align:left;margin-left:-27.6pt;margin-top:143.55pt;width:1in;height:90.6pt;z-index:251657216;visibility:visible;mso-wrap-style:square;mso-width-percent:0;mso-height-percent:0;mso-wrap-distance-left:9pt;mso-wrap-distance-top:0;mso-wrap-distance-right:9pt;mso-wrap-distance-bottom:0;mso-position-horizontal:absolute;mso-position-horizontal-relative:text;mso-position-vertical:absolute;mso-position-vertical-relative:text;mso-width-percent:0;mso-height-percent:0;mso-width-relative:page;mso-height-relative:page;v-text-anchor:top" o:gfxdata="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" adj="33300,-12630,23400,3541">
                 <v:textbox>
                   <w:txbxContent>
                     <w:p>
@@ -9483,7 +9496,7 @@
         <mc:AlternateContent>
           <mc:Choice Requires="wps">
             <w:drawing>
-              <wp:anchor distT="0" distB="0" distL="114300" distR="114300" simplePos="0" relativeHeight="251656192" behindDoc="0" locked="0" layoutInCell="1" allowOverlap="1" wp14:anchorId="2B291FBC" wp14:editId="63B330A2">
+              <wp:anchor distT="0" distB="0" distL="114300" distR="114300" simplePos="0" relativeHeight="251656192" behindDoc="0" locked="0" layoutInCell="1" allowOverlap="1" wp14:anchorId="70B4E45B" wp14:editId="66A974F0">
                 <wp:simplePos x="0" y="0"/>
                 <wp:positionH relativeFrom="column">
                   <wp:posOffset>-361950</wp:posOffset>
@@ -9565,7 +9578,7 @@
           </mc:Choice>
           <mc:Fallback>
             <w:pict>
-              <v:shape id="AutoShape 65" o:spid="_x0000_s1054" type="#_x0000_t44" style="position:absolute;left:0;text-align:left;margin-left:-28.5pt;margin-top:54.7pt;width:1in;height:53.1pt;z-index:251656192;visibility:visible;mso-wrap-style:square;mso-width-percent:0;mso-height-percent:0;mso-wrap-distance-left:9pt;mso-wrap-distance-top:0;mso-wrap-distance-right:9pt;mso-wrap-distance-bottom:0;mso-position-horizontal:absolute;mso-position-horizontal-relative:text;mso-position-vertical:absolute;mso-position-vertical-relative:text;mso-width-percent:0;mso-height-percent:0;mso-width-relative:page;mso-height-relative:page;v-text-anchor:top" o:gfxdata="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" adj="30825,7871,23400,3661">
+              <v:shape w14:anchorId="70B4E45B" id="AutoShape 65" o:spid="_x0000_s1054" type="#_x0000_t44" style="position:absolute;left:0;text-align:left;margin-left:-28.5pt;margin-top:54.7pt;width:1in;height:53.1pt;z-index:251656192;visibility:visible;mso-wrap-style:square;mso-width-percent:0;mso-height-percent:0;mso-wrap-distance-left:9pt;mso-wrap-distance-top:0;mso-wrap-distance-right:9pt;mso-wrap-distance-bottom:0;mso-position-horizontal:absolute;mso-position-horizontal-relative:text;mso-position-vertical:absolute;mso-position-vertical-relative:text;mso-width-percent:0;mso-height-percent:0;mso-width-relative:page;mso-height-relative:page;v-text-anchor:top" o:gfxdata="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" adj="30825,7871,23400,3661">
                 <v:textbox>
                   <w:txbxContent>
                     <w:p>
@@ -9599,7 +9612,7 @@
           <w:noProof/>
         </w:rPr>
         <w:drawing>
-          <wp:inline distT="0" distB="0" distL="0" distR="0" wp14:anchorId="7B7E7CED" wp14:editId="09FAF96E">
+          <wp:inline distT="0" distB="0" distL="0" distR="0" wp14:anchorId="0DF7FB06" wp14:editId="7D65D4DE">
             <wp:extent cx="1874520" cy="4271267"/>
             <wp:effectExtent l="0" t="0" r="0" b="0"/>
             <wp:docPr id="63" name="Picture 63"/>
@@ -9614,7 +9627,7 @@
                     <pic:cNvPicPr/>
                   </pic:nvPicPr>
                   <pic:blipFill>
-                    <a:blip r:embed="rId21"/>
+                    <a:blip r:embed="rId20"/>
                     <a:stretch>
                       <a:fillRect/>
                     </a:stretch>
@@ -9822,7 +9835,7 @@
         <mc:AlternateContent>
           <mc:Choice Requires="wps">
             <w:drawing>
-              <wp:anchor distT="0" distB="0" distL="114300" distR="114300" simplePos="0" relativeHeight="251665408" behindDoc="0" locked="0" layoutInCell="1" allowOverlap="1" wp14:anchorId="5B16CBAA" wp14:editId="149018D2">
+              <wp:anchor distT="0" distB="0" distL="114300" distR="114300" simplePos="0" relativeHeight="251665408" behindDoc="0" locked="0" layoutInCell="1" allowOverlap="1" wp14:anchorId="46A4319F" wp14:editId="24108D09">
                 <wp:simplePos x="0" y="0"/>
                 <wp:positionH relativeFrom="column">
                   <wp:posOffset>-213360</wp:posOffset>
@@ -9905,7 +9918,7 @@
           </mc:Choice>
           <mc:Fallback>
             <w:pict>
-              <v:shape id="AutoShape 80" o:spid="_x0000_s1055" type="#_x0000_t44" style="position:absolute;left:0;text-align:left;margin-left:-16.8pt;margin-top:119.45pt;width:1in;height:45pt;z-index:251665408;visibility:visible;mso-wrap-style:square;mso-width-percent:0;mso-height-percent:0;mso-wrap-distance-left:9pt;mso-wrap-distance-top:0;mso-wrap-distance-right:9pt;mso-wrap-distance-bottom:0;mso-position-horizontal:absolute;mso-position-horizontal-relative:text;mso-position-vertical:absolute;mso-position-vertical-relative:text;mso-width-percent:0;mso-height-percent:0;mso-width-relative:page;mso-height-relative:page;v-text-anchor:top" o:gfxdata="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" adj="29250,7224,23400,4320">
+              <v:shape w14:anchorId="46A4319F" id="AutoShape 80" o:spid="_x0000_s1055" type="#_x0000_t44" style="position:absolute;left:0;text-align:left;margin-left:-16.8pt;margin-top:119.45pt;width:1in;height:45pt;z-index:251665408;visibility:visible;mso-wrap-style:square;mso-width-percent:0;mso-height-percent:0;mso-wrap-distance-left:9pt;mso-wrap-distance-top:0;mso-wrap-distance-right:9pt;mso-wrap-distance-bottom:0;mso-position-horizontal:absolute;mso-position-horizontal-relative:text;mso-position-vertical:absolute;mso-position-vertical-relative:text;mso-width-percent:0;mso-height-percent:0;mso-width-relative:page;mso-height-relative:page;v-text-anchor:top" o:gfxdata="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" adj="29250,7224,23400,4320">
                 <v:textbox>
                   <w:txbxContent>
                     <w:p>
@@ -9937,7 +9950,7 @@
           <w:noProof/>
         </w:rPr>
         <w:drawing>
-          <wp:inline distT="0" distB="0" distL="0" distR="0" wp14:anchorId="21436967" wp14:editId="322F492B">
+          <wp:inline distT="0" distB="0" distL="0" distR="0" wp14:anchorId="29FF57CE" wp14:editId="43D842E4">
             <wp:extent cx="3025140" cy="2815660"/>
             <wp:effectExtent l="0" t="0" r="3810" b="3810"/>
             <wp:docPr id="64" name="Picture 64"/>
@@ -9952,7 +9965,7 @@
                     <pic:cNvPicPr/>
                   </pic:nvPicPr>
                   <pic:blipFill>
-                    <a:blip r:embed="rId22"/>
+                    <a:blip r:embed="rId21"/>
                     <a:stretch>
                       <a:fillRect/>
                     </a:stretch>
@@ -10099,8 +10112,8 @@
       <w:pPr>
         <w:pStyle w:val="Heading2"/>
         <w:sectPr>
-          <w:headerReference w:type="default" r:id="rId23"/>
-          <w:footerReference w:type="default" r:id="rId24"/>
+          <w:headerReference w:type="default" r:id="rId22"/>
+          <w:footerReference w:type="default" r:id="rId23"/>
           <w:pgSz w:w="12240" w:h="15840" w:code="1"/>
           <w:pgMar w:top="1440" w:right="1800" w:bottom="1440" w:left="1440" w:header="720" w:footer="720" w:gutter="0"/>
           <w:pgNumType w:start="1"/>
@@ -14165,8 +14178,8 @@
     </w:tbl>
     <w:p/>
     <w:sectPr>
-      <w:headerReference w:type="default" r:id="rId25"/>
-      <w:footerReference w:type="default" r:id="rId26"/>
+      <w:headerReference w:type="default" r:id="rId24"/>
+      <w:footerReference w:type="default" r:id="rId25"/>
       <w:pgSz w:w="12240" w:h="15840" w:code="1"/>
       <w:pgMar w:top="1440" w:right="1800" w:bottom="1440" w:left="1440" w:header="720" w:footer="720" w:gutter="0"/>
       <w:pgNumType w:start="1"/>
@@ -14178,7 +14191,7 @@
 </file>
 
 <file path=word/endnotes.xml><?xml version="1.0" encoding="utf-8"?>
-<w:endnotes xmlns:wpc="http://schemas.microsoft.com/office/word/2010/wordprocessingCanvas" xmlns:mc="http://schemas.openxmlformats.org/markup-compatibility/2006" xmlns:o="urn:schemas-microsoft-com:office:office" xmlns:r="http://schemas.openxmlformats.org/officeDocument/2006/relationships" xmlns:m="http://schemas.openxmlformats.org/officeDocument/2006/math" xmlns:v="urn:schemas-microsoft-com:vml" xmlns:wp14="http://schemas.microsoft.com/office/word/2010/wordprocessingDrawing" xmlns:wp="http://schemas.openxmlformats.org/drawingml/2006/wordprocessingDrawing" xmlns:w10="urn:schemas-microsoft-com:office:word" xmlns:w="http://schemas.openxmlformats.org/wordprocessingml/2006/main" xmlns:w14="http://schemas.microsoft.com/office/word/2010/wordml" xmlns:wpg="http://schemas.microsoft.com/office/word/2010/wordprocessingGroup" xmlns:wpi="http://schemas.microsoft.com/office/word/2010/wordprocessingInk" xmlns:wne="http://schemas.microsoft.com/office/word/2006/wordml" xmlns:wps="http://schemas.microsoft.com/office/word/2010/wordprocessingShape" mc:Ignorable="w14 wp14">
+<w:endnotes xmlns:wpc="http://schemas.microsoft.com/office/word/2010/wordprocessingCanvas" xmlns:mo="http://schemas.microsoft.com/office/mac/office/2008/main" xmlns:mc="http://schemas.openxmlformats.org/markup-compatibility/2006" xmlns:mv="urn:schemas-microsoft-com:mac:vml" xmlns:o="urn:schemas-microsoft-com:office:office" xmlns:r="http://schemas.openxmlformats.org/officeDocument/2006/relationships" xmlns:m="http://schemas.openxmlformats.org/officeDocument/2006/math" xmlns:v="urn:schemas-microsoft-com:vml" xmlns:wp14="http://schemas.microsoft.com/office/word/2010/wordprocessingDrawing" xmlns:wp="http://schemas.openxmlformats.org/drawingml/2006/wordprocessingDrawing" xmlns:w10="urn:schemas-microsoft-com:office:word" xmlns:w="http://schemas.openxmlformats.org/wordprocessingml/2006/main" xmlns:w14="http://schemas.microsoft.com/office/word/2010/wordml" xmlns:w15="http://schemas.microsoft.com/office/word/2012/wordml" xmlns:wpg="http://schemas.microsoft.com/office/word/2010/wordprocessingGroup" xmlns:wpi="http://schemas.microsoft.com/office/word/2010/wordprocessingInk" xmlns:wne="http://schemas.microsoft.com/office/word/2006/wordml" xmlns:wps="http://schemas.microsoft.com/office/word/2010/wordprocessingShape" mc:Ignorable="w14 w15 wp14">
   <w:endnote w:type="separator" w:id="-1">
     <w:p>
       <w:r>
@@ -14197,7 +14210,7 @@
 </file>
 
 <file path=word/footer1.xml><?xml version="1.0" encoding="utf-8"?>
-<w:ftr xmlns:wpc="http://schemas.microsoft.com/office/word/2010/wordprocessingCanvas" xmlns:mc="http://schemas.openxmlformats.org/markup-compatibility/2006" xmlns:o="urn:schemas-microsoft-com:office:office" xmlns:r="http://schemas.openxmlformats.org/officeDocument/2006/relationships" xmlns:m="http://schemas.openxmlformats.org/officeDocument/2006/math" xmlns:v="urn:schemas-microsoft-com:vml" xmlns:wp14="http://schemas.microsoft.com/office/word/2010/wordprocessingDrawing" xmlns:wp="http://schemas.openxmlformats.org/drawingml/2006/wordprocessingDrawing" xmlns:w10="urn:schemas-microsoft-com:office:word" xmlns:w="http://schemas.openxmlformats.org/wordprocessingml/2006/main" xmlns:w14="http://schemas.microsoft.com/office/word/2010/wordml" xmlns:wpg="http://schemas.microsoft.com/office/word/2010/wordprocessingGroup" xmlns:wpi="http://schemas.microsoft.com/office/word/2010/wordprocessingInk" xmlns:wne="http://schemas.microsoft.com/office/word/2006/wordml" xmlns:wps="http://schemas.microsoft.com/office/word/2010/wordprocessingShape" mc:Ignorable="w14 wp14">
+<w:ftr xmlns:wpc="http://schemas.microsoft.com/office/word/2010/wordprocessingCanvas" xmlns:mo="http://schemas.microsoft.com/office/mac/office/2008/main" xmlns:mc="http://schemas.openxmlformats.org/markup-compatibility/2006" xmlns:mv="urn:schemas-microsoft-com:mac:vml" xmlns:o="urn:schemas-microsoft-com:office:office" xmlns:r="http://schemas.openxmlformats.org/officeDocument/2006/relationships" xmlns:m="http://schemas.openxmlformats.org/officeDocument/2006/math" xmlns:v="urn:schemas-microsoft-com:vml" xmlns:wp14="http://schemas.microsoft.com/office/word/2010/wordprocessingDrawing" xmlns:wp="http://schemas.openxmlformats.org/drawingml/2006/wordprocessingDrawing" xmlns:w10="urn:schemas-microsoft-com:office:word" xmlns:w="http://schemas.openxmlformats.org/wordprocessingml/2006/main" xmlns:w14="http://schemas.microsoft.com/office/word/2010/wordml" xmlns:w15="http://schemas.microsoft.com/office/word/2012/wordml" xmlns:wpg="http://schemas.microsoft.com/office/word/2010/wordprocessingGroup" xmlns:wpi="http://schemas.microsoft.com/office/word/2010/wordprocessingInk" xmlns:wne="http://schemas.microsoft.com/office/word/2006/wordml" xmlns:wps="http://schemas.microsoft.com/office/word/2010/wordprocessingShape" mc:Ignorable="w14 w15 wp14">
   <w:p>
     <w:pPr>
       <w:pStyle w:val="Footer"/>
@@ -14235,7 +14248,7 @@
 </file>
 
 <file path=word/footer2.xml><?xml version="1.0" encoding="utf-8"?>
-<w:ftr xmlns:wpc="http://schemas.microsoft.com/office/word/2010/wordprocessingCanvas" xmlns:mc="http://schemas.openxmlformats.org/markup-compatibility/2006" xmlns:o="urn:schemas-microsoft-com:office:office" xmlns:r="http://schemas.openxmlformats.org/officeDocument/2006/relationships" xmlns:m="http://schemas.openxmlformats.org/officeDocument/2006/math" xmlns:v="urn:schemas-microsoft-com:vml" xmlns:wp14="http://schemas.microsoft.com/office/word/2010/wordprocessingDrawing" xmlns:wp="http://schemas.openxmlformats.org/drawingml/2006/wordprocessingDrawing" xmlns:w10="urn:schemas-microsoft-com:office:word" xmlns:w="http://schemas.openxmlformats.org/wordprocessingml/2006/main" xmlns:w14="http://schemas.microsoft.com/office/word/2010/wordml" xmlns:wpg="http://schemas.microsoft.com/office/word/2010/wordprocessingGroup" xmlns:wpi="http://schemas.microsoft.com/office/word/2010/wordprocessingInk" xmlns:wne="http://schemas.microsoft.com/office/word/2006/wordml" xmlns:wps="http://schemas.microsoft.com/office/word/2010/wordprocessingShape" mc:Ignorable="w14 wp14">
+<w:ftr xmlns:wpc="http://schemas.microsoft.com/office/word/2010/wordprocessingCanvas" xmlns:mo="http://schemas.microsoft.com/office/mac/office/2008/main" xmlns:mc="http://schemas.openxmlformats.org/markup-compatibility/2006" xmlns:mv="urn:schemas-microsoft-com:mac:vml" xmlns:o="urn:schemas-microsoft-com:office:office" xmlns:r="http://schemas.openxmlformats.org/officeDocument/2006/relationships" xmlns:m="http://schemas.openxmlformats.org/officeDocument/2006/math" xmlns:v="urn:schemas-microsoft-com:vml" xmlns:wp14="http://schemas.microsoft.com/office/word/2010/wordprocessingDrawing" xmlns:wp="http://schemas.openxmlformats.org/drawingml/2006/wordprocessingDrawing" xmlns:w10="urn:schemas-microsoft-com:office:word" xmlns:w="http://schemas.openxmlformats.org/wordprocessingml/2006/main" xmlns:w14="http://schemas.microsoft.com/office/word/2010/wordml" xmlns:w15="http://schemas.microsoft.com/office/word/2012/wordml" xmlns:wpg="http://schemas.microsoft.com/office/word/2010/wordprocessingGroup" xmlns:wpi="http://schemas.microsoft.com/office/word/2010/wordprocessingInk" xmlns:wne="http://schemas.microsoft.com/office/word/2006/wordml" xmlns:wps="http://schemas.microsoft.com/office/word/2010/wordprocessingShape" mc:Ignorable="w14 w15 wp14">
   <w:p>
     <w:pPr>
       <w:pStyle w:val="Footer"/>
@@ -14252,7 +14265,7 @@
 </file>
 
 <file path=word/footer3.xml><?xml version="1.0" encoding="utf-8"?>
-<w:ftr xmlns:wpc="http://schemas.microsoft.com/office/word/2010/wordprocessingCanvas" xmlns:mc="http://schemas.openxmlformats.org/markup-compatibility/2006" xmlns:o="urn:schemas-microsoft-com:office:office" xmlns:r="http://schemas.openxmlformats.org/officeDocument/2006/relationships" xmlns:m="http://schemas.openxmlformats.org/officeDocument/2006/math" xmlns:v="urn:schemas-microsoft-com:vml" xmlns:wp14="http://schemas.microsoft.com/office/word/2010/wordprocessingDrawing" xmlns:wp="http://schemas.openxmlformats.org/drawingml/2006/wordprocessingDrawing" xmlns:w10="urn:schemas-microsoft-com:office:word" xmlns:w="http://schemas.openxmlformats.org/wordprocessingml/2006/main" xmlns:w14="http://schemas.microsoft.com/office/word/2010/wordml" xmlns:wpg="http://schemas.microsoft.com/office/word/2010/wordprocessingGroup" xmlns:wpi="http://schemas.microsoft.com/office/word/2010/wordprocessingInk" xmlns:wne="http://schemas.microsoft.com/office/word/2006/wordml" xmlns:wps="http://schemas.microsoft.com/office/word/2010/wordprocessingShape" mc:Ignorable="w14 wp14">
+<w:ftr xmlns:wpc="http://schemas.microsoft.com/office/word/2010/wordprocessingCanvas" xmlns:mo="http://schemas.microsoft.com/office/mac/office/2008/main" xmlns:mc="http://schemas.openxmlformats.org/markup-compatibility/2006" xmlns:mv="urn:schemas-microsoft-com:mac:vml" xmlns:o="urn:schemas-microsoft-com:office:office" xmlns:r="http://schemas.openxmlformats.org/officeDocument/2006/relationships" xmlns:m="http://schemas.openxmlformats.org/officeDocument/2006/math" xmlns:v="urn:schemas-microsoft-com:vml" xmlns:wp14="http://schemas.microsoft.com/office/word/2010/wordprocessingDrawing" xmlns:wp="http://schemas.openxmlformats.org/drawingml/2006/wordprocessingDrawing" xmlns:w10="urn:schemas-microsoft-com:office:word" xmlns:w="http://schemas.openxmlformats.org/wordprocessingml/2006/main" xmlns:w14="http://schemas.microsoft.com/office/word/2010/wordml" xmlns:w15="http://schemas.microsoft.com/office/word/2012/wordml" xmlns:wpg="http://schemas.microsoft.com/office/word/2010/wordprocessingGroup" xmlns:wpi="http://schemas.microsoft.com/office/word/2010/wordprocessingInk" xmlns:wne="http://schemas.microsoft.com/office/word/2006/wordml" xmlns:wps="http://schemas.microsoft.com/office/word/2010/wordprocessingShape" mc:Ignorable="w14 w15 wp14">
   <w:p>
     <w:pPr>
       <w:pStyle w:val="Footer"/>
@@ -14309,7 +14322,7 @@
 </file>
 
 <file path=word/footer4.xml><?xml version="1.0" encoding="utf-8"?>
-<w:ftr xmlns:wpc="http://schemas.microsoft.com/office/word/2010/wordprocessingCanvas" xmlns:mc="http://schemas.openxmlformats.org/markup-compatibility/2006" xmlns:o="urn:schemas-microsoft-com:office:office" xmlns:r="http://schemas.openxmlformats.org/officeDocument/2006/relationships" xmlns:m="http://schemas.openxmlformats.org/officeDocument/2006/math" xmlns:v="urn:schemas-microsoft-com:vml" xmlns:wp14="http://schemas.microsoft.com/office/word/2010/wordprocessingDrawing" xmlns:wp="http://schemas.openxmlformats.org/drawingml/2006/wordprocessingDrawing" xmlns:w10="urn:schemas-microsoft-com:office:word" xmlns:w="http://schemas.openxmlformats.org/wordprocessingml/2006/main" xmlns:w14="http://schemas.microsoft.com/office/word/2010/wordml" xmlns:wpg="http://schemas.microsoft.com/office/word/2010/wordprocessingGroup" xmlns:wpi="http://schemas.microsoft.com/office/word/2010/wordprocessingInk" xmlns:wne="http://schemas.microsoft.com/office/word/2006/wordml" xmlns:wps="http://schemas.microsoft.com/office/word/2010/wordprocessingShape" mc:Ignorable="w14 wp14">
+<w:ftr xmlns:wpc="http://schemas.microsoft.com/office/word/2010/wordprocessingCanvas" xmlns:mo="http://schemas.microsoft.com/office/mac/office/2008/main" xmlns:mc="http://schemas.openxmlformats.org/markup-compatibility/2006" xmlns:mv="urn:schemas-microsoft-com:mac:vml" xmlns:o="urn:schemas-microsoft-com:office:office" xmlns:r="http://schemas.openxmlformats.org/officeDocument/2006/relationships" xmlns:m="http://schemas.openxmlformats.org/officeDocument/2006/math" xmlns:v="urn:schemas-microsoft-com:vml" xmlns:wp14="http://schemas.microsoft.com/office/word/2010/wordprocessingDrawing" xmlns:wp="http://schemas.openxmlformats.org/drawingml/2006/wordprocessingDrawing" xmlns:w10="urn:schemas-microsoft-com:office:word" xmlns:w="http://schemas.openxmlformats.org/wordprocessingml/2006/main" xmlns:w14="http://schemas.microsoft.com/office/word/2010/wordml" xmlns:w15="http://schemas.microsoft.com/office/word/2012/wordml" xmlns:wpg="http://schemas.microsoft.com/office/word/2010/wordprocessingGroup" xmlns:wpi="http://schemas.microsoft.com/office/word/2010/wordprocessingInk" xmlns:wne="http://schemas.microsoft.com/office/word/2006/wordml" xmlns:wps="http://schemas.microsoft.com/office/word/2010/wordprocessingShape" mc:Ignorable="w14 w15 wp14">
   <w:p>
     <w:pPr>
       <w:pStyle w:val="Footer"/>
@@ -14341,7 +14354,7 @@
         <w:rStyle w:val="PageNumber"/>
         <w:noProof/>
       </w:rPr>
-      <w:t>9</w:t>
+      <w:t>7</w:t>
     </w:r>
     <w:r>
       <w:rPr>
@@ -14360,7 +14373,7 @@
 </file>
 
 <file path=word/footer5.xml><?xml version="1.0" encoding="utf-8"?>
-<w:ftr xmlns:wpc="http://schemas.microsoft.com/office/word/2010/wordprocessingCanvas" xmlns:mc="http://schemas.openxmlformats.org/markup-compatibility/2006" xmlns:o="urn:schemas-microsoft-com:office:office" xmlns:r="http://schemas.openxmlformats.org/officeDocument/2006/relationships" xmlns:m="http://schemas.openxmlformats.org/officeDocument/2006/math" xmlns:v="urn:schemas-microsoft-com:vml" xmlns:wp14="http://schemas.microsoft.com/office/word/2010/wordprocessingDrawing" xmlns:wp="http://schemas.openxmlformats.org/drawingml/2006/wordprocessingDrawing" xmlns:w10="urn:schemas-microsoft-com:office:word" xmlns:w="http://schemas.openxmlformats.org/wordprocessingml/2006/main" xmlns:w14="http://schemas.microsoft.com/office/word/2010/wordml" xmlns:wpg="http://schemas.microsoft.com/office/word/2010/wordprocessingGroup" xmlns:wpi="http://schemas.microsoft.com/office/word/2010/wordprocessingInk" xmlns:wne="http://schemas.microsoft.com/office/word/2006/wordml" xmlns:wps="http://schemas.microsoft.com/office/word/2010/wordprocessingShape" mc:Ignorable="w14 wp14">
+<w:ftr xmlns:wpc="http://schemas.microsoft.com/office/word/2010/wordprocessingCanvas" xmlns:mo="http://schemas.microsoft.com/office/mac/office/2008/main" xmlns:mc="http://schemas.openxmlformats.org/markup-compatibility/2006" xmlns:mv="urn:schemas-microsoft-com:mac:vml" xmlns:o="urn:schemas-microsoft-com:office:office" xmlns:r="http://schemas.openxmlformats.org/officeDocument/2006/relationships" xmlns:m="http://schemas.openxmlformats.org/officeDocument/2006/math" xmlns:v="urn:schemas-microsoft-com:vml" xmlns:wp14="http://schemas.microsoft.com/office/word/2010/wordprocessingDrawing" xmlns:wp="http://schemas.openxmlformats.org/drawingml/2006/wordprocessingDrawing" xmlns:w10="urn:schemas-microsoft-com:office:word" xmlns:w="http://schemas.openxmlformats.org/wordprocessingml/2006/main" xmlns:w14="http://schemas.microsoft.com/office/word/2010/wordml" xmlns:w15="http://schemas.microsoft.com/office/word/2012/wordml" xmlns:wpg="http://schemas.microsoft.com/office/word/2010/wordprocessingGroup" xmlns:wpi="http://schemas.microsoft.com/office/word/2010/wordprocessingInk" xmlns:wne="http://schemas.microsoft.com/office/word/2006/wordml" xmlns:wps="http://schemas.microsoft.com/office/word/2010/wordprocessingShape" mc:Ignorable="w14 w15 wp14">
   <w:p>
     <w:pPr>
       <w:pStyle w:val="Footer"/>
@@ -14409,7 +14422,7 @@
 </file>
 
 <file path=word/footnotes.xml><?xml version="1.0" encoding="utf-8"?>
-<w:footnotes xmlns:wpc="http://schemas.microsoft.com/office/word/2010/wordprocessingCanvas" xmlns:mc="http://schemas.openxmlformats.org/markup-compatibility/2006" xmlns:o="urn:schemas-microsoft-com:office:office" xmlns:r="http://schemas.openxmlformats.org/officeDocument/2006/relationships" xmlns:m="http://schemas.openxmlformats.org/officeDocument/2006/math" xmlns:v="urn:schemas-microsoft-com:vml" xmlns:wp14="http://schemas.microsoft.com/office/word/2010/wordprocessingDrawing" xmlns:wp="http://schemas.openxmlformats.org/drawingml/2006/wordprocessingDrawing" xmlns:w10="urn:schemas-microsoft-com:office:word" xmlns:w="http://schemas.openxmlformats.org/wordprocessingml/2006/main" xmlns:w14="http://schemas.microsoft.com/office/word/2010/wordml" xmlns:wpg="http://schemas.microsoft.com/office/word/2010/wordprocessingGroup" xmlns:wpi="http://schemas.microsoft.com/office/word/2010/wordprocessingInk" xmlns:wne="http://schemas.microsoft.com/office/word/2006/wordml" xmlns:wps="http://schemas.microsoft.com/office/word/2010/wordprocessingShape" mc:Ignorable="w14 wp14">
+<w:footnotes xmlns:wpc="http://schemas.microsoft.com/office/word/2010/wordprocessingCanvas" xmlns:mo="http://schemas.microsoft.com/office/mac/office/2008/main" xmlns:mc="http://schemas.openxmlformats.org/markup-compatibility/2006" xmlns:mv="urn:schemas-microsoft-com:mac:vml" xmlns:o="urn:schemas-microsoft-com:office:office" xmlns:r="http://schemas.openxmlformats.org/officeDocument/2006/relationships" xmlns:m="http://schemas.openxmlformats.org/officeDocument/2006/math" xmlns:v="urn:schemas-microsoft-com:vml" xmlns:wp14="http://schemas.microsoft.com/office/word/2010/wordprocessingDrawing" xmlns:wp="http://schemas.openxmlformats.org/drawingml/2006/wordprocessingDrawing" xmlns:w10="urn:schemas-microsoft-com:office:word" xmlns:w="http://schemas.openxmlformats.org/wordprocessingml/2006/main" xmlns:w14="http://schemas.microsoft.com/office/word/2010/wordml" xmlns:w15="http://schemas.microsoft.com/office/word/2012/wordml" xmlns:wpg="http://schemas.microsoft.com/office/word/2010/wordprocessingGroup" xmlns:wpi="http://schemas.microsoft.com/office/word/2010/wordprocessingInk" xmlns:wne="http://schemas.microsoft.com/office/word/2006/wordml" xmlns:wps="http://schemas.microsoft.com/office/word/2010/wordprocessingShape" mc:Ignorable="w14 w15 wp14">
   <w:footnote w:type="separator" w:id="-1">
     <w:p>
       <w:r>
@@ -14428,7 +14441,7 @@
 </file>
 
 <file path=word/header1.xml><?xml version="1.0" encoding="utf-8"?>
-<w:hdr xmlns:wpc="http://schemas.microsoft.com/office/word/2010/wordprocessingCanvas" xmlns:mc="http://schemas.openxmlformats.org/markup-compatibility/2006" xmlns:o="urn:schemas-microsoft-com:office:office" xmlns:r="http://schemas.openxmlformats.org/officeDocument/2006/relationships" xmlns:m="http://schemas.openxmlformats.org/officeDocument/2006/math" xmlns:v="urn:schemas-microsoft-com:vml" xmlns:wp14="http://schemas.microsoft.com/office/word/2010/wordprocessingDrawing" xmlns:wp="http://schemas.openxmlformats.org/drawingml/2006/wordprocessingDrawing" xmlns:w10="urn:schemas-microsoft-com:office:word" xmlns:w="http://schemas.openxmlformats.org/wordprocessingml/2006/main" xmlns:w14="http://schemas.microsoft.com/office/word/2010/wordml" xmlns:wpg="http://schemas.microsoft.com/office/word/2010/wordprocessingGroup" xmlns:wpi="http://schemas.microsoft.com/office/word/2010/wordprocessingInk" xmlns:wne="http://schemas.microsoft.com/office/word/2006/wordml" xmlns:wps="http://schemas.microsoft.com/office/word/2010/wordprocessingShape" mc:Ignorable="w14 wp14">
+<w:hdr xmlns:wpc="http://schemas.microsoft.com/office/word/2010/wordprocessingCanvas" xmlns:mo="http://schemas.microsoft.com/office/mac/office/2008/main" xmlns:mc="http://schemas.openxmlformats.org/markup-compatibility/2006" xmlns:mv="urn:schemas-microsoft-com:mac:vml" xmlns:o="urn:schemas-microsoft-com:office:office" xmlns:r="http://schemas.openxmlformats.org/officeDocument/2006/relationships" xmlns:m="http://schemas.openxmlformats.org/officeDocument/2006/math" xmlns:v="urn:schemas-microsoft-com:vml" xmlns:wp14="http://schemas.microsoft.com/office/word/2010/wordprocessingDrawing" xmlns:wp="http://schemas.openxmlformats.org/drawingml/2006/wordprocessingDrawing" xmlns:w10="urn:schemas-microsoft-com:office:word" xmlns:w="http://schemas.openxmlformats.org/wordprocessingml/2006/main" xmlns:w14="http://schemas.microsoft.com/office/word/2010/wordml" xmlns:w15="http://schemas.microsoft.com/office/word/2012/wordml" xmlns:wpg="http://schemas.microsoft.com/office/word/2010/wordprocessingGroup" xmlns:wpi="http://schemas.microsoft.com/office/word/2010/wordprocessingInk" xmlns:wne="http://schemas.microsoft.com/office/word/2006/wordml" xmlns:wps="http://schemas.microsoft.com/office/word/2010/wordprocessingShape" mc:Ignorable="w14 w15 wp14">
   <w:p>
     <w:pPr>
       <w:pStyle w:val="Header"/>
@@ -14450,7 +14463,7 @@
 </file>
 
 <file path=word/header2.xml><?xml version="1.0" encoding="utf-8"?>
-<w:hdr xmlns:wpc="http://schemas.microsoft.com/office/word/2010/wordprocessingCanvas" xmlns:mc="http://schemas.openxmlformats.org/markup-compatibility/2006" xmlns:o="urn:schemas-microsoft-com:office:office" xmlns:r="http://schemas.openxmlformats.org/officeDocument/2006/relationships" xmlns:m="http://schemas.openxmlformats.org/officeDocument/2006/math" xmlns:v="urn:schemas-microsoft-com:vml" xmlns:wp14="http://schemas.microsoft.com/office/word/2010/wordprocessingDrawing" xmlns:wp="http://schemas.openxmlformats.org/drawingml/2006/wordprocessingDrawing" xmlns:w10="urn:schemas-microsoft-com:office:word" xmlns:w="http://schemas.openxmlformats.org/wordprocessingml/2006/main" xmlns:w14="http://schemas.microsoft.com/office/word/2010/wordml" xmlns:wpg="http://schemas.microsoft.com/office/word/2010/wordprocessingGroup" xmlns:wpi="http://schemas.microsoft.com/office/word/2010/wordprocessingInk" xmlns:wne="http://schemas.microsoft.com/office/word/2006/wordml" xmlns:wps="http://schemas.microsoft.com/office/word/2010/wordprocessingShape" mc:Ignorable="w14 wp14">
+<w:hdr xmlns:wpc="http://schemas.microsoft.com/office/word/2010/wordprocessingCanvas" xmlns:mo="http://schemas.microsoft.com/office/mac/office/2008/main" xmlns:mc="http://schemas.openxmlformats.org/markup-compatibility/2006" xmlns:mv="urn:schemas-microsoft-com:mac:vml" xmlns:o="urn:schemas-microsoft-com:office:office" xmlns:r="http://schemas.openxmlformats.org/officeDocument/2006/relationships" xmlns:m="http://schemas.openxmlformats.org/officeDocument/2006/math" xmlns:v="urn:schemas-microsoft-com:vml" xmlns:wp14="http://schemas.microsoft.com/office/word/2010/wordprocessingDrawing" xmlns:wp="http://schemas.openxmlformats.org/drawingml/2006/wordprocessingDrawing" xmlns:w10="urn:schemas-microsoft-com:office:word" xmlns:w="http://schemas.openxmlformats.org/wordprocessingml/2006/main" xmlns:w14="http://schemas.microsoft.com/office/word/2010/wordml" xmlns:w15="http://schemas.microsoft.com/office/word/2012/wordml" xmlns:wpg="http://schemas.microsoft.com/office/word/2010/wordprocessingGroup" xmlns:wpi="http://schemas.microsoft.com/office/word/2010/wordprocessingInk" xmlns:wne="http://schemas.microsoft.com/office/word/2006/wordml" xmlns:wps="http://schemas.microsoft.com/office/word/2010/wordprocessingShape" mc:Ignorable="w14 w15 wp14">
   <w:p>
     <w:pPr>
       <w:pStyle w:val="Header"/>
@@ -14472,7 +14485,7 @@
 </file>
 
 <file path=word/header3.xml><?xml version="1.0" encoding="utf-8"?>
-<w:hdr xmlns:wpc="http://schemas.microsoft.com/office/word/2010/wordprocessingCanvas" xmlns:mc="http://schemas.openxmlformats.org/markup-compatibility/2006" xmlns:o="urn:schemas-microsoft-com:office:office" xmlns:r="http://schemas.openxmlformats.org/officeDocument/2006/relationships" xmlns:m="http://schemas.openxmlformats.org/officeDocument/2006/math" xmlns:v="urn:schemas-microsoft-com:vml" xmlns:wp14="http://schemas.microsoft.com/office/word/2010/wordprocessingDrawing" xmlns:wp="http://schemas.openxmlformats.org/drawingml/2006/wordprocessingDrawing" xmlns:w10="urn:schemas-microsoft-com:office:word" xmlns:w="http://schemas.openxmlformats.org/wordprocessingml/2006/main" xmlns:w14="http://schemas.microsoft.com/office/word/2010/wordml" xmlns:wpg="http://schemas.microsoft.com/office/word/2010/wordprocessingGroup" xmlns:wpi="http://schemas.microsoft.com/office/word/2010/wordprocessingInk" xmlns:wne="http://schemas.microsoft.com/office/word/2006/wordml" xmlns:wps="http://schemas.microsoft.com/office/word/2010/wordprocessingShape" mc:Ignorable="w14 wp14">
+<w:hdr xmlns:wpc="http://schemas.microsoft.com/office/word/2010/wordprocessingCanvas" xmlns:mo="http://schemas.microsoft.com/office/mac/office/2008/main" xmlns:mc="http://schemas.openxmlformats.org/markup-compatibility/2006" xmlns:mv="urn:schemas-microsoft-com:mac:vml" xmlns:o="urn:schemas-microsoft-com:office:office" xmlns:r="http://schemas.openxmlformats.org/officeDocument/2006/relationships" xmlns:m="http://schemas.openxmlformats.org/officeDocument/2006/math" xmlns:v="urn:schemas-microsoft-com:vml" xmlns:wp14="http://schemas.microsoft.com/office/word/2010/wordprocessingDrawing" xmlns:wp="http://schemas.openxmlformats.org/drawingml/2006/wordprocessingDrawing" xmlns:w10="urn:schemas-microsoft-com:office:word" xmlns:w="http://schemas.openxmlformats.org/wordprocessingml/2006/main" xmlns:w14="http://schemas.microsoft.com/office/word/2010/wordml" xmlns:w15="http://schemas.microsoft.com/office/word/2012/wordml" xmlns:wpg="http://schemas.microsoft.com/office/word/2010/wordprocessingGroup" xmlns:wpi="http://schemas.microsoft.com/office/word/2010/wordprocessingInk" xmlns:wne="http://schemas.microsoft.com/office/word/2006/wordml" xmlns:wps="http://schemas.microsoft.com/office/word/2010/wordprocessingShape" mc:Ignorable="w14 w15 wp14">
   <w:p>
     <w:pPr>
       <w:pStyle w:val="Header"/>
@@ -14494,7 +14507,7 @@
 </file>
 
 <file path=word/header4.xml><?xml version="1.0" encoding="utf-8"?>
-<w:hdr xmlns:wpc="http://schemas.microsoft.com/office/word/2010/wordprocessingCanvas" xmlns:mc="http://schemas.openxmlformats.org/markup-compatibility/2006" xmlns:o="urn:schemas-microsoft-com:office:office" xmlns:r="http://schemas.openxmlformats.org/officeDocument/2006/relationships" xmlns:m="http://schemas.openxmlformats.org/officeDocument/2006/math" xmlns:v="urn:schemas-microsoft-com:vml" xmlns:wp14="http://schemas.microsoft.com/office/word/2010/wordprocessingDrawing" xmlns:wp="http://schemas.openxmlformats.org/drawingml/2006/wordprocessingDrawing" xmlns:w10="urn:schemas-microsoft-com:office:word" xmlns:w="http://schemas.openxmlformats.org/wordprocessingml/2006/main" xmlns:w14="http://schemas.microsoft.com/office/word/2010/wordml" xmlns:wpg="http://schemas.microsoft.com/office/word/2010/wordprocessingGroup" xmlns:wpi="http://schemas.microsoft.com/office/word/2010/wordprocessingInk" xmlns:wne="http://schemas.microsoft.com/office/word/2006/wordml" xmlns:wps="http://schemas.microsoft.com/office/word/2010/wordprocessingShape" mc:Ignorable="w14 wp14">
+<w:hdr xmlns:wpc="http://schemas.microsoft.com/office/word/2010/wordprocessingCanvas" xmlns:mo="http://schemas.microsoft.com/office/mac/office/2008/main" xmlns:mc="http://schemas.openxmlformats.org/markup-compatibility/2006" xmlns:mv="urn:schemas-microsoft-com:mac:vml" xmlns:o="urn:schemas-microsoft-com:office:office" xmlns:r="http://schemas.openxmlformats.org/officeDocument/2006/relationships" xmlns:m="http://schemas.openxmlformats.org/officeDocument/2006/math" xmlns:v="urn:schemas-microsoft-com:vml" xmlns:wp14="http://schemas.microsoft.com/office/word/2010/wordprocessingDrawing" xmlns:wp="http://schemas.openxmlformats.org/drawingml/2006/wordprocessingDrawing" xmlns:w10="urn:schemas-microsoft-com:office:word" xmlns:w="http://schemas.openxmlformats.org/wordprocessingml/2006/main" xmlns:w14="http://schemas.microsoft.com/office/word/2010/wordml" xmlns:w15="http://schemas.microsoft.com/office/word/2012/wordml" xmlns:wpg="http://schemas.microsoft.com/office/word/2010/wordprocessingGroup" xmlns:wpi="http://schemas.microsoft.com/office/word/2010/wordprocessingInk" xmlns:wne="http://schemas.microsoft.com/office/word/2006/wordml" xmlns:wps="http://schemas.microsoft.com/office/word/2010/wordprocessingShape" mc:Ignorable="w14 w15 wp14">
   <w:p>
     <w:pPr>
       <w:pStyle w:val="Header"/>
@@ -14516,7 +14529,7 @@
 </file>
 
 <file path=word/numbering.xml><?xml version="1.0" encoding="utf-8"?>
-<w:numbering xmlns:wpc="http://schemas.microsoft.com/office/word/2010/wordprocessingCanvas" xmlns:mc="http://schemas.openxmlformats.org/markup-compatibility/2006" xmlns:o="urn:schemas-microsoft-com:office:office" xmlns:r="http://schemas.openxmlformats.org/officeDocument/2006/relationships" xmlns:m="http://schemas.openxmlformats.org/officeDocument/2006/math" xmlns:v="urn:schemas-microsoft-com:vml" xmlns:wp14="http://schemas.microsoft.com/office/word/2010/wordprocessingDrawing" xmlns:wp="http://schemas.openxmlformats.org/drawingml/2006/wordprocessingDrawing" xmlns:w10="urn:schemas-microsoft-com:office:word" xmlns:w="http://schemas.openxmlformats.org/wordprocessingml/2006/main" xmlns:w14="http://schemas.microsoft.com/office/word/2010/wordml" xmlns:wpg="http://schemas.microsoft.com/office/word/2010/wordprocessingGroup" xmlns:wpi="http://schemas.microsoft.com/office/word/2010/wordprocessingInk" xmlns:wne="http://schemas.microsoft.com/office/word/2006/wordml" xmlns:wps="http://schemas.microsoft.com/office/word/2010/wordprocessingShape" mc:Ignorable="w14 wp14">
+<w:numbering xmlns:wpc="http://schemas.microsoft.com/office/word/2010/wordprocessingCanvas" xmlns:mo="http://schemas.microsoft.com/office/mac/office/2008/main" xmlns:mc="http://schemas.openxmlformats.org/markup-compatibility/2006" xmlns:mv="urn:schemas-microsoft-com:mac:vml" xmlns:o="urn:schemas-microsoft-com:office:office" xmlns:r="http://schemas.openxmlformats.org/officeDocument/2006/relationships" xmlns:m="http://schemas.openxmlformats.org/officeDocument/2006/math" xmlns:v="urn:schemas-microsoft-com:vml" xmlns:wp14="http://schemas.microsoft.com/office/word/2010/wordprocessingDrawing" xmlns:wp="http://schemas.openxmlformats.org/drawingml/2006/wordprocessingDrawing" xmlns:w10="urn:schemas-microsoft-com:office:word" xmlns:w="http://schemas.openxmlformats.org/wordprocessingml/2006/main" xmlns:w14="http://schemas.microsoft.com/office/word/2010/wordml" xmlns:w15="http://schemas.microsoft.com/office/word/2012/wordml" xmlns:wpg="http://schemas.microsoft.com/office/word/2010/wordprocessingGroup" xmlns:wpi="http://schemas.microsoft.com/office/word/2010/wordprocessingInk" xmlns:wne="http://schemas.microsoft.com/office/word/2006/wordml" xmlns:wps="http://schemas.microsoft.com/office/word/2010/wordprocessingShape" mc:Ignorable="w14 w15 wp14">
   <w:abstractNum w:abstractNumId="0">
     <w:nsid w:val="000E4035"/>
     <w:multiLevelType w:val="hybridMultilevel"/>
@@ -20376,7 +20389,7 @@
 </file>
 
 <file path=word/styles.xml><?xml version="1.0" encoding="utf-8"?>
-<w:styles xmlns:mc="http://schemas.openxmlformats.org/markup-compatibility/2006" xmlns:r="http://schemas.openxmlformats.org/officeDocument/2006/relationships" xmlns:w="http://schemas.openxmlformats.org/wordprocessingml/2006/main" xmlns:w14="http://schemas.microsoft.com/office/word/2010/wordml" mc:Ignorable="w14">
+<w:styles xmlns:mc="http://schemas.openxmlformats.org/markup-compatibility/2006" xmlns:r="http://schemas.openxmlformats.org/officeDocument/2006/relationships" xmlns:w="http://schemas.openxmlformats.org/wordprocessingml/2006/main" xmlns:w14="http://schemas.microsoft.com/office/word/2010/wordml" xmlns:w15="http://schemas.microsoft.com/office/word/2012/wordml" mc:Ignorable="w14 w15">
   <w:docDefaults>
     <w:rPrDefault>
       <w:rPr>
@@ -20386,7 +20399,7 @@
     </w:rPrDefault>
     <w:pPrDefault/>
   </w:docDefaults>
-  <w:latentStyles w:defLockedState="0" w:defUIPriority="0" w:defSemiHidden="0" w:defUnhideWhenUsed="0" w:defQFormat="0" w:count="267">
+  <w:latentStyles w:defLockedState="0" w:defUIPriority="0" w:defSemiHidden="0" w:defUnhideWhenUsed="0" w:defQFormat="0" w:count="382">
     <w:lsdException w:name="Normal" w:qFormat="1"/>
     <w:lsdException w:name="heading 1" w:qFormat="1"/>
     <w:lsdException w:name="heading 2" w:qFormat="1"/>
@@ -20397,16 +20410,142 @@
     <w:lsdException w:name="heading 7" w:semiHidden="1" w:unhideWhenUsed="1" w:qFormat="1"/>
     <w:lsdException w:name="heading 8" w:semiHidden="1" w:unhideWhenUsed="1" w:qFormat="1"/>
     <w:lsdException w:name="heading 9" w:semiHidden="1" w:unhideWhenUsed="1" w:qFormat="1"/>
-    <w:lsdException w:name="toc 1" w:uiPriority="39"/>
-    <w:lsdException w:name="toc 2" w:uiPriority="39"/>
-    <w:lsdException w:name="toc 3" w:uiPriority="39"/>
-    <w:lsdException w:name="caption" w:qFormat="1"/>
-    <w:lsdException w:name="table of figures" w:uiPriority="99"/>
+    <w:lsdException w:name="index 1" w:semiHidden="1" w:unhideWhenUsed="1"/>
+    <w:lsdException w:name="index 2" w:semiHidden="1" w:unhideWhenUsed="1"/>
+    <w:lsdException w:name="index 3" w:semiHidden="1" w:unhideWhenUsed="1"/>
+    <w:lsdException w:name="index 4" w:semiHidden="1" w:unhideWhenUsed="1"/>
+    <w:lsdException w:name="index 5" w:semiHidden="1" w:unhideWhenUsed="1"/>
+    <w:lsdException w:name="index 6" w:semiHidden="1" w:unhideWhenUsed="1"/>
+    <w:lsdException w:name="index 7" w:semiHidden="1" w:unhideWhenUsed="1"/>
+    <w:lsdException w:name="index 8" w:semiHidden="1" w:unhideWhenUsed="1"/>
+    <w:lsdException w:name="index 9" w:semiHidden="1" w:unhideWhenUsed="1"/>
+    <w:lsdException w:name="toc 1" w:semiHidden="1" w:uiPriority="39" w:unhideWhenUsed="1"/>
+    <w:lsdException w:name="toc 2" w:semiHidden="1" w:uiPriority="39" w:unhideWhenUsed="1"/>
+    <w:lsdException w:name="toc 3" w:semiHidden="1" w:uiPriority="39" w:unhideWhenUsed="1"/>
+    <w:lsdException w:name="toc 4" w:semiHidden="1" w:unhideWhenUsed="1"/>
+    <w:lsdException w:name="toc 5" w:semiHidden="1" w:unhideWhenUsed="1"/>
+    <w:lsdException w:name="toc 6" w:semiHidden="1" w:unhideWhenUsed="1"/>
+    <w:lsdException w:name="toc 7" w:semiHidden="1" w:unhideWhenUsed="1"/>
+    <w:lsdException w:name="toc 8" w:semiHidden="1" w:unhideWhenUsed="1"/>
+    <w:lsdException w:name="toc 9" w:semiHidden="1" w:unhideWhenUsed="1"/>
+    <w:lsdException w:name="Normal Indent" w:semiHidden="1" w:unhideWhenUsed="1"/>
+    <w:lsdException w:name="footnote text" w:semiHidden="1" w:unhideWhenUsed="1"/>
+    <w:lsdException w:name="annotation text" w:semiHidden="1" w:unhideWhenUsed="1"/>
+    <w:lsdException w:name="header" w:semiHidden="1" w:unhideWhenUsed="1"/>
+    <w:lsdException w:name="footer" w:semiHidden="1" w:unhideWhenUsed="1"/>
+    <w:lsdException w:name="index heading" w:semiHidden="1" w:unhideWhenUsed="1"/>
+    <w:lsdException w:name="caption" w:semiHidden="1" w:unhideWhenUsed="1" w:qFormat="1"/>
+    <w:lsdException w:name="table of figures" w:semiHidden="1" w:uiPriority="99" w:unhideWhenUsed="1"/>
+    <w:lsdException w:name="envelope address" w:semiHidden="1" w:unhideWhenUsed="1"/>
+    <w:lsdException w:name="envelope return" w:semiHidden="1" w:unhideWhenUsed="1"/>
+    <w:lsdException w:name="footnote reference" w:semiHidden="1" w:unhideWhenUsed="1"/>
+    <w:lsdException w:name="annotation reference" w:semiHidden="1" w:unhideWhenUsed="1"/>
+    <w:lsdException w:name="line number" w:semiHidden="1" w:unhideWhenUsed="1"/>
+    <w:lsdException w:name="page number" w:semiHidden="1" w:unhideWhenUsed="1"/>
+    <w:lsdException w:name="endnote reference" w:semiHidden="1" w:unhideWhenUsed="1"/>
+    <w:lsdException w:name="endnote text" w:semiHidden="1" w:unhideWhenUsed="1"/>
+    <w:lsdException w:name="table of authorities" w:semiHidden="1" w:unhideWhenUsed="1"/>
+    <w:lsdException w:name="macro" w:semiHidden="1" w:unhideWhenUsed="1"/>
+    <w:lsdException w:name="toa heading" w:semiHidden="1" w:unhideWhenUsed="1"/>
+    <w:lsdException w:name="List Bullet" w:semiHidden="1" w:unhideWhenUsed="1"/>
+    <w:lsdException w:name="List Number" w:semiHidden="1" w:unhideWhenUsed="1"/>
+    <w:lsdException w:name="List Number 5" w:semiHidden="1" w:unhideWhenUsed="1"/>
     <w:lsdException w:name="Title" w:qFormat="1"/>
+    <w:lsdException w:name="Closing" w:semiHidden="1" w:unhideWhenUsed="1"/>
+    <w:lsdException w:name="Signature" w:semiHidden="1" w:unhideWhenUsed="1"/>
+    <w:lsdException w:name="Default Paragraph Font" w:semiHidden="1" w:unhideWhenUsed="1"/>
+    <w:lsdException w:name="Body Text" w:semiHidden="1" w:unhideWhenUsed="1"/>
+    <w:lsdException w:name="Body Text Indent" w:semiHidden="1" w:unhideWhenUsed="1"/>
+    <w:lsdException w:name="List Continue" w:semiHidden="1" w:unhideWhenUsed="1"/>
+    <w:lsdException w:name="List Continue 2" w:semiHidden="1" w:unhideWhenUsed="1"/>
+    <w:lsdException w:name="List Continue 3" w:semiHidden="1" w:unhideWhenUsed="1"/>
+    <w:lsdException w:name="List Continue 4" w:semiHidden="1" w:unhideWhenUsed="1"/>
+    <w:lsdException w:name="List Continue 5" w:semiHidden="1" w:unhideWhenUsed="1"/>
+    <w:lsdException w:name="Message Header" w:semiHidden="1" w:unhideWhenUsed="1"/>
     <w:lsdException w:name="Subtitle" w:qFormat="1"/>
-    <w:lsdException w:name="Hyperlink" w:uiPriority="99"/>
+    <w:lsdException w:name="Salutation" w:semiHidden="1" w:unhideWhenUsed="1"/>
+    <w:lsdException w:name="Date" w:semiHidden="1" w:unhideWhenUsed="1"/>
+    <w:lsdException w:name="Body Text First Indent" w:semiHidden="1" w:unhideWhenUsed="1"/>
+    <w:lsdException w:name="Body Text First Indent 2" w:semiHidden="1" w:unhideWhenUsed="1"/>
+    <w:lsdException w:name="Note Heading" w:semiHidden="1" w:unhideWhenUsed="1"/>
+    <w:lsdException w:name="Body Text 2" w:semiHidden="1" w:unhideWhenUsed="1"/>
+    <w:lsdException w:name="Hyperlink" w:semiHidden="1" w:uiPriority="99" w:unhideWhenUsed="1"/>
+    <w:lsdException w:name="FollowedHyperlink" w:semiHidden="1" w:unhideWhenUsed="1"/>
     <w:lsdException w:name="Strong" w:qFormat="1"/>
     <w:lsdException w:name="Emphasis" w:qFormat="1"/>
+    <w:lsdException w:name="Document Map" w:semiHidden="1" w:unhideWhenUsed="1"/>
+    <w:lsdException w:name="Plain Text" w:semiHidden="1" w:unhideWhenUsed="1"/>
+    <w:lsdException w:name="E-mail Signature" w:semiHidden="1" w:unhideWhenUsed="1"/>
+    <w:lsdException w:name="HTML Top of Form" w:semiHidden="1" w:unhideWhenUsed="1"/>
+    <w:lsdException w:name="HTML Bottom of Form" w:semiHidden="1" w:unhideWhenUsed="1"/>
+    <w:lsdException w:name="Normal (Web)" w:semiHidden="1" w:unhideWhenUsed="1"/>
+    <w:lsdException w:name="HTML Acronym" w:semiHidden="1" w:unhideWhenUsed="1"/>
+    <w:lsdException w:name="HTML Address" w:semiHidden="1" w:unhideWhenUsed="1"/>
+    <w:lsdException w:name="HTML Cite" w:semiHidden="1" w:unhideWhenUsed="1"/>
+    <w:lsdException w:name="HTML Code" w:semiHidden="1" w:unhideWhenUsed="1"/>
+    <w:lsdException w:name="HTML Definition" w:semiHidden="1" w:unhideWhenUsed="1"/>
+    <w:lsdException w:name="HTML Keyboard" w:semiHidden="1" w:unhideWhenUsed="1"/>
+    <w:lsdException w:name="HTML Preformatted" w:semiHidden="1" w:unhideWhenUsed="1"/>
+    <w:lsdException w:name="HTML Sample" w:semiHidden="1" w:unhideWhenUsed="1"/>
+    <w:lsdException w:name="HTML Typewriter" w:semiHidden="1" w:unhideWhenUsed="1"/>
+    <w:lsdException w:name="HTML Variable" w:semiHidden="1" w:unhideWhenUsed="1"/>
+    <w:lsdException w:name="Normal Table" w:semiHidden="1" w:unhideWhenUsed="1"/>
+    <w:lsdException w:name="annotation subject" w:semiHidden="1" w:unhideWhenUsed="1"/>
+    <w:lsdException w:name="No List" w:semiHidden="1" w:unhideWhenUsed="1"/>
+    <w:lsdException w:name="Outline List 1" w:semiHidden="1" w:unhideWhenUsed="1"/>
+    <w:lsdException w:name="Outline List 2" w:semiHidden="1" w:unhideWhenUsed="1"/>
+    <w:lsdException w:name="Outline List 3" w:semiHidden="1" w:unhideWhenUsed="1"/>
+    <w:lsdException w:name="Table Simple 1" w:semiHidden="1" w:unhideWhenUsed="1"/>
+    <w:lsdException w:name="Table Simple 2" w:semiHidden="1" w:unhideWhenUsed="1"/>
+    <w:lsdException w:name="Table Simple 3" w:semiHidden="1" w:unhideWhenUsed="1"/>
+    <w:lsdException w:name="Table Classic 1" w:semiHidden="1" w:unhideWhenUsed="1"/>
+    <w:lsdException w:name="Table Classic 2" w:semiHidden="1" w:unhideWhenUsed="1"/>
+    <w:lsdException w:name="Table Classic 3" w:semiHidden="1" w:unhideWhenUsed="1"/>
+    <w:lsdException w:name="Table Classic 4" w:semiHidden="1" w:unhideWhenUsed="1"/>
+    <w:lsdException w:name="Table Colorful 1" w:semiHidden="1" w:unhideWhenUsed="1"/>
+    <w:lsdException w:name="Table Colorful 2" w:semiHidden="1" w:unhideWhenUsed="1"/>
+    <w:lsdException w:name="Table Colorful 3" w:semiHidden="1" w:unhideWhenUsed="1"/>
+    <w:lsdException w:name="Table Columns 1" w:semiHidden="1" w:unhideWhenUsed="1"/>
+    <w:lsdException w:name="Table Columns 2" w:semiHidden="1" w:unhideWhenUsed="1"/>
+    <w:lsdException w:name="Table Columns 3" w:semiHidden="1" w:unhideWhenUsed="1"/>
+    <w:lsdException w:name="Table Columns 4" w:semiHidden="1" w:unhideWhenUsed="1"/>
+    <w:lsdException w:name="Table Columns 5" w:semiHidden="1" w:unhideWhenUsed="1"/>
+    <w:lsdException w:name="Table Grid 1" w:semiHidden="1" w:unhideWhenUsed="1"/>
+    <w:lsdException w:name="Table Grid 2" w:semiHidden="1" w:unhideWhenUsed="1"/>
+    <w:lsdException w:name="Table Grid 3" w:semiHidden="1" w:unhideWhenUsed="1"/>
+    <w:lsdException w:name="Table Grid 4" w:semiHidden="1" w:unhideWhenUsed="1"/>
+    <w:lsdException w:name="Table Grid 5" w:semiHidden="1" w:unhideWhenUsed="1"/>
+    <w:lsdException w:name="Table Grid 6" w:semiHidden="1" w:unhideWhenUsed="1"/>
+    <w:lsdException w:name="Table Grid 7" w:semiHidden="1" w:unhideWhenUsed="1"/>
+    <w:lsdException w:name="Table Grid 8" w:semiHidden="1" w:unhideWhenUsed="1"/>
+    <w:lsdException w:name="Table List 1" w:semiHidden="1" w:unhideWhenUsed="1"/>
+    <w:lsdException w:name="Table List 2" w:semiHidden="1" w:unhideWhenUsed="1"/>
+    <w:lsdException w:name="Table List 3" w:semiHidden="1" w:unhideWhenUsed="1"/>
+    <w:lsdException w:name="Table List 4" w:semiHidden="1" w:unhideWhenUsed="1"/>
+    <w:lsdException w:name="Table List 5" w:semiHidden="1" w:unhideWhenUsed="1"/>
+    <w:lsdException w:name="Table List 6" w:semiHidden="1" w:unhideWhenUsed="1"/>
+    <w:lsdException w:name="Table List 7" w:semiHidden="1" w:unhideWhenUsed="1"/>
+    <w:lsdException w:name="Table List 8" w:semiHidden="1" w:unhideWhenUsed="1"/>
+    <w:lsdException w:name="Table 3D effects 1" w:semiHidden="1" w:unhideWhenUsed="1"/>
+    <w:lsdException w:name="Table 3D effects 2" w:semiHidden="1" w:unhideWhenUsed="1"/>
+    <w:lsdException w:name="Table 3D effects 3" w:semiHidden="1" w:unhideWhenUsed="1"/>
+    <w:lsdException w:name="Table Contemporary" w:semiHidden="1" w:unhideWhenUsed="1"/>
+    <w:lsdException w:name="Table Elegant" w:semiHidden="1" w:unhideWhenUsed="1"/>
+    <w:lsdException w:name="Table Professional" w:semiHidden="1" w:unhideWhenUsed="1"/>
+    <w:lsdException w:name="Table Subtle 1" w:semiHidden="1" w:unhideWhenUsed="1"/>
+    <w:lsdException w:name="Table Subtle 2" w:semiHidden="1" w:unhideWhenUsed="1"/>
+    <w:lsdException w:name="Table Web 1" w:semiHidden="1" w:unhideWhenUsed="1"/>
+    <w:lsdException w:name="Table Web 2" w:semiHidden="1" w:unhideWhenUsed="1"/>
+    <w:lsdException w:name="Table Web 3" w:semiHidden="1" w:unhideWhenUsed="1"/>
+    <w:lsdException w:name="Balloon Text" w:semiHidden="1" w:unhideWhenUsed="1"/>
+    <w:lsdException w:name="Table Theme" w:semiHidden="1" w:unhideWhenUsed="1"/>
+    <w:lsdException w:name="Note Level 1" w:semiHidden="1" w:unhideWhenUsed="1"/>
+    <w:lsdException w:name="Note Level 2" w:semiHidden="1" w:unhideWhenUsed="1"/>
+    <w:lsdException w:name="Note Level 3" w:semiHidden="1" w:unhideWhenUsed="1"/>
+    <w:lsdException w:name="Note Level 4" w:semiHidden="1" w:unhideWhenUsed="1"/>
+    <w:lsdException w:name="Note Level 5" w:semiHidden="1" w:unhideWhenUsed="1"/>
+    <w:lsdException w:name="Note Level 6" w:semiHidden="1" w:unhideWhenUsed="1"/>
+    <w:lsdException w:name="Note Level 7" w:semiHidden="1" w:unhideWhenUsed="1"/>
     <w:lsdException w:name="Placeholder Text" w:semiHidden="1" w:uiPriority="99"/>
     <w:lsdException w:name="No Spacing" w:uiPriority="1" w:qFormat="1"/>
     <w:lsdException w:name="Light Shading" w:uiPriority="60"/>
@@ -20518,6 +20657,112 @@
     <w:lsdException w:name="Book Title" w:uiPriority="33" w:qFormat="1"/>
     <w:lsdException w:name="Bibliography" w:semiHidden="1" w:uiPriority="37" w:unhideWhenUsed="1"/>
     <w:lsdException w:name="TOC Heading" w:semiHidden="1" w:uiPriority="39" w:unhideWhenUsed="1" w:qFormat="1"/>
+    <w:lsdException w:name="Plain Table 1" w:uiPriority="41"/>
+    <w:lsdException w:name="Plain Table 2" w:uiPriority="42"/>
+    <w:lsdException w:name="Plain Table 3" w:uiPriority="43"/>
+    <w:lsdException w:name="Plain Table 4" w:uiPriority="44"/>
+    <w:lsdException w:name="Plain Table 5" w:uiPriority="45"/>
+    <w:lsdException w:name="Grid Table Light" w:uiPriority="40"/>
+    <w:lsdException w:name="Grid Table 1 Light" w:uiPriority="46"/>
+    <w:lsdException w:name="Grid Table 2" w:uiPriority="47"/>
+    <w:lsdException w:name="Grid Table 3" w:uiPriority="48"/>
+    <w:lsdException w:name="Grid Table 4" w:uiPriority="49"/>
+    <w:lsdException w:name="Grid Table 5 Dark" w:uiPriority="50"/>
+    <w:lsdException w:name="Grid Table 6 Colorful" w:uiPriority="51"/>
+    <w:lsdException w:name="Grid Table 7 Colorful" w:uiPriority="52"/>
+    <w:lsdException w:name="Grid Table 1 Light Accent 1" w:uiPriority="46"/>
+    <w:lsdException w:name="Grid Table 2 Accent 1" w:uiPriority="47"/>
+    <w:lsdException w:name="Grid Table 3 Accent 1" w:uiPriority="48"/>
+    <w:lsdException w:name="Grid Table 4 Accent 1" w:uiPriority="49"/>
+    <w:lsdException w:name="Grid Table 5 Dark Accent 1" w:uiPriority="50"/>
+    <w:lsdException w:name="Grid Table 6 Colorful Accent 1" w:uiPriority="51"/>
+    <w:lsdException w:name="Grid Table 7 Colorful Accent 1" w:uiPriority="52"/>
+    <w:lsdException w:name="Grid Table 1 Light Accent 2" w:uiPriority="46"/>
+    <w:lsdException w:name="Grid Table 2 Accent 2" w:uiPriority="47"/>
+    <w:lsdException w:name="Grid Table 3 Accent 2" w:uiPriority="48"/>
+    <w:lsdException w:name="Grid Table 4 Accent 2" w:uiPriority="49"/>
+    <w:lsdException w:name="Grid Table 5 Dark Accent 2" w:uiPriority="50"/>
+    <w:lsdException w:name="Grid Table 6 Colorful Accent 2" w:uiPriority="51"/>
+    <w:lsdException w:name="Grid Table 7 Colorful Accent 2" w:uiPriority="52"/>
+    <w:lsdException w:name="Grid Table 1 Light Accent 3" w:uiPriority="46"/>
+    <w:lsdException w:name="Grid Table 2 Accent 3" w:uiPriority="47"/>
+    <w:lsdException w:name="Grid Table 3 Accent 3" w:uiPriority="48"/>
+    <w:lsdException w:name="Grid Table 4 Accent 3" w:uiPriority="49"/>
+    <w:lsdException w:name="Grid Table 5 Dark Accent 3" w:uiPriority="50"/>
+    <w:lsdException w:name="Grid Table 6 Colorful Accent 3" w:uiPriority="51"/>
+    <w:lsdException w:name="Grid Table 7 Colorful Accent 3" w:uiPriority="52"/>
+    <w:lsdException w:name="Grid Table 1 Light Accent 4" w:uiPriority="46"/>
+    <w:lsdException w:name="Grid Table 2 Accent 4" w:uiPriority="47"/>
+    <w:lsdException w:name="Grid Table 3 Accent 4" w:uiPriority="48"/>
+    <w:lsdException w:name="Grid Table 4 Accent 4" w:uiPriority="49"/>
+    <w:lsdException w:name="Grid Table 5 Dark Accent 4" w:uiPriority="50"/>
+    <w:lsdException w:name="Grid Table 6 Colorful Accent 4" w:uiPriority="51"/>
+    <w:lsdException w:name="Grid Table 7 Colorful Accent 4" w:uiPriority="52"/>
+    <w:lsdException w:name="Grid Table 1 Light Accent 5" w:uiPriority="46"/>
+    <w:lsdException w:name="Grid Table 2 Accent 5" w:uiPriority="47"/>
+    <w:lsdException w:name="Grid Table 3 Accent 5" w:uiPriority="48"/>
+    <w:lsdException w:name="Grid Table 4 Accent 5" w:uiPriority="49"/>
+    <w:lsdException w:name="Grid Table 5 Dark Accent 5" w:uiPriority="50"/>
+    <w:lsdException w:name="Grid Table 6 Colorful Accent 5" w:uiPriority="51"/>
+    <w:lsdException w:name="Grid Table 7 Colorful Accent 5" w:uiPriority="52"/>
+    <w:lsdException w:name="Grid Table 1 Light Accent 6" w:uiPriority="46"/>
+    <w:lsdException w:name="Grid Table 2 Accent 6" w:uiPriority="47"/>
+    <w:lsdException w:name="Grid Table 3 Accent 6" w:uiPriority="48"/>
+    <w:lsdException w:name="Grid Table 4 Accent 6" w:uiPriority="49"/>
+    <w:lsdException w:name="Grid Table 5 Dark Accent 6" w:uiPriority="50"/>
+    <w:lsdException w:name="Grid Table 6 Colorful Accent 6" w:uiPriority="51"/>
+    <w:lsdException w:name="Grid Table 7 Colorful Accent 6" w:uiPriority="52"/>
+    <w:lsdException w:name="List Table 1 Light" w:uiPriority="46"/>
+    <w:lsdException w:name="List Table 2" w:uiPriority="47"/>
+    <w:lsdException w:name="List Table 3" w:uiPriority="48"/>
+    <w:lsdException w:name="List Table 4" w:uiPriority="49"/>
+    <w:lsdException w:name="List Table 5 Dark" w:uiPriority="50"/>
+    <w:lsdException w:name="List Table 6 Colorful" w:uiPriority="51"/>
+    <w:lsdException w:name="List Table 7 Colorful" w:uiPriority="52"/>
+    <w:lsdException w:name="List Table 1 Light Accent 1" w:uiPriority="46"/>
+    <w:lsdException w:name="List Table 2 Accent 1" w:uiPriority="47"/>
+    <w:lsdException w:name="List Table 3 Accent 1" w:uiPriority="48"/>
+    <w:lsdException w:name="List Table 4 Accent 1" w:uiPriority="49"/>
+    <w:lsdException w:name="List Table 5 Dark Accent 1" w:uiPriority="50"/>
+    <w:lsdException w:name="List Table 6 Colorful Accent 1" w:uiPriority="51"/>
+    <w:lsdException w:name="List Table 7 Colorful Accent 1" w:uiPriority="52"/>
+    <w:lsdException w:name="List Table 1 Light Accent 2" w:uiPriority="46"/>
+    <w:lsdException w:name="List Table 2 Accent 2" w:uiPriority="47"/>
+    <w:lsdException w:name="List Table 3 Accent 2" w:uiPriority="48"/>
+    <w:lsdException w:name="List Table 4 Accent 2" w:uiPriority="49"/>
+    <w:lsdException w:name="List Table 5 Dark Accent 2" w:uiPriority="50"/>
+    <w:lsdException w:name="List Table 6 Colorful Accent 2" w:uiPriority="51"/>
+    <w:lsdException w:name="List Table 7 Colorful Accent 2" w:uiPriority="52"/>
+    <w:lsdException w:name="List Table 1 Light Accent 3" w:uiPriority="46"/>
+    <w:lsdException w:name="List Table 2 Accent 3" w:uiPriority="47"/>
+    <w:lsdException w:name="List Table 3 Accent 3" w:uiPriority="48"/>
+    <w:lsdException w:name="List Table 4 Accent 3" w:uiPriority="49"/>
+    <w:lsdException w:name="List Table 5 Dark Accent 3" w:uiPriority="50"/>
+    <w:lsdException w:name="List Table 6 Colorful Accent 3" w:uiPriority="51"/>
+    <w:lsdException w:name="List Table 7 Colorful Accent 3" w:uiPriority="52"/>
+    <w:lsdException w:name="List Table 1 Light Accent 4" w:uiPriority="46"/>
+    <w:lsdException w:name="List Table 2 Accent 4" w:uiPriority="47"/>
+    <w:lsdException w:name="List Table 3 Accent 4" w:uiPriority="48"/>
+    <w:lsdException w:name="List Table 4 Accent 4" w:uiPriority="49"/>
+    <w:lsdException w:name="List Table 5 Dark Accent 4" w:uiPriority="50"/>
+    <w:lsdException w:name="List Table 6 Colorful Accent 4" w:uiPriority="51"/>
+    <w:lsdException w:name="List Table 7 Colorful Accent 4" w:uiPriority="52"/>
+    <w:lsdException w:name="List Table 1 Light Accent 5" w:uiPriority="46"/>
+    <w:lsdException w:name="List Table 2 Accent 5" w:uiPriority="47"/>
+    <w:lsdException w:name="List Table 3 Accent 5" w:uiPriority="48"/>
+    <w:lsdException w:name="List Table 4 Accent 5" w:uiPriority="49"/>
+    <w:lsdException w:name="List Table 5 Dark Accent 5" w:uiPriority="50"/>
+    <w:lsdException w:name="List Table 6 Colorful Accent 5" w:uiPriority="51"/>
+    <w:lsdException w:name="List Table 7 Colorful Accent 5" w:uiPriority="52"/>
+    <w:lsdException w:name="List Table 1 Light Accent 6" w:uiPriority="46"/>
+    <w:lsdException w:name="List Table 2 Accent 6" w:uiPriority="47"/>
+    <w:lsdException w:name="List Table 3 Accent 6" w:uiPriority="48"/>
+    <w:lsdException w:name="List Table 4 Accent 6" w:uiPriority="49"/>
+    <w:lsdException w:name="List Table 5 Dark Accent 6" w:uiPriority="50"/>
+    <w:lsdException w:name="List Table 6 Colorful Accent 6" w:uiPriority="51"/>
+    <w:lsdException w:name="List Table 7 Colorful Accent 6" w:uiPriority="52"/>
+    <w:lsdException w:name="Mention" w:semiHidden="1" w:uiPriority="99" w:unhideWhenUsed="1"/>
+    <w:lsdException w:name="Smart Hyperlink" w:semiHidden="1" w:uiPriority="99" w:unhideWhenUsed="1"/>
   </w:latentStyles>
   <w:style w:type="paragraph" w:default="1" w:styleId="Normal">
     <w:name w:val="Normal"/>
@@ -20610,11 +20855,15 @@
   </w:style>
   <w:style w:type="character" w:default="1" w:styleId="DefaultParagraphFont">
     <w:name w:val="Default Paragraph Font"/>
+    <w:uiPriority w:val="1"/>
     <w:semiHidden/>
+    <w:unhideWhenUsed/>
   </w:style>
   <w:style w:type="table" w:default="1" w:styleId="TableNormal">
     <w:name w:val="Normal Table"/>
+    <w:uiPriority w:val="99"/>
     <w:semiHidden/>
+    <w:unhideWhenUsed/>
     <w:tblPr>
       <w:tblInd w:w="0" w:type="dxa"/>
       <w:tblCellMar>
@@ -20627,7 +20876,9 @@
   </w:style>
   <w:style w:type="numbering" w:default="1" w:styleId="NoList">
     <w:name w:val="No List"/>
+    <w:uiPriority w:val="99"/>
     <w:semiHidden/>
+    <w:unhideWhenUsed/>
   </w:style>
   <w:style w:type="paragraph" w:styleId="Header">
     <w:name w:val="header"/>
@@ -20672,6 +20923,7 @@
     <w:basedOn w:val="TableNormal"/>
     <w:rsid w:val="00F472E1"/>
     <w:tblPr>
+      <w:tblInd w:w="0" w:type="dxa"/>
       <w:tblBorders>
         <w:top w:val="single" w:sz="4" w:space="0" w:color="auto"/>
         <w:left w:val="single" w:sz="4" w:space="0" w:color="auto"/>
@@ -20680,431 +20932,12 @@
         <w:insideH w:val="single" w:sz="4" w:space="0" w:color="auto"/>
         <w:insideV w:val="single" w:sz="4" w:space="0" w:color="auto"/>
       </w:tblBorders>
-    </w:tblPr>
-  </w:style>
-  <w:style w:type="paragraph" w:styleId="Caption">
-    <w:name w:val="caption"/>
-    <w:basedOn w:val="Normal"/>
-    <w:next w:val="Normal"/>
-    <w:qFormat/>
-    <w:rsid w:val="00F472E1"/>
-    <w:rPr>
-      <w:b/>
-      <w:bCs/>
-      <w:sz w:val="20"/>
-      <w:szCs w:val="20"/>
-    </w:rPr>
-  </w:style>
-  <w:style w:type="character" w:styleId="CommentReference">
-    <w:name w:val="annotation reference"/>
-    <w:basedOn w:val="DefaultParagraphFont"/>
-    <w:semiHidden/>
-    <w:rsid w:val="00A85240"/>
-    <w:rPr>
-      <w:sz w:val="16"/>
-      <w:szCs w:val="16"/>
-    </w:rPr>
-  </w:style>
-  <w:style w:type="paragraph" w:styleId="CommentText">
-    <w:name w:val="annotation text"/>
-    <w:basedOn w:val="Normal"/>
-    <w:semiHidden/>
-    <w:rsid w:val="00A85240"/>
-    <w:rPr>
-      <w:sz w:val="20"/>
-      <w:szCs w:val="20"/>
-    </w:rPr>
-  </w:style>
-  <w:style w:type="paragraph" w:styleId="CommentSubject">
-    <w:name w:val="annotation subject"/>
-    <w:basedOn w:val="CommentText"/>
-    <w:next w:val="CommentText"/>
-    <w:semiHidden/>
-    <w:rsid w:val="00A85240"/>
-    <w:rPr>
-      <w:b/>
-      <w:bCs/>
-    </w:rPr>
-  </w:style>
-  <w:style w:type="paragraph" w:styleId="BalloonText">
-    <w:name w:val="Balloon Text"/>
-    <w:basedOn w:val="Normal"/>
-    <w:semiHidden/>
-    <w:rsid w:val="00A85240"/>
-    <w:rPr>
-      <w:rFonts w:ascii="Tahoma" w:hAnsi="Tahoma" w:cs="Tahoma"/>
-      <w:sz w:val="16"/>
-      <w:szCs w:val="16"/>
-    </w:rPr>
-  </w:style>
-  <w:style w:type="paragraph" w:customStyle="1" w:styleId="Normalspaced">
-    <w:name w:val="Normal spaced"/>
-    <w:basedOn w:val="Normal"/>
-    <w:rsid w:val="00541B4E"/>
-    <w:pPr>
-      <w:spacing w:before="120" w:after="120"/>
-    </w:pPr>
-    <w:rPr>
-      <w:rFonts w:ascii="Tahoma" w:eastAsia="SimSun" w:hAnsi="Tahoma"/>
-      <w:szCs w:val="24"/>
-      <w:lang w:eastAsia="zh-CN"/>
-    </w:rPr>
-  </w:style>
-  <w:style w:type="paragraph" w:styleId="TOC1">
-    <w:name w:val="toc 1"/>
-    <w:basedOn w:val="Normal"/>
-    <w:next w:val="Normal"/>
-    <w:autoRedefine/>
-    <w:uiPriority w:val="39"/>
-    <w:rsid w:val="00A62523"/>
-  </w:style>
-  <w:style w:type="paragraph" w:styleId="TOC2">
-    <w:name w:val="toc 2"/>
-    <w:basedOn w:val="Normal"/>
-    <w:next w:val="Normal"/>
-    <w:autoRedefine/>
-    <w:uiPriority w:val="39"/>
-    <w:rsid w:val="00A62523"/>
-    <w:pPr>
-      <w:ind w:left="220"/>
-    </w:pPr>
-  </w:style>
-  <w:style w:type="paragraph" w:styleId="TOC3">
-    <w:name w:val="toc 3"/>
-    <w:basedOn w:val="Normal"/>
-    <w:next w:val="Normal"/>
-    <w:autoRedefine/>
-    <w:uiPriority w:val="39"/>
-    <w:rsid w:val="00A62523"/>
-    <w:pPr>
-      <w:ind w:left="440"/>
-    </w:pPr>
-  </w:style>
-  <w:style w:type="character" w:styleId="Hyperlink">
-    <w:name w:val="Hyperlink"/>
-    <w:basedOn w:val="DefaultParagraphFont"/>
-    <w:uiPriority w:val="99"/>
-    <w:rsid w:val="00A62523"/>
-    <w:rPr>
-      <w:color w:val="0000FF"/>
-      <w:u w:val="single"/>
-    </w:rPr>
-  </w:style>
-  <w:style w:type="paragraph" w:styleId="TableofFigures">
-    <w:name w:val="table of figures"/>
-    <w:basedOn w:val="Normal"/>
-    <w:next w:val="Normal"/>
-    <w:uiPriority w:val="99"/>
-    <w:rsid w:val="00F90645"/>
-  </w:style>
-</w:styles>
-</file>
-
-<file path=word/stylesWithEffects.xml><?xml version="1.0" encoding="utf-8"?>
-<w:styles xmlns:wpc="http://schemas.microsoft.com/office/word/2010/wordprocessingCanvas" xmlns:mc="http://schemas.openxmlformats.org/markup-compatibility/2006" xmlns:o="urn:schemas-microsoft-com:office:office" xmlns:r="http://schemas.openxmlformats.org/officeDocument/2006/relationships" xmlns:m="http://schemas.openxmlformats.org/officeDocument/2006/math" xmlns:v="urn:schemas-microsoft-com:vml" xmlns:wp14="http://schemas.microsoft.com/office/word/2010/wordprocessingDrawing" xmlns:wp="http://schemas.openxmlformats.org/drawingml/2006/wordprocessingDrawing" xmlns:w10="urn:schemas-microsoft-com:office:word" xmlns:w="http://schemas.openxmlformats.org/wordprocessingml/2006/main" xmlns:w14="http://schemas.microsoft.com/office/word/2010/wordml" xmlns:wpg="http://schemas.microsoft.com/office/word/2010/wordprocessingGroup" xmlns:wpi="http://schemas.microsoft.com/office/word/2010/wordprocessingInk" xmlns:wne="http://schemas.microsoft.com/office/word/2006/wordml" xmlns:wps="http://schemas.microsoft.com/office/word/2010/wordprocessingShape" mc:Ignorable="w14 wp14">
-  <w:docDefaults>
-    <w:rPrDefault>
-      <w:rPr>
-        <w:rFonts w:ascii="Times New Roman" w:eastAsia="Times New Roman" w:hAnsi="Times New Roman" w:cs="Times New Roman"/>
-        <w:lang w:val="en-US" w:eastAsia="en-US" w:bidi="ar-SA"/>
-      </w:rPr>
-    </w:rPrDefault>
-    <w:pPrDefault/>
-  </w:docDefaults>
-  <w:latentStyles w:defLockedState="0" w:defUIPriority="0" w:defSemiHidden="0" w:defUnhideWhenUsed="0" w:defQFormat="0" w:count="267">
-    <w:lsdException w:name="Normal" w:qFormat="1"/>
-    <w:lsdException w:name="heading 1" w:qFormat="1"/>
-    <w:lsdException w:name="heading 2" w:qFormat="1"/>
-    <w:lsdException w:name="heading 3" w:qFormat="1"/>
-    <w:lsdException w:name="heading 4" w:qFormat="1"/>
-    <w:lsdException w:name="heading 5" w:semiHidden="1" w:unhideWhenUsed="1" w:qFormat="1"/>
-    <w:lsdException w:name="heading 6" w:semiHidden="1" w:unhideWhenUsed="1" w:qFormat="1"/>
-    <w:lsdException w:name="heading 7" w:semiHidden="1" w:unhideWhenUsed="1" w:qFormat="1"/>
-    <w:lsdException w:name="heading 8" w:semiHidden="1" w:unhideWhenUsed="1" w:qFormat="1"/>
-    <w:lsdException w:name="heading 9" w:semiHidden="1" w:unhideWhenUsed="1" w:qFormat="1"/>
-    <w:lsdException w:name="toc 1" w:uiPriority="39"/>
-    <w:lsdException w:name="toc 2" w:uiPriority="39"/>
-    <w:lsdException w:name="toc 3" w:uiPriority="39"/>
-    <w:lsdException w:name="caption" w:qFormat="1"/>
-    <w:lsdException w:name="table of figures" w:uiPriority="99"/>
-    <w:lsdException w:name="Title" w:qFormat="1"/>
-    <w:lsdException w:name="Subtitle" w:qFormat="1"/>
-    <w:lsdException w:name="Hyperlink" w:uiPriority="99"/>
-    <w:lsdException w:name="Strong" w:qFormat="1"/>
-    <w:lsdException w:name="Emphasis" w:qFormat="1"/>
-    <w:lsdException w:name="Placeholder Text" w:semiHidden="1" w:uiPriority="99"/>
-    <w:lsdException w:name="No Spacing" w:uiPriority="1" w:qFormat="1"/>
-    <w:lsdException w:name="Light Shading" w:uiPriority="60"/>
-    <w:lsdException w:name="Light List" w:uiPriority="61"/>
-    <w:lsdException w:name="Light Grid" w:uiPriority="62"/>
-    <w:lsdException w:name="Medium Shading 1" w:uiPriority="63"/>
-    <w:lsdException w:name="Medium Shading 2" w:uiPriority="64"/>
-    <w:lsdException w:name="Medium List 1" w:uiPriority="65"/>
-    <w:lsdException w:name="Medium List 2" w:uiPriority="66"/>
-    <w:lsdException w:name="Medium Grid 1" w:uiPriority="67"/>
-    <w:lsdException w:name="Medium Grid 2" w:uiPriority="68"/>
-    <w:lsdException w:name="Medium Grid 3" w:uiPriority="69"/>
-    <w:lsdException w:name="Dark List" w:uiPriority="70"/>
-    <w:lsdException w:name="Colorful Shading" w:uiPriority="71"/>
-    <w:lsdException w:name="Colorful List" w:uiPriority="72"/>
-    <w:lsdException w:name="Colorful Grid" w:uiPriority="73"/>
-    <w:lsdException w:name="Light Shading Accent 1" w:uiPriority="60"/>
-    <w:lsdException w:name="Light List Accent 1" w:uiPriority="61"/>
-    <w:lsdException w:name="Light Grid Accent 1" w:uiPriority="62"/>
-    <w:lsdException w:name="Medium Shading 1 Accent 1" w:uiPriority="63"/>
-    <w:lsdException w:name="Medium Shading 2 Accent 1" w:uiPriority="64"/>
-    <w:lsdException w:name="Medium List 1 Accent 1" w:uiPriority="65"/>
-    <w:lsdException w:name="Revision" w:semiHidden="1" w:uiPriority="99"/>
-    <w:lsdException w:name="List Paragraph" w:uiPriority="34" w:qFormat="1"/>
-    <w:lsdException w:name="Quote" w:uiPriority="29" w:qFormat="1"/>
-    <w:lsdException w:name="Intense Quote" w:uiPriority="30" w:qFormat="1"/>
-    <w:lsdException w:name="Medium List 2 Accent 1" w:uiPriority="66"/>
-    <w:lsdException w:name="Medium Grid 1 Accent 1" w:uiPriority="67"/>
-    <w:lsdException w:name="Medium Grid 2 Accent 1" w:uiPriority="68"/>
-    <w:lsdException w:name="Medium Grid 3 Accent 1" w:uiPriority="69"/>
-    <w:lsdException w:name="Dark List Accent 1" w:uiPriority="70"/>
-    <w:lsdException w:name="Colorful Shading Accent 1" w:uiPriority="71"/>
-    <w:lsdException w:name="Colorful List Accent 1" w:uiPriority="72"/>
-    <w:lsdException w:name="Colorful Grid Accent 1" w:uiPriority="73"/>
-    <w:lsdException w:name="Light Shading Accent 2" w:uiPriority="60"/>
-    <w:lsdException w:name="Light List Accent 2" w:uiPriority="61"/>
-    <w:lsdException w:name="Light Grid Accent 2" w:uiPriority="62"/>
-    <w:lsdException w:name="Medium Shading 1 Accent 2" w:uiPriority="63"/>
-    <w:lsdException w:name="Medium Shading 2 Accent 2" w:uiPriority="64"/>
-    <w:lsdException w:name="Medium List 1 Accent 2" w:uiPriority="65"/>
-    <w:lsdException w:name="Medium List 2 Accent 2" w:uiPriority="66"/>
-    <w:lsdException w:name="Medium Grid 1 Accent 2" w:uiPriority="67"/>
-    <w:lsdException w:name="Medium Grid 2 Accent 2" w:uiPriority="68"/>
-    <w:lsdException w:name="Medium Grid 3 Accent 2" w:uiPriority="69"/>
-    <w:lsdException w:name="Dark List Accent 2" w:uiPriority="70"/>
-    <w:lsdException w:name="Colorful Shading Accent 2" w:uiPriority="71"/>
-    <w:lsdException w:name="Colorful List Accent 2" w:uiPriority="72"/>
-    <w:lsdException w:name="Colorful Grid Accent 2" w:uiPriority="73"/>
-    <w:lsdException w:name="Light Shading Accent 3" w:uiPriority="60"/>
-    <w:lsdException w:name="Light List Accent 3" w:uiPriority="61"/>
-    <w:lsdException w:name="Light Grid Accent 3" w:uiPriority="62"/>
-    <w:lsdException w:name="Medium Shading 1 Accent 3" w:uiPriority="63"/>
-    <w:lsdException w:name="Medium Shading 2 Accent 3" w:uiPriority="64"/>
-    <w:lsdException w:name="Medium List 1 Accent 3" w:uiPriority="65"/>
-    <w:lsdException w:name="Medium List 2 Accent 3" w:uiPriority="66"/>
-    <w:lsdException w:name="Medium Grid 1 Accent 3" w:uiPriority="67"/>
-    <w:lsdException w:name="Medium Grid 2 Accent 3" w:uiPriority="68"/>
-    <w:lsdException w:name="Medium Grid 3 Accent 3" w:uiPriority="69"/>
-    <w:lsdException w:name="Dark List Accent 3" w:uiPriority="70"/>
-    <w:lsdException w:name="Colorful Shading Accent 3" w:uiPriority="71"/>
-    <w:lsdException w:name="Colorful List Accent 3" w:uiPriority="72"/>
-    <w:lsdException w:name="Colorful Grid Accent 3" w:uiPriority="73"/>
-    <w:lsdException w:name="Light Shading Accent 4" w:uiPriority="60"/>
-    <w:lsdException w:name="Light List Accent 4" w:uiPriority="61"/>
-    <w:lsdException w:name="Light Grid Accent 4" w:uiPriority="62"/>
-    <w:lsdException w:name="Medium Shading 1 Accent 4" w:uiPriority="63"/>
-    <w:lsdException w:name="Medium Shading 2 Accent 4" w:uiPriority="64"/>
-    <w:lsdException w:name="Medium List 1 Accent 4" w:uiPriority="65"/>
-    <w:lsdException w:name="Medium List 2 Accent 4" w:uiPriority="66"/>
-    <w:lsdException w:name="Medium Grid 1 Accent 4" w:uiPriority="67"/>
-    <w:lsdException w:name="Medium Grid 2 Accent 4" w:uiPriority="68"/>
-    <w:lsdException w:name="Medium Grid 3 Accent 4" w:uiPriority="69"/>
-    <w:lsdException w:name="Dark List Accent 4" w:uiPriority="70"/>
-    <w:lsdException w:name="Colorful Shading Accent 4" w:uiPriority="71"/>
-    <w:lsdException w:name="Colorful List Accent 4" w:uiPriority="72"/>
-    <w:lsdException w:name="Colorful Grid Accent 4" w:uiPriority="73"/>
-    <w:lsdException w:name="Light Shading Accent 5" w:uiPriority="60"/>
-    <w:lsdException w:name="Light List Accent 5" w:uiPriority="61"/>
-    <w:lsdException w:name="Light Grid Accent 5" w:uiPriority="62"/>
-    <w:lsdException w:name="Medium Shading 1 Accent 5" w:uiPriority="63"/>
-    <w:lsdException w:name="Medium Shading 2 Accent 5" w:uiPriority="64"/>
-    <w:lsdException w:name="Medium List 1 Accent 5" w:uiPriority="65"/>
-    <w:lsdException w:name="Medium List 2 Accent 5" w:uiPriority="66"/>
-    <w:lsdException w:name="Medium Grid 1 Accent 5" w:uiPriority="67"/>
-    <w:lsdException w:name="Medium Grid 2 Accent 5" w:uiPriority="68"/>
-    <w:lsdException w:name="Medium Grid 3 Accent 5" w:uiPriority="69"/>
-    <w:lsdException w:name="Dark List Accent 5" w:uiPriority="70"/>
-    <w:lsdException w:name="Colorful Shading Accent 5" w:uiPriority="71"/>
-    <w:lsdException w:name="Colorful List Accent 5" w:uiPriority="72"/>
-    <w:lsdException w:name="Colorful Grid Accent 5" w:uiPriority="73"/>
-    <w:lsdException w:name="Light Shading Accent 6" w:uiPriority="60"/>
-    <w:lsdException w:name="Light List Accent 6" w:uiPriority="61"/>
-    <w:lsdException w:name="Light Grid Accent 6" w:uiPriority="62"/>
-    <w:lsdException w:name="Medium Shading 1 Accent 6" w:uiPriority="63"/>
-    <w:lsdException w:name="Medium Shading 2 Accent 6" w:uiPriority="64"/>
-    <w:lsdException w:name="Medium List 1 Accent 6" w:uiPriority="65"/>
-    <w:lsdException w:name="Medium List 2 Accent 6" w:uiPriority="66"/>
-    <w:lsdException w:name="Medium Grid 1 Accent 6" w:uiPriority="67"/>
-    <w:lsdException w:name="Medium Grid 2 Accent 6" w:uiPriority="68"/>
-    <w:lsdException w:name="Medium Grid 3 Accent 6" w:uiPriority="69"/>
-    <w:lsdException w:name="Dark List Accent 6" w:uiPriority="70"/>
-    <w:lsdException w:name="Colorful Shading Accent 6" w:uiPriority="71"/>
-    <w:lsdException w:name="Colorful List Accent 6" w:uiPriority="72"/>
-    <w:lsdException w:name="Colorful Grid Accent 6" w:uiPriority="73"/>
-    <w:lsdException w:name="Subtle Emphasis" w:uiPriority="19" w:qFormat="1"/>
-    <w:lsdException w:name="Intense Emphasis" w:uiPriority="21" w:qFormat="1"/>
-    <w:lsdException w:name="Subtle Reference" w:uiPriority="31" w:qFormat="1"/>
-    <w:lsdException w:name="Intense Reference" w:uiPriority="32" w:qFormat="1"/>
-    <w:lsdException w:name="Book Title" w:uiPriority="33" w:qFormat="1"/>
-    <w:lsdException w:name="Bibliography" w:semiHidden="1" w:uiPriority="37" w:unhideWhenUsed="1"/>
-    <w:lsdException w:name="TOC Heading" w:semiHidden="1" w:uiPriority="39" w:unhideWhenUsed="1" w:qFormat="1"/>
-  </w:latentStyles>
-  <w:style w:type="paragraph" w:default="1" w:styleId="Normal">
-    <w:name w:val="Normal"/>
-    <w:qFormat/>
-    <w:rsid w:val="00305553"/>
-    <w:rPr>
-      <w:rFonts w:ascii="Arial" w:hAnsi="Arial"/>
-      <w:sz w:val="22"/>
-      <w:szCs w:val="22"/>
-    </w:rPr>
-  </w:style>
-  <w:style w:type="paragraph" w:styleId="Heading1">
-    <w:name w:val="heading 1"/>
-    <w:basedOn w:val="Normal"/>
-    <w:next w:val="Normal"/>
-    <w:qFormat/>
-    <w:rsid w:val="00F472E1"/>
-    <w:pPr>
-      <w:keepNext/>
-      <w:spacing w:before="240" w:after="60"/>
-      <w:outlineLvl w:val="0"/>
-    </w:pPr>
-    <w:rPr>
-      <w:rFonts w:cs="Arial"/>
-      <w:b/>
-      <w:bCs/>
-      <w:kern w:val="32"/>
-      <w:sz w:val="32"/>
-      <w:szCs w:val="32"/>
-    </w:rPr>
-  </w:style>
-  <w:style w:type="paragraph" w:styleId="Heading2">
-    <w:name w:val="heading 2"/>
-    <w:basedOn w:val="Normal"/>
-    <w:next w:val="Normal"/>
-    <w:qFormat/>
-    <w:rsid w:val="00F472E1"/>
-    <w:pPr>
-      <w:keepNext/>
-      <w:spacing w:before="240" w:after="60"/>
-      <w:outlineLvl w:val="1"/>
-    </w:pPr>
-    <w:rPr>
-      <w:rFonts w:cs="Arial"/>
-      <w:b/>
-      <w:bCs/>
-      <w:i/>
-      <w:iCs/>
-      <w:sz w:val="28"/>
-      <w:szCs w:val="28"/>
-    </w:rPr>
-  </w:style>
-  <w:style w:type="paragraph" w:styleId="Heading3">
-    <w:name w:val="heading 3"/>
-    <w:basedOn w:val="Normal"/>
-    <w:next w:val="Normal"/>
-    <w:qFormat/>
-    <w:rsid w:val="0095738A"/>
-    <w:pPr>
-      <w:keepNext/>
-      <w:spacing w:before="240" w:after="60"/>
-      <w:outlineLvl w:val="2"/>
-    </w:pPr>
-    <w:rPr>
-      <w:rFonts w:cs="Arial"/>
-      <w:b/>
-      <w:bCs/>
-      <w:sz w:val="26"/>
-      <w:szCs w:val="26"/>
-    </w:rPr>
-  </w:style>
-  <w:style w:type="paragraph" w:styleId="Heading4">
-    <w:name w:val="heading 4"/>
-    <w:basedOn w:val="Normal"/>
-    <w:next w:val="Normal"/>
-    <w:qFormat/>
-    <w:rsid w:val="00EF4DF6"/>
-    <w:pPr>
-      <w:keepNext/>
-      <w:spacing w:before="240" w:after="60"/>
-      <w:outlineLvl w:val="3"/>
-    </w:pPr>
-    <w:rPr>
-      <w:rFonts w:ascii="Times New Roman" w:hAnsi="Times New Roman"/>
-      <w:b/>
-      <w:bCs/>
-      <w:sz w:val="28"/>
-      <w:szCs w:val="28"/>
-    </w:rPr>
-  </w:style>
-  <w:style w:type="character" w:default="1" w:styleId="DefaultParagraphFont">
-    <w:name w:val="Default Paragraph Font"/>
-    <w:semiHidden/>
-  </w:style>
-  <w:style w:type="table" w:default="1" w:styleId="TableNormal">
-    <w:name w:val="Normal Table"/>
-    <w:semiHidden/>
-    <w:tblPr>
-      <w:tblInd w:w="0" w:type="dxa"/>
       <w:tblCellMar>
         <w:top w:w="0" w:type="dxa"/>
         <w:left w:w="108" w:type="dxa"/>
         <w:bottom w:w="0" w:type="dxa"/>
         <w:right w:w="108" w:type="dxa"/>
       </w:tblCellMar>
-    </w:tblPr>
-  </w:style>
-  <w:style w:type="numbering" w:default="1" w:styleId="NoList">
-    <w:name w:val="No List"/>
-    <w:semiHidden/>
-  </w:style>
-  <w:style w:type="paragraph" w:styleId="Header">
-    <w:name w:val="header"/>
-    <w:basedOn w:val="Normal"/>
-    <w:rsid w:val="00F472E1"/>
-    <w:pPr>
-      <w:tabs>
-        <w:tab w:val="center" w:pos="4320"/>
-        <w:tab w:val="right" w:pos="8640"/>
-      </w:tabs>
-    </w:pPr>
-  </w:style>
-  <w:style w:type="paragraph" w:styleId="Footer">
-    <w:name w:val="footer"/>
-    <w:basedOn w:val="Normal"/>
-    <w:rsid w:val="00F472E1"/>
-    <w:pPr>
-      <w:tabs>
-        <w:tab w:val="center" w:pos="4320"/>
-        <w:tab w:val="right" w:pos="8640"/>
-      </w:tabs>
-    </w:pPr>
-  </w:style>
-  <w:style w:type="character" w:styleId="PageNumber">
-    <w:name w:val="page number"/>
-    <w:basedOn w:val="DefaultParagraphFont"/>
-    <w:rsid w:val="00F472E1"/>
-  </w:style>
-  <w:style w:type="paragraph" w:customStyle="1" w:styleId="BT">
-    <w:name w:val="BT"/>
-    <w:rsid w:val="00F472E1"/>
-    <w:pPr>
-      <w:spacing w:after="240" w:line="240" w:lineRule="atLeast"/>
-    </w:pPr>
-    <w:rPr>
-      <w:rFonts w:ascii="Swiss II" w:hAnsi="Swiss II"/>
-      <w:color w:val="000000"/>
-    </w:rPr>
-  </w:style>
-  <w:style w:type="table" w:styleId="TableGrid">
-    <w:name w:val="Table Grid"/>
-    <w:basedOn w:val="TableNormal"/>
-    <w:rsid w:val="00F472E1"/>
-    <w:tblPr>
-      <w:tblBorders>
-        <w:top w:val="single" w:sz="4" w:space="0" w:color="auto"/>
-        <w:left w:val="single" w:sz="4" w:space="0" w:color="auto"/>
-        <w:bottom w:val="single" w:sz="4" w:space="0" w:color="auto"/>
-        <w:right w:val="single" w:sz="4" w:space="0" w:color="auto"/>
-        <w:insideH w:val="single" w:sz="4" w:space="0" w:color="auto"/>
-        <w:insideV w:val="single" w:sz="4" w:space="0" w:color="auto"/>
-      </w:tblBorders>
     </w:tblPr>
   </w:style>
   <w:style w:type="paragraph" w:styleId="Caption">
@@ -22185,10 +22018,24 @@
         </dgm:presLayoutVars>
       </dgm:prSet>
       <dgm:spPr/>
+      <dgm:t>
+        <a:bodyPr/>
+        <a:lstStyle/>
+        <a:p>
+          <a:endParaRPr lang="en-US"/>
+        </a:p>
+      </dgm:t>
     </dgm:pt>
     <dgm:pt modelId="{105D43EE-C6AD-40AA-8B53-22C0C7EE21A5}" type="pres">
       <dgm:prSet presAssocID="{CF1F67B2-E221-48C4-8F11-0DFFE0429B2B}" presName="rootConnector1" presStyleLbl="node1" presStyleIdx="0" presStyleCnt="0"/>
       <dgm:spPr/>
+      <dgm:t>
+        <a:bodyPr/>
+        <a:lstStyle/>
+        <a:p>
+          <a:endParaRPr lang="en-US"/>
+        </a:p>
+      </dgm:t>
     </dgm:pt>
     <dgm:pt modelId="{A11484BB-9EF8-488A-905C-70881650001A}" type="pres">
       <dgm:prSet presAssocID="{CF1F67B2-E221-48C4-8F11-0DFFE0429B2B}" presName="hierChild2" presStyleCnt="0"/>
@@ -22217,10 +22064,24 @@
         </dgm:presLayoutVars>
       </dgm:prSet>
       <dgm:spPr/>
+      <dgm:t>
+        <a:bodyPr/>
+        <a:lstStyle/>
+        <a:p>
+          <a:endParaRPr lang="en-US"/>
+        </a:p>
+      </dgm:t>
     </dgm:pt>
     <dgm:pt modelId="{39C08F68-8450-49E1-9E7A-2D22C5EC990B}" type="pres">
       <dgm:prSet presAssocID="{92AEB573-B673-467F-BC38-9DFE3AA9E254}" presName="rootConnector" presStyleLbl="node2" presStyleIdx="0" presStyleCnt="2"/>
       <dgm:spPr/>
+      <dgm:t>
+        <a:bodyPr/>
+        <a:lstStyle/>
+        <a:p>
+          <a:endParaRPr lang="en-US"/>
+        </a:p>
+      </dgm:t>
     </dgm:pt>
     <dgm:pt modelId="{F673C29D-1969-4B2A-A993-7B6F21D80F55}" type="pres">
       <dgm:prSet presAssocID="{92AEB573-B673-467F-BC38-9DFE3AA9E254}" presName="hierChild4" presStyleCnt="0"/>
@@ -22249,10 +22110,24 @@
         </dgm:presLayoutVars>
       </dgm:prSet>
       <dgm:spPr/>
+      <dgm:t>
+        <a:bodyPr/>
+        <a:lstStyle/>
+        <a:p>
+          <a:endParaRPr lang="en-US"/>
+        </a:p>
+      </dgm:t>
     </dgm:pt>
     <dgm:pt modelId="{543F1814-2054-45FA-97AD-26DBD9FA1C5D}" type="pres">
       <dgm:prSet presAssocID="{93836BA3-F75F-47E6-8DDC-D97539ACD887}" presName="rootConnector" presStyleLbl="node3" presStyleIdx="0" presStyleCnt="3"/>
       <dgm:spPr/>
+      <dgm:t>
+        <a:bodyPr/>
+        <a:lstStyle/>
+        <a:p>
+          <a:endParaRPr lang="en-US"/>
+        </a:p>
+      </dgm:t>
     </dgm:pt>
     <dgm:pt modelId="{BA9895D4-14E4-440D-8FFC-1747F4DBAC71}" type="pres">
       <dgm:prSet presAssocID="{93836BA3-F75F-47E6-8DDC-D97539ACD887}" presName="hierChild4" presStyleCnt="0"/>
@@ -22285,10 +22160,24 @@
         </dgm:presLayoutVars>
       </dgm:prSet>
       <dgm:spPr/>
+      <dgm:t>
+        <a:bodyPr/>
+        <a:lstStyle/>
+        <a:p>
+          <a:endParaRPr lang="en-US"/>
+        </a:p>
+      </dgm:t>
     </dgm:pt>
     <dgm:pt modelId="{2A6DBE65-2AD0-4A00-8415-459C6E5A70E5}" type="pres">
       <dgm:prSet presAssocID="{8B66C20B-76C0-42FB-9591-5FDD6D88A4EB}" presName="rootConnector" presStyleLbl="node3" presStyleIdx="1" presStyleCnt="3"/>
       <dgm:spPr/>
+      <dgm:t>
+        <a:bodyPr/>
+        <a:lstStyle/>
+        <a:p>
+          <a:endParaRPr lang="en-US"/>
+        </a:p>
+      </dgm:t>
     </dgm:pt>
     <dgm:pt modelId="{6FFBEE5E-2EF8-4FC8-A0B7-A44EEBC1B2CE}" type="pres">
       <dgm:prSet presAssocID="{8B66C20B-76C0-42FB-9591-5FDD6D88A4EB}" presName="hierChild4" presStyleCnt="0"/>
@@ -22321,10 +22210,24 @@
         </dgm:presLayoutVars>
       </dgm:prSet>
       <dgm:spPr/>
+      <dgm:t>
+        <a:bodyPr/>
+        <a:lstStyle/>
+        <a:p>
+          <a:endParaRPr lang="en-US"/>
+        </a:p>
+      </dgm:t>
     </dgm:pt>
     <dgm:pt modelId="{043EF0EC-50AF-4A40-B437-B3ECE3E2EB49}" type="pres">
       <dgm:prSet presAssocID="{5DAC4779-2BD0-409B-BAF5-528AF1A26BD2}" presName="rootConnector" presStyleLbl="node3" presStyleIdx="2" presStyleCnt="3"/>
       <dgm:spPr/>
+      <dgm:t>
+        <a:bodyPr/>
+        <a:lstStyle/>
+        <a:p>
+          <a:endParaRPr lang="en-US"/>
+        </a:p>
+      </dgm:t>
     </dgm:pt>
     <dgm:pt modelId="{273CD97B-01F8-4EB7-BA1F-0BB5D3C446D5}" type="pres">
       <dgm:prSet presAssocID="{5DAC4779-2BD0-409B-BAF5-528AF1A26BD2}" presName="hierChild4" presStyleCnt="0"/>
@@ -22361,10 +22264,24 @@
         </dgm:presLayoutVars>
       </dgm:prSet>
       <dgm:spPr/>
+      <dgm:t>
+        <a:bodyPr/>
+        <a:lstStyle/>
+        <a:p>
+          <a:endParaRPr lang="en-US"/>
+        </a:p>
+      </dgm:t>
     </dgm:pt>
     <dgm:pt modelId="{800F385B-CA39-428B-8CAE-D1975D6580AC}" type="pres">
       <dgm:prSet presAssocID="{6DFFBFA5-054B-4614-BCCE-30A395E674BB}" presName="rootConnector" presStyleLbl="node2" presStyleIdx="1" presStyleCnt="2"/>
       <dgm:spPr/>
+      <dgm:t>
+        <a:bodyPr/>
+        <a:lstStyle/>
+        <a:p>
+          <a:endParaRPr lang="en-US"/>
+        </a:p>
+      </dgm:t>
     </dgm:pt>
     <dgm:pt modelId="{54ECC7CE-B848-4FE6-99B8-DE58A002B229}" type="pres">
       <dgm:prSet presAssocID="{6DFFBFA5-054B-4614-BCCE-30A395E674BB}" presName="hierChild4" presStyleCnt="0"/>
@@ -22380,77 +22297,77 @@
     </dgm:pt>
   </dgm:ptLst>
   <dgm:cxnLst>
-    <dgm:cxn modelId="{A3F8CA03-9C60-42F8-9962-C8D836679CA2}" type="presOf" srcId="{5DAC4779-2BD0-409B-BAF5-528AF1A26BD2}" destId="{46AC5102-8E5E-4D97-AD23-128380636A36}" srcOrd="0" destOrd="0" presId="urn:microsoft.com/office/officeart/2005/8/layout/orgChart1"/>
+    <dgm:cxn modelId="{F52C5908-CFC4-C04A-B4BF-1199C7DA55B7}" type="presOf" srcId="{02F7F482-865A-4BFF-92CF-0132F625A454}" destId="{AFF79369-DC89-437F-94CF-A90388FC0AD9}" srcOrd="0" destOrd="0" presId="urn:microsoft.com/office/officeart/2005/8/layout/orgChart1"/>
     <dgm:cxn modelId="{027B9D08-4637-4876-8095-902210C07965}" srcId="{92AEB573-B673-467F-BC38-9DFE3AA9E254}" destId="{8B66C20B-76C0-42FB-9591-5FDD6D88A4EB}" srcOrd="1" destOrd="0" parTransId="{02F7F482-865A-4BFF-92CF-0132F625A454}" sibTransId="{4EA413E0-7CA1-4C72-8B7A-58A3BAE4FB4D}"/>
-    <dgm:cxn modelId="{DA728BD1-0694-41EC-B541-0293D0DA6D49}" type="presOf" srcId="{6DFFBFA5-054B-4614-BCCE-30A395E674BB}" destId="{CAA05D65-3092-4A51-BE5F-67FE0DB4538B}" srcOrd="0" destOrd="0" presId="urn:microsoft.com/office/officeart/2005/8/layout/orgChart1"/>
-    <dgm:cxn modelId="{2ADAA83D-D033-4742-8BD6-483882E6052B}" type="presOf" srcId="{93836BA3-F75F-47E6-8DDC-D97539ACD887}" destId="{543F1814-2054-45FA-97AD-26DBD9FA1C5D}" srcOrd="1" destOrd="0" presId="urn:microsoft.com/office/officeart/2005/8/layout/orgChart1"/>
-    <dgm:cxn modelId="{4E7A1F70-9DCD-4907-8040-A22B362E7179}" type="presOf" srcId="{93836BA3-F75F-47E6-8DDC-D97539ACD887}" destId="{CB1C0BB5-DCC9-4392-9B88-994EBDE9E231}" srcOrd="0" destOrd="0" presId="urn:microsoft.com/office/officeart/2005/8/layout/orgChart1"/>
-    <dgm:cxn modelId="{BA0EB4C2-2241-4375-BBD8-575138EA0920}" type="presOf" srcId="{CF1F67B2-E221-48C4-8F11-0DFFE0429B2B}" destId="{6F96C67D-98E1-4611-9094-BF050D34F3A3}" srcOrd="0" destOrd="0" presId="urn:microsoft.com/office/officeart/2005/8/layout/orgChart1"/>
-    <dgm:cxn modelId="{15D278B7-3519-449C-AAFC-8B6C96E79446}" type="presOf" srcId="{5DAC4779-2BD0-409B-BAF5-528AF1A26BD2}" destId="{043EF0EC-50AF-4A40-B437-B3ECE3E2EB49}" srcOrd="1" destOrd="0" presId="urn:microsoft.com/office/officeart/2005/8/layout/orgChart1"/>
+    <dgm:cxn modelId="{8A43E301-0F67-7447-B69D-9E19D0245C96}" type="presOf" srcId="{5DAC4779-2BD0-409B-BAF5-528AF1A26BD2}" destId="{043EF0EC-50AF-4A40-B437-B3ECE3E2EB49}" srcOrd="1" destOrd="0" presId="urn:microsoft.com/office/officeart/2005/8/layout/orgChart1"/>
+    <dgm:cxn modelId="{BA2DD868-2E0A-5240-979D-3C289D55FBFE}" type="presOf" srcId="{52E7D871-E9CA-4CE0-9A41-78968A952DA3}" destId="{2B51822A-133F-43AF-8B2F-B047EBF228E5}" srcOrd="0" destOrd="0" presId="urn:microsoft.com/office/officeart/2005/8/layout/orgChart1"/>
+    <dgm:cxn modelId="{B64A9B2A-D940-0343-A5A9-BD38735F89AE}" type="presOf" srcId="{A1ED9780-1FD3-46A0-9AB1-A40AB09CDD81}" destId="{2425641B-B2CD-471D-8CEF-FC5F237324C3}" srcOrd="0" destOrd="0" presId="urn:microsoft.com/office/officeart/2005/8/layout/orgChart1"/>
+    <dgm:cxn modelId="{ABE6AA42-176F-634F-8BC0-4A22604D31A7}" type="presOf" srcId="{92AEB573-B673-467F-BC38-9DFE3AA9E254}" destId="{39C08F68-8450-49E1-9E7A-2D22C5EC990B}" srcOrd="1" destOrd="0" presId="urn:microsoft.com/office/officeart/2005/8/layout/orgChart1"/>
     <dgm:cxn modelId="{ADC82D61-1FDB-4CBD-9A70-637FCF4D76EA}" srcId="{CF1F67B2-E221-48C4-8F11-0DFFE0429B2B}" destId="{6DFFBFA5-054B-4614-BCCE-30A395E674BB}" srcOrd="1" destOrd="0" parTransId="{A1ED9780-1FD3-46A0-9AB1-A40AB09CDD81}" sibTransId="{51603772-3C1D-437F-97E1-37D8718CFC5A}"/>
-    <dgm:cxn modelId="{DB268A16-5E50-463E-B9C1-DF94A5AEEC37}" type="presOf" srcId="{92AEB573-B673-467F-BC38-9DFE3AA9E254}" destId="{0C64ED80-1FEB-4E85-8B32-9D6328600DBE}" srcOrd="0" destOrd="0" presId="urn:microsoft.com/office/officeart/2005/8/layout/orgChart1"/>
-    <dgm:cxn modelId="{B6A62B33-ED04-43D2-9772-35259511AA8A}" type="presOf" srcId="{8B66C20B-76C0-42FB-9591-5FDD6D88A4EB}" destId="{5C89E2AD-6B62-4FAE-9DFF-07E94450FF09}" srcOrd="0" destOrd="0" presId="urn:microsoft.com/office/officeart/2005/8/layout/orgChart1"/>
+    <dgm:cxn modelId="{2F2C7C4C-CAAB-7846-8568-CE6B6190E30F}" type="presOf" srcId="{92AEB573-B673-467F-BC38-9DFE3AA9E254}" destId="{0C64ED80-1FEB-4E85-8B32-9D6328600DBE}" srcOrd="0" destOrd="0" presId="urn:microsoft.com/office/officeart/2005/8/layout/orgChart1"/>
     <dgm:cxn modelId="{89EF6D1F-3EE8-4DAB-9BC7-87BE4C469187}" srcId="{92AEB573-B673-467F-BC38-9DFE3AA9E254}" destId="{5DAC4779-2BD0-409B-BAF5-528AF1A26BD2}" srcOrd="2" destOrd="0" parTransId="{F052D4F9-7DE7-44D4-86F8-C336986BE6B7}" sibTransId="{B956B06F-4651-42C5-91A4-DBDFBB34B8AC}"/>
-    <dgm:cxn modelId="{4FE092E1-92B6-4B5E-B3FE-FDB1A1F473F7}" type="presOf" srcId="{CF1F67B2-E221-48C4-8F11-0DFFE0429B2B}" destId="{105D43EE-C6AD-40AA-8B53-22C0C7EE21A5}" srcOrd="1" destOrd="0" presId="urn:microsoft.com/office/officeart/2005/8/layout/orgChart1"/>
+    <dgm:cxn modelId="{1916D932-D285-4740-8666-BFDFFA713B43}" type="presOf" srcId="{6DFFBFA5-054B-4614-BCCE-30A395E674BB}" destId="{CAA05D65-3092-4A51-BE5F-67FE0DB4538B}" srcOrd="0" destOrd="0" presId="urn:microsoft.com/office/officeart/2005/8/layout/orgChart1"/>
+    <dgm:cxn modelId="{A848F84C-236E-474C-8072-9FA246291CAA}" type="presOf" srcId="{F052D4F9-7DE7-44D4-86F8-C336986BE6B7}" destId="{B54326B4-1DE4-4A15-B28C-9CB6B124C74A}" srcOrd="0" destOrd="0" presId="urn:microsoft.com/office/officeart/2005/8/layout/orgChart1"/>
     <dgm:cxn modelId="{10167B4E-F9FA-4C13-AC42-117012BADC2C}" srcId="{92AEB573-B673-467F-BC38-9DFE3AA9E254}" destId="{93836BA3-F75F-47E6-8DDC-D97539ACD887}" srcOrd="0" destOrd="0" parTransId="{1E062CAB-019F-4667-AC09-676148704544}" sibTransId="{90948B5A-855C-49C9-A4D9-7379C621A90C}"/>
+    <dgm:cxn modelId="{5255EBBF-F18A-4F4A-B1DD-13FB92AA9F22}" type="presOf" srcId="{6DFFBFA5-054B-4614-BCCE-30A395E674BB}" destId="{800F385B-CA39-428B-8CAE-D1975D6580AC}" srcOrd="1" destOrd="0" presId="urn:microsoft.com/office/officeart/2005/8/layout/orgChart1"/>
+    <dgm:cxn modelId="{02E614E2-D20C-F341-8C86-FB043C9166EA}" type="presOf" srcId="{93836BA3-F75F-47E6-8DDC-D97539ACD887}" destId="{CB1C0BB5-DCC9-4392-9B88-994EBDE9E231}" srcOrd="0" destOrd="0" presId="urn:microsoft.com/office/officeart/2005/8/layout/orgChart1"/>
+    <dgm:cxn modelId="{7EBAA1EE-79A3-ED42-BBC2-8E70AE09DCE9}" type="presOf" srcId="{93836BA3-F75F-47E6-8DDC-D97539ACD887}" destId="{543F1814-2054-45FA-97AD-26DBD9FA1C5D}" srcOrd="1" destOrd="0" presId="urn:microsoft.com/office/officeart/2005/8/layout/orgChart1"/>
+    <dgm:cxn modelId="{AF609AEF-7CC4-1F48-8A59-A367099CA3A1}" type="presOf" srcId="{8B66C20B-76C0-42FB-9591-5FDD6D88A4EB}" destId="{2A6DBE65-2AD0-4A00-8415-459C6E5A70E5}" srcOrd="1" destOrd="0" presId="urn:microsoft.com/office/officeart/2005/8/layout/orgChart1"/>
+    <dgm:cxn modelId="{FEC01A5C-A24C-1E4F-99B3-112AB310A57F}" type="presOf" srcId="{CF1F67B2-E221-48C4-8F11-0DFFE0429B2B}" destId="{6F96C67D-98E1-4611-9094-BF050D34F3A3}" srcOrd="0" destOrd="0" presId="urn:microsoft.com/office/officeart/2005/8/layout/orgChart1"/>
     <dgm:cxn modelId="{B52B6D45-C61A-46A5-B3FA-282C7DC6FC6F}" srcId="{963DD693-5C6D-43CD-A2BC-C5083641B95C}" destId="{CF1F67B2-E221-48C4-8F11-0DFFE0429B2B}" srcOrd="0" destOrd="0" parTransId="{2FDF9338-2F91-4366-B52B-852F305BD396}" sibTransId="{65BD13A9-F914-4CE1-8801-350E76A5207D}"/>
-    <dgm:cxn modelId="{223D35E7-9D3E-43E3-B815-4C98C20074B1}" type="presOf" srcId="{6DFFBFA5-054B-4614-BCCE-30A395E674BB}" destId="{800F385B-CA39-428B-8CAE-D1975D6580AC}" srcOrd="1" destOrd="0" presId="urn:microsoft.com/office/officeart/2005/8/layout/orgChart1"/>
-    <dgm:cxn modelId="{A9CDCBDA-AB43-46ED-B719-E77EA81F463B}" type="presOf" srcId="{92AEB573-B673-467F-BC38-9DFE3AA9E254}" destId="{39C08F68-8450-49E1-9E7A-2D22C5EC990B}" srcOrd="1" destOrd="0" presId="urn:microsoft.com/office/officeart/2005/8/layout/orgChart1"/>
-    <dgm:cxn modelId="{39700021-7001-4A6B-95D3-BBDE573C7968}" type="presOf" srcId="{963DD693-5C6D-43CD-A2BC-C5083641B95C}" destId="{CD762EB5-5563-4689-BF98-643B67E932C2}" srcOrd="0" destOrd="0" presId="urn:microsoft.com/office/officeart/2005/8/layout/orgChart1"/>
-    <dgm:cxn modelId="{7DF23944-9B9D-47AF-91D0-9175D4A788EB}" type="presOf" srcId="{A1ED9780-1FD3-46A0-9AB1-A40AB09CDD81}" destId="{2425641B-B2CD-471D-8CEF-FC5F237324C3}" srcOrd="0" destOrd="0" presId="urn:microsoft.com/office/officeart/2005/8/layout/orgChart1"/>
-    <dgm:cxn modelId="{0BE4CB5C-92A5-4716-B790-C3FFCB829EC1}" type="presOf" srcId="{52E7D871-E9CA-4CE0-9A41-78968A952DA3}" destId="{2B51822A-133F-43AF-8B2F-B047EBF228E5}" srcOrd="0" destOrd="0" presId="urn:microsoft.com/office/officeart/2005/8/layout/orgChart1"/>
+    <dgm:cxn modelId="{BA319876-004E-784A-A321-D4B419B8ADDE}" type="presOf" srcId="{CF1F67B2-E221-48C4-8F11-0DFFE0429B2B}" destId="{105D43EE-C6AD-40AA-8B53-22C0C7EE21A5}" srcOrd="1" destOrd="0" presId="urn:microsoft.com/office/officeart/2005/8/layout/orgChart1"/>
+    <dgm:cxn modelId="{E5918C36-6C14-6845-992F-827EE3D028E3}" type="presOf" srcId="{5DAC4779-2BD0-409B-BAF5-528AF1A26BD2}" destId="{46AC5102-8E5E-4D97-AD23-128380636A36}" srcOrd="0" destOrd="0" presId="urn:microsoft.com/office/officeart/2005/8/layout/orgChart1"/>
+    <dgm:cxn modelId="{3B4B0E48-9293-844A-9B30-6B52364BCE5C}" type="presOf" srcId="{1E062CAB-019F-4667-AC09-676148704544}" destId="{51B0C553-A02C-4868-B244-34CF88960A0D}" srcOrd="0" destOrd="0" presId="urn:microsoft.com/office/officeart/2005/8/layout/orgChart1"/>
     <dgm:cxn modelId="{8D971DC4-47ED-4FC5-9AA8-1FC8CB0F1C67}" srcId="{CF1F67B2-E221-48C4-8F11-0DFFE0429B2B}" destId="{92AEB573-B673-467F-BC38-9DFE3AA9E254}" srcOrd="0" destOrd="0" parTransId="{52E7D871-E9CA-4CE0-9A41-78968A952DA3}" sibTransId="{39553EE0-09BB-48F9-870B-2A5D98C0A220}"/>
-    <dgm:cxn modelId="{38E1741C-98D7-44CF-BAEC-1D90CAE8030E}" type="presOf" srcId="{8B66C20B-76C0-42FB-9591-5FDD6D88A4EB}" destId="{2A6DBE65-2AD0-4A00-8415-459C6E5A70E5}" srcOrd="1" destOrd="0" presId="urn:microsoft.com/office/officeart/2005/8/layout/orgChart1"/>
-    <dgm:cxn modelId="{89B04CFB-191C-4DA7-A074-AC20724D2CBB}" type="presOf" srcId="{02F7F482-865A-4BFF-92CF-0132F625A454}" destId="{AFF79369-DC89-437F-94CF-A90388FC0AD9}" srcOrd="0" destOrd="0" presId="urn:microsoft.com/office/officeart/2005/8/layout/orgChart1"/>
-    <dgm:cxn modelId="{6099CFBE-EEF9-4629-A08F-C8037AB78CC8}" type="presOf" srcId="{1E062CAB-019F-4667-AC09-676148704544}" destId="{51B0C553-A02C-4868-B244-34CF88960A0D}" srcOrd="0" destOrd="0" presId="urn:microsoft.com/office/officeart/2005/8/layout/orgChart1"/>
-    <dgm:cxn modelId="{51B4CB12-5494-446C-9BBD-769C21C684F7}" type="presOf" srcId="{F052D4F9-7DE7-44D4-86F8-C336986BE6B7}" destId="{B54326B4-1DE4-4A15-B28C-9CB6B124C74A}" srcOrd="0" destOrd="0" presId="urn:microsoft.com/office/officeart/2005/8/layout/orgChart1"/>
-    <dgm:cxn modelId="{0122C372-9D2A-45A2-AABF-858EEBDEE116}" type="presParOf" srcId="{CD762EB5-5563-4689-BF98-643B67E932C2}" destId="{6942901C-0A3C-4602-80C9-2C4FD11F6B49}" srcOrd="0" destOrd="0" presId="urn:microsoft.com/office/officeart/2005/8/layout/orgChart1"/>
-    <dgm:cxn modelId="{C4DD7132-EF08-4D73-A97B-2E0F4F0CF030}" type="presParOf" srcId="{6942901C-0A3C-4602-80C9-2C4FD11F6B49}" destId="{FA819D29-1597-45E6-A137-AA8D4FD5FF84}" srcOrd="0" destOrd="0" presId="urn:microsoft.com/office/officeart/2005/8/layout/orgChart1"/>
-    <dgm:cxn modelId="{A09F6201-B08E-4A9D-A8CE-D50DDB170C74}" type="presParOf" srcId="{FA819D29-1597-45E6-A137-AA8D4FD5FF84}" destId="{6F96C67D-98E1-4611-9094-BF050D34F3A3}" srcOrd="0" destOrd="0" presId="urn:microsoft.com/office/officeart/2005/8/layout/orgChart1"/>
-    <dgm:cxn modelId="{7548A6E1-9EF7-45BC-8F3C-3895F7110F91}" type="presParOf" srcId="{FA819D29-1597-45E6-A137-AA8D4FD5FF84}" destId="{105D43EE-C6AD-40AA-8B53-22C0C7EE21A5}" srcOrd="1" destOrd="0" presId="urn:microsoft.com/office/officeart/2005/8/layout/orgChart1"/>
-    <dgm:cxn modelId="{82B9074C-6D28-4FDA-848C-509BFE4D7046}" type="presParOf" srcId="{6942901C-0A3C-4602-80C9-2C4FD11F6B49}" destId="{A11484BB-9EF8-488A-905C-70881650001A}" srcOrd="1" destOrd="0" presId="urn:microsoft.com/office/officeart/2005/8/layout/orgChart1"/>
-    <dgm:cxn modelId="{3DE6D19E-C708-4353-ACBE-FBDB85FDE0EE}" type="presParOf" srcId="{A11484BB-9EF8-488A-905C-70881650001A}" destId="{2B51822A-133F-43AF-8B2F-B047EBF228E5}" srcOrd="0" destOrd="0" presId="urn:microsoft.com/office/officeart/2005/8/layout/orgChart1"/>
-    <dgm:cxn modelId="{766DF89B-34CA-4F3F-B407-C006F621A2E7}" type="presParOf" srcId="{A11484BB-9EF8-488A-905C-70881650001A}" destId="{D646A76D-0D50-4A7D-AAEF-DCA0CE5FBE9F}" srcOrd="1" destOrd="0" presId="urn:microsoft.com/office/officeart/2005/8/layout/orgChart1"/>
-    <dgm:cxn modelId="{5EE127AC-123D-49AE-9202-83969BB5476E}" type="presParOf" srcId="{D646A76D-0D50-4A7D-AAEF-DCA0CE5FBE9F}" destId="{B710E00D-B85F-49B1-8146-E15708B11F28}" srcOrd="0" destOrd="0" presId="urn:microsoft.com/office/officeart/2005/8/layout/orgChart1"/>
-    <dgm:cxn modelId="{9A1E04AE-9B63-4204-98DE-ADD57FE90388}" type="presParOf" srcId="{B710E00D-B85F-49B1-8146-E15708B11F28}" destId="{0C64ED80-1FEB-4E85-8B32-9D6328600DBE}" srcOrd="0" destOrd="0" presId="urn:microsoft.com/office/officeart/2005/8/layout/orgChart1"/>
-    <dgm:cxn modelId="{88268E0C-2B0C-4CED-A306-EFC8CAF9EE9E}" type="presParOf" srcId="{B710E00D-B85F-49B1-8146-E15708B11F28}" destId="{39C08F68-8450-49E1-9E7A-2D22C5EC990B}" srcOrd="1" destOrd="0" presId="urn:microsoft.com/office/officeart/2005/8/layout/orgChart1"/>
-    <dgm:cxn modelId="{D516FE72-A3D6-4D2C-915C-2F54B236D9E4}" type="presParOf" srcId="{D646A76D-0D50-4A7D-AAEF-DCA0CE5FBE9F}" destId="{F673C29D-1969-4B2A-A993-7B6F21D80F55}" srcOrd="1" destOrd="0" presId="urn:microsoft.com/office/officeart/2005/8/layout/orgChart1"/>
-    <dgm:cxn modelId="{A25EDB19-F595-4C2C-8265-26429EA0F4EE}" type="presParOf" srcId="{F673C29D-1969-4B2A-A993-7B6F21D80F55}" destId="{51B0C553-A02C-4868-B244-34CF88960A0D}" srcOrd="0" destOrd="0" presId="urn:microsoft.com/office/officeart/2005/8/layout/orgChart1"/>
-    <dgm:cxn modelId="{37D00C83-B26E-4673-A601-687ED16BBACE}" type="presParOf" srcId="{F673C29D-1969-4B2A-A993-7B6F21D80F55}" destId="{1B566299-471D-4064-A25F-5BB2D8C8E278}" srcOrd="1" destOrd="0" presId="urn:microsoft.com/office/officeart/2005/8/layout/orgChart1"/>
-    <dgm:cxn modelId="{D12D6621-5C4F-4704-8A0F-C9DEAB707732}" type="presParOf" srcId="{1B566299-471D-4064-A25F-5BB2D8C8E278}" destId="{E05D2579-355B-4BF2-92EF-30D13BF124B0}" srcOrd="0" destOrd="0" presId="urn:microsoft.com/office/officeart/2005/8/layout/orgChart1"/>
-    <dgm:cxn modelId="{99233046-36C3-41DB-B7C7-48D2DDE94A42}" type="presParOf" srcId="{E05D2579-355B-4BF2-92EF-30D13BF124B0}" destId="{CB1C0BB5-DCC9-4392-9B88-994EBDE9E231}" srcOrd="0" destOrd="0" presId="urn:microsoft.com/office/officeart/2005/8/layout/orgChart1"/>
-    <dgm:cxn modelId="{97986778-9BC4-45AA-B00E-A09886A862C5}" type="presParOf" srcId="{E05D2579-355B-4BF2-92EF-30D13BF124B0}" destId="{543F1814-2054-45FA-97AD-26DBD9FA1C5D}" srcOrd="1" destOrd="0" presId="urn:microsoft.com/office/officeart/2005/8/layout/orgChart1"/>
-    <dgm:cxn modelId="{45C1C151-8EAD-4A68-AAE5-6BC8FAF17443}" type="presParOf" srcId="{1B566299-471D-4064-A25F-5BB2D8C8E278}" destId="{BA9895D4-14E4-440D-8FFC-1747F4DBAC71}" srcOrd="1" destOrd="0" presId="urn:microsoft.com/office/officeart/2005/8/layout/orgChart1"/>
-    <dgm:cxn modelId="{CED45B34-E7A8-4AC4-9603-A5F41CB77438}" type="presParOf" srcId="{1B566299-471D-4064-A25F-5BB2D8C8E278}" destId="{559191C3-071B-47D3-B67C-826CEC29D87E}" srcOrd="2" destOrd="0" presId="urn:microsoft.com/office/officeart/2005/8/layout/orgChart1"/>
-    <dgm:cxn modelId="{5B02593D-A4C4-4EFD-B1A6-DBE25D7F7E50}" type="presParOf" srcId="{F673C29D-1969-4B2A-A993-7B6F21D80F55}" destId="{AFF79369-DC89-437F-94CF-A90388FC0AD9}" srcOrd="2" destOrd="0" presId="urn:microsoft.com/office/officeart/2005/8/layout/orgChart1"/>
-    <dgm:cxn modelId="{41F6F7B9-7CC6-4A98-8281-C55F9E3E2DBD}" type="presParOf" srcId="{F673C29D-1969-4B2A-A993-7B6F21D80F55}" destId="{F090BC2A-0F3A-4818-8314-C9EA8051C551}" srcOrd="3" destOrd="0" presId="urn:microsoft.com/office/officeart/2005/8/layout/orgChart1"/>
-    <dgm:cxn modelId="{4C0D5575-4F86-4FB9-BE3F-4F09C2805090}" type="presParOf" srcId="{F090BC2A-0F3A-4818-8314-C9EA8051C551}" destId="{A8E4D61D-D853-4768-9B95-FD40BDFB4A58}" srcOrd="0" destOrd="0" presId="urn:microsoft.com/office/officeart/2005/8/layout/orgChart1"/>
-    <dgm:cxn modelId="{7F0E1427-74B6-412D-AF00-15C960F822EB}" type="presParOf" srcId="{A8E4D61D-D853-4768-9B95-FD40BDFB4A58}" destId="{5C89E2AD-6B62-4FAE-9DFF-07E94450FF09}" srcOrd="0" destOrd="0" presId="urn:microsoft.com/office/officeart/2005/8/layout/orgChart1"/>
-    <dgm:cxn modelId="{1A7C748C-F3DF-429E-A4E4-2CF02C51D8A3}" type="presParOf" srcId="{A8E4D61D-D853-4768-9B95-FD40BDFB4A58}" destId="{2A6DBE65-2AD0-4A00-8415-459C6E5A70E5}" srcOrd="1" destOrd="0" presId="urn:microsoft.com/office/officeart/2005/8/layout/orgChart1"/>
-    <dgm:cxn modelId="{E5EF166A-8D72-4BB2-AFC0-A99DBB404883}" type="presParOf" srcId="{F090BC2A-0F3A-4818-8314-C9EA8051C551}" destId="{6FFBEE5E-2EF8-4FC8-A0B7-A44EEBC1B2CE}" srcOrd="1" destOrd="0" presId="urn:microsoft.com/office/officeart/2005/8/layout/orgChart1"/>
-    <dgm:cxn modelId="{FB716DFC-6C2A-4477-9F97-272FD9943E1F}" type="presParOf" srcId="{F090BC2A-0F3A-4818-8314-C9EA8051C551}" destId="{C5BF742D-2251-41C5-8677-025C0EED8220}" srcOrd="2" destOrd="0" presId="urn:microsoft.com/office/officeart/2005/8/layout/orgChart1"/>
-    <dgm:cxn modelId="{C219D6EE-5C7F-4915-BACE-B49699302753}" type="presParOf" srcId="{F673C29D-1969-4B2A-A993-7B6F21D80F55}" destId="{B54326B4-1DE4-4A15-B28C-9CB6B124C74A}" srcOrd="4" destOrd="0" presId="urn:microsoft.com/office/officeart/2005/8/layout/orgChart1"/>
-    <dgm:cxn modelId="{0A8AE510-EB01-4729-95F7-4BA62B5AB8DC}" type="presParOf" srcId="{F673C29D-1969-4B2A-A993-7B6F21D80F55}" destId="{8F8C1BF3-61C9-4653-A1E8-0C7E0CD45922}" srcOrd="5" destOrd="0" presId="urn:microsoft.com/office/officeart/2005/8/layout/orgChart1"/>
-    <dgm:cxn modelId="{6ACC36AC-81C7-4E7F-8B69-2AAC8CB18F95}" type="presParOf" srcId="{8F8C1BF3-61C9-4653-A1E8-0C7E0CD45922}" destId="{0F1A290F-C73D-4931-89E3-EBBA0B421279}" srcOrd="0" destOrd="0" presId="urn:microsoft.com/office/officeart/2005/8/layout/orgChart1"/>
-    <dgm:cxn modelId="{964D6315-0F77-42D2-9563-D684A096B7DF}" type="presParOf" srcId="{0F1A290F-C73D-4931-89E3-EBBA0B421279}" destId="{46AC5102-8E5E-4D97-AD23-128380636A36}" srcOrd="0" destOrd="0" presId="urn:microsoft.com/office/officeart/2005/8/layout/orgChart1"/>
-    <dgm:cxn modelId="{0EB5FB50-C460-4527-9CD4-52F6A4B77C60}" type="presParOf" srcId="{0F1A290F-C73D-4931-89E3-EBBA0B421279}" destId="{043EF0EC-50AF-4A40-B437-B3ECE3E2EB49}" srcOrd="1" destOrd="0" presId="urn:microsoft.com/office/officeart/2005/8/layout/orgChart1"/>
-    <dgm:cxn modelId="{CDF89148-7A62-488D-B6DC-2F61DABD2D7B}" type="presParOf" srcId="{8F8C1BF3-61C9-4653-A1E8-0C7E0CD45922}" destId="{273CD97B-01F8-4EB7-BA1F-0BB5D3C446D5}" srcOrd="1" destOrd="0" presId="urn:microsoft.com/office/officeart/2005/8/layout/orgChart1"/>
-    <dgm:cxn modelId="{A2F0F557-F34D-4BEA-B803-B602B381B90D}" type="presParOf" srcId="{8F8C1BF3-61C9-4653-A1E8-0C7E0CD45922}" destId="{C21B137F-993D-4016-BDC4-11341734E80E}" srcOrd="2" destOrd="0" presId="urn:microsoft.com/office/officeart/2005/8/layout/orgChart1"/>
-    <dgm:cxn modelId="{DD3CFD50-6B25-4EAF-A252-FFDEA946A8AF}" type="presParOf" srcId="{D646A76D-0D50-4A7D-AAEF-DCA0CE5FBE9F}" destId="{322AF084-A7A7-400D-BED7-259FC6ED9AB2}" srcOrd="2" destOrd="0" presId="urn:microsoft.com/office/officeart/2005/8/layout/orgChart1"/>
-    <dgm:cxn modelId="{654A6537-60A4-4A3B-9E3D-89FA26F40459}" type="presParOf" srcId="{A11484BB-9EF8-488A-905C-70881650001A}" destId="{2425641B-B2CD-471D-8CEF-FC5F237324C3}" srcOrd="2" destOrd="0" presId="urn:microsoft.com/office/officeart/2005/8/layout/orgChart1"/>
-    <dgm:cxn modelId="{C8EB0B63-75D4-4F98-8425-0B911733A91A}" type="presParOf" srcId="{A11484BB-9EF8-488A-905C-70881650001A}" destId="{16F1DB01-08CF-4FCA-ABEA-A30F6148289F}" srcOrd="3" destOrd="0" presId="urn:microsoft.com/office/officeart/2005/8/layout/orgChart1"/>
-    <dgm:cxn modelId="{21F60383-7BBE-4F1D-9115-F747A1D6B535}" type="presParOf" srcId="{16F1DB01-08CF-4FCA-ABEA-A30F6148289F}" destId="{32F93C7E-7BAC-49FB-A90B-21F5B5A6A703}" srcOrd="0" destOrd="0" presId="urn:microsoft.com/office/officeart/2005/8/layout/orgChart1"/>
-    <dgm:cxn modelId="{4166A283-820E-4808-85C6-179A56F712C1}" type="presParOf" srcId="{32F93C7E-7BAC-49FB-A90B-21F5B5A6A703}" destId="{CAA05D65-3092-4A51-BE5F-67FE0DB4538B}" srcOrd="0" destOrd="0" presId="urn:microsoft.com/office/officeart/2005/8/layout/orgChart1"/>
-    <dgm:cxn modelId="{0E0E1106-396D-474B-8948-A3871DE774D2}" type="presParOf" srcId="{32F93C7E-7BAC-49FB-A90B-21F5B5A6A703}" destId="{800F385B-CA39-428B-8CAE-D1975D6580AC}" srcOrd="1" destOrd="0" presId="urn:microsoft.com/office/officeart/2005/8/layout/orgChart1"/>
-    <dgm:cxn modelId="{2E1B3355-E43D-48BD-BC56-8BA88F8AF947}" type="presParOf" srcId="{16F1DB01-08CF-4FCA-ABEA-A30F6148289F}" destId="{54ECC7CE-B848-4FE6-99B8-DE58A002B229}" srcOrd="1" destOrd="0" presId="urn:microsoft.com/office/officeart/2005/8/layout/orgChart1"/>
-    <dgm:cxn modelId="{84A21934-925D-45ED-9EE7-3EE1712B9076}" type="presParOf" srcId="{16F1DB01-08CF-4FCA-ABEA-A30F6148289F}" destId="{1176DF9E-3FEE-41A4-9F33-6EB2F97DB650}" srcOrd="2" destOrd="0" presId="urn:microsoft.com/office/officeart/2005/8/layout/orgChart1"/>
-    <dgm:cxn modelId="{75624519-4BF8-4E29-B147-26FA4864E7B2}" type="presParOf" srcId="{6942901C-0A3C-4602-80C9-2C4FD11F6B49}" destId="{096C13D3-0C7D-4BD5-A7DF-B605F388131B}" srcOrd="2" destOrd="0" presId="urn:microsoft.com/office/officeart/2005/8/layout/orgChart1"/>
+    <dgm:cxn modelId="{336BB3A3-904D-774B-8828-FA3BB8FE3DF2}" type="presOf" srcId="{8B66C20B-76C0-42FB-9591-5FDD6D88A4EB}" destId="{5C89E2AD-6B62-4FAE-9DFF-07E94450FF09}" srcOrd="0" destOrd="0" presId="urn:microsoft.com/office/officeart/2005/8/layout/orgChart1"/>
+    <dgm:cxn modelId="{A2169991-E6C4-8448-BD27-6B123EB3F62D}" type="presOf" srcId="{963DD693-5C6D-43CD-A2BC-C5083641B95C}" destId="{CD762EB5-5563-4689-BF98-643B67E932C2}" srcOrd="0" destOrd="0" presId="urn:microsoft.com/office/officeart/2005/8/layout/orgChart1"/>
+    <dgm:cxn modelId="{30AFC2C2-A631-9444-913D-22715260588A}" type="presParOf" srcId="{CD762EB5-5563-4689-BF98-643B67E932C2}" destId="{6942901C-0A3C-4602-80C9-2C4FD11F6B49}" srcOrd="0" destOrd="0" presId="urn:microsoft.com/office/officeart/2005/8/layout/orgChart1"/>
+    <dgm:cxn modelId="{C0B03F86-A229-5242-ADEF-F0BDA88776D6}" type="presParOf" srcId="{6942901C-0A3C-4602-80C9-2C4FD11F6B49}" destId="{FA819D29-1597-45E6-A137-AA8D4FD5FF84}" srcOrd="0" destOrd="0" presId="urn:microsoft.com/office/officeart/2005/8/layout/orgChart1"/>
+    <dgm:cxn modelId="{54A6371E-8F3B-F041-95E2-C5CB5E958012}" type="presParOf" srcId="{FA819D29-1597-45E6-A137-AA8D4FD5FF84}" destId="{6F96C67D-98E1-4611-9094-BF050D34F3A3}" srcOrd="0" destOrd="0" presId="urn:microsoft.com/office/officeart/2005/8/layout/orgChart1"/>
+    <dgm:cxn modelId="{E3E093B7-B8DA-5649-857F-BC06AA151DE3}" type="presParOf" srcId="{FA819D29-1597-45E6-A137-AA8D4FD5FF84}" destId="{105D43EE-C6AD-40AA-8B53-22C0C7EE21A5}" srcOrd="1" destOrd="0" presId="urn:microsoft.com/office/officeart/2005/8/layout/orgChart1"/>
+    <dgm:cxn modelId="{E562B770-CF84-B443-9BA8-824A663191FD}" type="presParOf" srcId="{6942901C-0A3C-4602-80C9-2C4FD11F6B49}" destId="{A11484BB-9EF8-488A-905C-70881650001A}" srcOrd="1" destOrd="0" presId="urn:microsoft.com/office/officeart/2005/8/layout/orgChart1"/>
+    <dgm:cxn modelId="{EA683401-550E-F048-B6AC-FE8603615D91}" type="presParOf" srcId="{A11484BB-9EF8-488A-905C-70881650001A}" destId="{2B51822A-133F-43AF-8B2F-B047EBF228E5}" srcOrd="0" destOrd="0" presId="urn:microsoft.com/office/officeart/2005/8/layout/orgChart1"/>
+    <dgm:cxn modelId="{B11859C2-F995-CE4C-A02B-959ACB0447AD}" type="presParOf" srcId="{A11484BB-9EF8-488A-905C-70881650001A}" destId="{D646A76D-0D50-4A7D-AAEF-DCA0CE5FBE9F}" srcOrd="1" destOrd="0" presId="urn:microsoft.com/office/officeart/2005/8/layout/orgChart1"/>
+    <dgm:cxn modelId="{3951BBB7-5EAF-AF40-A568-3A8977F7DE2C}" type="presParOf" srcId="{D646A76D-0D50-4A7D-AAEF-DCA0CE5FBE9F}" destId="{B710E00D-B85F-49B1-8146-E15708B11F28}" srcOrd="0" destOrd="0" presId="urn:microsoft.com/office/officeart/2005/8/layout/orgChart1"/>
+    <dgm:cxn modelId="{F5A2E6C8-00DA-E64E-9332-54E131C00FF4}" type="presParOf" srcId="{B710E00D-B85F-49B1-8146-E15708B11F28}" destId="{0C64ED80-1FEB-4E85-8B32-9D6328600DBE}" srcOrd="0" destOrd="0" presId="urn:microsoft.com/office/officeart/2005/8/layout/orgChart1"/>
+    <dgm:cxn modelId="{C5BD1C52-5016-4F48-8C05-404232D7FA11}" type="presParOf" srcId="{B710E00D-B85F-49B1-8146-E15708B11F28}" destId="{39C08F68-8450-49E1-9E7A-2D22C5EC990B}" srcOrd="1" destOrd="0" presId="urn:microsoft.com/office/officeart/2005/8/layout/orgChart1"/>
+    <dgm:cxn modelId="{7FFA5827-8168-274B-AAFE-C765AAA34D21}" type="presParOf" srcId="{D646A76D-0D50-4A7D-AAEF-DCA0CE5FBE9F}" destId="{F673C29D-1969-4B2A-A993-7B6F21D80F55}" srcOrd="1" destOrd="0" presId="urn:microsoft.com/office/officeart/2005/8/layout/orgChart1"/>
+    <dgm:cxn modelId="{4AC7351E-B501-B942-BFFE-017319949E75}" type="presParOf" srcId="{F673C29D-1969-4B2A-A993-7B6F21D80F55}" destId="{51B0C553-A02C-4868-B244-34CF88960A0D}" srcOrd="0" destOrd="0" presId="urn:microsoft.com/office/officeart/2005/8/layout/orgChart1"/>
+    <dgm:cxn modelId="{005F6CE8-8B54-CC42-B8E5-51473163220E}" type="presParOf" srcId="{F673C29D-1969-4B2A-A993-7B6F21D80F55}" destId="{1B566299-471D-4064-A25F-5BB2D8C8E278}" srcOrd="1" destOrd="0" presId="urn:microsoft.com/office/officeart/2005/8/layout/orgChart1"/>
+    <dgm:cxn modelId="{BE696DD3-FCCF-FB4E-89D8-352533CBA16E}" type="presParOf" srcId="{1B566299-471D-4064-A25F-5BB2D8C8E278}" destId="{E05D2579-355B-4BF2-92EF-30D13BF124B0}" srcOrd="0" destOrd="0" presId="urn:microsoft.com/office/officeart/2005/8/layout/orgChart1"/>
+    <dgm:cxn modelId="{D805D9C6-E6B1-1942-B8AB-AA43ED288202}" type="presParOf" srcId="{E05D2579-355B-4BF2-92EF-30D13BF124B0}" destId="{CB1C0BB5-DCC9-4392-9B88-994EBDE9E231}" srcOrd="0" destOrd="0" presId="urn:microsoft.com/office/officeart/2005/8/layout/orgChart1"/>
+    <dgm:cxn modelId="{FDDDE327-110F-2C49-B601-A1BEB5FCDAF4}" type="presParOf" srcId="{E05D2579-355B-4BF2-92EF-30D13BF124B0}" destId="{543F1814-2054-45FA-97AD-26DBD9FA1C5D}" srcOrd="1" destOrd="0" presId="urn:microsoft.com/office/officeart/2005/8/layout/orgChart1"/>
+    <dgm:cxn modelId="{610B4FC4-AFAE-CE44-9556-48005E521947}" type="presParOf" srcId="{1B566299-471D-4064-A25F-5BB2D8C8E278}" destId="{BA9895D4-14E4-440D-8FFC-1747F4DBAC71}" srcOrd="1" destOrd="0" presId="urn:microsoft.com/office/officeart/2005/8/layout/orgChart1"/>
+    <dgm:cxn modelId="{42EBF108-3148-1642-A434-051E9B09AA29}" type="presParOf" srcId="{1B566299-471D-4064-A25F-5BB2D8C8E278}" destId="{559191C3-071B-47D3-B67C-826CEC29D87E}" srcOrd="2" destOrd="0" presId="urn:microsoft.com/office/officeart/2005/8/layout/orgChart1"/>
+    <dgm:cxn modelId="{AD5608C2-07CD-1D49-BF86-C319A14FC55C}" type="presParOf" srcId="{F673C29D-1969-4B2A-A993-7B6F21D80F55}" destId="{AFF79369-DC89-437F-94CF-A90388FC0AD9}" srcOrd="2" destOrd="0" presId="urn:microsoft.com/office/officeart/2005/8/layout/orgChart1"/>
+    <dgm:cxn modelId="{03CA746F-BD57-3C40-9705-AC079E7A0A7D}" type="presParOf" srcId="{F673C29D-1969-4B2A-A993-7B6F21D80F55}" destId="{F090BC2A-0F3A-4818-8314-C9EA8051C551}" srcOrd="3" destOrd="0" presId="urn:microsoft.com/office/officeart/2005/8/layout/orgChart1"/>
+    <dgm:cxn modelId="{7AE6719A-DA33-1E47-BCD6-5EB8941C62EB}" type="presParOf" srcId="{F090BC2A-0F3A-4818-8314-C9EA8051C551}" destId="{A8E4D61D-D853-4768-9B95-FD40BDFB4A58}" srcOrd="0" destOrd="0" presId="urn:microsoft.com/office/officeart/2005/8/layout/orgChart1"/>
+    <dgm:cxn modelId="{0E07C3E8-1403-FC4B-AFF3-97A27B40B031}" type="presParOf" srcId="{A8E4D61D-D853-4768-9B95-FD40BDFB4A58}" destId="{5C89E2AD-6B62-4FAE-9DFF-07E94450FF09}" srcOrd="0" destOrd="0" presId="urn:microsoft.com/office/officeart/2005/8/layout/orgChart1"/>
+    <dgm:cxn modelId="{B1CA69F5-7450-5C4C-9C1C-7C50E10BC1EF}" type="presParOf" srcId="{A8E4D61D-D853-4768-9B95-FD40BDFB4A58}" destId="{2A6DBE65-2AD0-4A00-8415-459C6E5A70E5}" srcOrd="1" destOrd="0" presId="urn:microsoft.com/office/officeart/2005/8/layout/orgChart1"/>
+    <dgm:cxn modelId="{F6B9E083-7DA2-7C43-856C-DD1B363B679E}" type="presParOf" srcId="{F090BC2A-0F3A-4818-8314-C9EA8051C551}" destId="{6FFBEE5E-2EF8-4FC8-A0B7-A44EEBC1B2CE}" srcOrd="1" destOrd="0" presId="urn:microsoft.com/office/officeart/2005/8/layout/orgChart1"/>
+    <dgm:cxn modelId="{1A10CDDA-C2BE-B542-8CCD-27FB345E02CC}" type="presParOf" srcId="{F090BC2A-0F3A-4818-8314-C9EA8051C551}" destId="{C5BF742D-2251-41C5-8677-025C0EED8220}" srcOrd="2" destOrd="0" presId="urn:microsoft.com/office/officeart/2005/8/layout/orgChart1"/>
+    <dgm:cxn modelId="{FAF8BA86-F7A2-F44F-8AFC-E4E5ED951E9A}" type="presParOf" srcId="{F673C29D-1969-4B2A-A993-7B6F21D80F55}" destId="{B54326B4-1DE4-4A15-B28C-9CB6B124C74A}" srcOrd="4" destOrd="0" presId="urn:microsoft.com/office/officeart/2005/8/layout/orgChart1"/>
+    <dgm:cxn modelId="{AE9B01FC-C231-AB4A-817D-62DCBF91C955}" type="presParOf" srcId="{F673C29D-1969-4B2A-A993-7B6F21D80F55}" destId="{8F8C1BF3-61C9-4653-A1E8-0C7E0CD45922}" srcOrd="5" destOrd="0" presId="urn:microsoft.com/office/officeart/2005/8/layout/orgChart1"/>
+    <dgm:cxn modelId="{CD258FBC-BB94-E543-B0FE-1DE1D6044C63}" type="presParOf" srcId="{8F8C1BF3-61C9-4653-A1E8-0C7E0CD45922}" destId="{0F1A290F-C73D-4931-89E3-EBBA0B421279}" srcOrd="0" destOrd="0" presId="urn:microsoft.com/office/officeart/2005/8/layout/orgChart1"/>
+    <dgm:cxn modelId="{E0D42A38-00A4-3F4F-8B90-8085BC81402F}" type="presParOf" srcId="{0F1A290F-C73D-4931-89E3-EBBA0B421279}" destId="{46AC5102-8E5E-4D97-AD23-128380636A36}" srcOrd="0" destOrd="0" presId="urn:microsoft.com/office/officeart/2005/8/layout/orgChart1"/>
+    <dgm:cxn modelId="{6C33E3DD-13AE-8A47-9ADE-7957F22EB48A}" type="presParOf" srcId="{0F1A290F-C73D-4931-89E3-EBBA0B421279}" destId="{043EF0EC-50AF-4A40-B437-B3ECE3E2EB49}" srcOrd="1" destOrd="0" presId="urn:microsoft.com/office/officeart/2005/8/layout/orgChart1"/>
+    <dgm:cxn modelId="{153EF6D8-2D33-3E4E-AFAC-61ECA3F841EE}" type="presParOf" srcId="{8F8C1BF3-61C9-4653-A1E8-0C7E0CD45922}" destId="{273CD97B-01F8-4EB7-BA1F-0BB5D3C446D5}" srcOrd="1" destOrd="0" presId="urn:microsoft.com/office/officeart/2005/8/layout/orgChart1"/>
+    <dgm:cxn modelId="{9D104600-4A32-8D41-9A26-5A2E79E96299}" type="presParOf" srcId="{8F8C1BF3-61C9-4653-A1E8-0C7E0CD45922}" destId="{C21B137F-993D-4016-BDC4-11341734E80E}" srcOrd="2" destOrd="0" presId="urn:microsoft.com/office/officeart/2005/8/layout/orgChart1"/>
+    <dgm:cxn modelId="{4477AF35-F109-174E-B3DC-E9FF919CB958}" type="presParOf" srcId="{D646A76D-0D50-4A7D-AAEF-DCA0CE5FBE9F}" destId="{322AF084-A7A7-400D-BED7-259FC6ED9AB2}" srcOrd="2" destOrd="0" presId="urn:microsoft.com/office/officeart/2005/8/layout/orgChart1"/>
+    <dgm:cxn modelId="{9E221578-E6AC-4442-9082-173D547947F1}" type="presParOf" srcId="{A11484BB-9EF8-488A-905C-70881650001A}" destId="{2425641B-B2CD-471D-8CEF-FC5F237324C3}" srcOrd="2" destOrd="0" presId="urn:microsoft.com/office/officeart/2005/8/layout/orgChart1"/>
+    <dgm:cxn modelId="{10C4A5A2-1029-BD4E-85C6-BDF272C8AB07}" type="presParOf" srcId="{A11484BB-9EF8-488A-905C-70881650001A}" destId="{16F1DB01-08CF-4FCA-ABEA-A30F6148289F}" srcOrd="3" destOrd="0" presId="urn:microsoft.com/office/officeart/2005/8/layout/orgChart1"/>
+    <dgm:cxn modelId="{12DBADFB-7F3F-EB4A-8056-5A7000712009}" type="presParOf" srcId="{16F1DB01-08CF-4FCA-ABEA-A30F6148289F}" destId="{32F93C7E-7BAC-49FB-A90B-21F5B5A6A703}" srcOrd="0" destOrd="0" presId="urn:microsoft.com/office/officeart/2005/8/layout/orgChart1"/>
+    <dgm:cxn modelId="{686EE9A5-B250-4C4C-B7BC-57FC634B5C33}" type="presParOf" srcId="{32F93C7E-7BAC-49FB-A90B-21F5B5A6A703}" destId="{CAA05D65-3092-4A51-BE5F-67FE0DB4538B}" srcOrd="0" destOrd="0" presId="urn:microsoft.com/office/officeart/2005/8/layout/orgChart1"/>
+    <dgm:cxn modelId="{AD8C13DC-381C-D94F-B1B6-1CFAB4B9B0C7}" type="presParOf" srcId="{32F93C7E-7BAC-49FB-A90B-21F5B5A6A703}" destId="{800F385B-CA39-428B-8CAE-D1975D6580AC}" srcOrd="1" destOrd="0" presId="urn:microsoft.com/office/officeart/2005/8/layout/orgChart1"/>
+    <dgm:cxn modelId="{1B726009-B04B-4442-B904-C54B99179718}" type="presParOf" srcId="{16F1DB01-08CF-4FCA-ABEA-A30F6148289F}" destId="{54ECC7CE-B848-4FE6-99B8-DE58A002B229}" srcOrd="1" destOrd="0" presId="urn:microsoft.com/office/officeart/2005/8/layout/orgChart1"/>
+    <dgm:cxn modelId="{ECCECED1-7651-EC4E-83EA-D8ADF5C7B7CA}" type="presParOf" srcId="{16F1DB01-08CF-4FCA-ABEA-A30F6148289F}" destId="{1176DF9E-3FEE-41A4-9F33-6EB2F97DB650}" srcOrd="2" destOrd="0" presId="urn:microsoft.com/office/officeart/2005/8/layout/orgChart1"/>
+    <dgm:cxn modelId="{EA60535A-4F63-4345-A883-4EDB61215105}" type="presParOf" srcId="{6942901C-0A3C-4602-80C9-2C4FD11F6B49}" destId="{096C13D3-0C7D-4BD5-A7DF-B605F388131B}" srcOrd="2" destOrd="0" presId="urn:microsoft.com/office/officeart/2005/8/layout/orgChart1"/>
   </dgm:cxnLst>
   <dgm:bg/>
   <dgm:whole/>
   <dgm:extLst>
     <a:ext uri="http://schemas.microsoft.com/office/drawing/2008/diagram">
-      <dsp:dataModelExt xmlns:dsp="http://schemas.microsoft.com/office/drawing/2008/diagram" relId="rId19" minVer="http://schemas.openxmlformats.org/drawingml/2006/diagram"/>
+      <dsp:dataModelExt xmlns:dsp="http://schemas.microsoft.com/office/drawing/2008/diagram" relId="rId18" minVer="http://schemas.openxmlformats.org/drawingml/2006/diagram"/>
     </a:ext>
   </dgm:extLst>
 </dgm:dataModel>

</xml_diff>

<commit_message>
Add step to installation instructions to compile script
</commit_message>
<xml_diff>
--- a/Documentation/Cleveland-Model Installation Guide.docx
+++ b/Documentation/Cleveland-Model Installation Guide.docx
@@ -7984,11 +7984,9 @@
       <w:r>
         <w:t xml:space="preserve">under the directory </w:t>
       </w:r>
-      <w:proofErr w:type="spellStart"/>
       <w:r>
         <w:t>ClevelandTDM</w:t>
       </w:r>
-      <w:proofErr w:type="spellEnd"/>
       <w:r>
         <w:t xml:space="preserve"> to the desired location on the hard drive.  Be sure to check the file properties and set all files to allow read and write access.</w:t>
       </w:r>
@@ -8005,14 +8003,9 @@
         <w:t xml:space="preserve">the </w:t>
       </w:r>
       <w:r>
-        <w:t>.</w:t>
-      </w:r>
-      <w:proofErr w:type="spellStart"/>
-      <w:r>
-        <w:t>ini</w:t>
+        <w:t>.ini</w:t>
       </w:r>
       <w:bookmarkEnd w:id="27"/>
-      <w:proofErr w:type="spellEnd"/>
       <w:r>
         <w:t xml:space="preserve"> File</w:t>
       </w:r>
@@ -8022,15 +8015,7 @@
     </w:p>
     <w:p>
       <w:r>
-        <w:t>In the “</w:t>
-      </w:r>
-      <w:proofErr w:type="spellStart"/>
-      <w:r>
-        <w:t>to_tc_folder</w:t>
-      </w:r>
-      <w:proofErr w:type="spellEnd"/>
-      <w:r>
-        <w:t>” directory,</w:t>
+        <w:t>In the “to_tc_folder” directory,</w:t>
       </w:r>
       <w:r>
         <w:t xml:space="preserve"> open </w:t>
@@ -8074,16 +8059,11 @@
         <w:t>\</w:t>
       </w:r>
       <w:r>
-        <w:t>Model UI\</w:t>
-      </w:r>
-      <w:proofErr w:type="spellStart"/>
-      <w:r>
-        <w:t>model_table</w:t>
+        <w:t>Model UI\model_table</w:t>
       </w:r>
       <w:r>
         <w:t>.bin</w:t>
       </w:r>
-      <w:proofErr w:type="spellEnd"/>
     </w:p>
     <w:p>
       <w:pPr>
@@ -8113,16 +8093,11 @@
         <w:t>\</w:t>
       </w:r>
       <w:r>
-        <w:t>Model UI\</w:t>
-      </w:r>
-      <w:proofErr w:type="spellStart"/>
-      <w:r>
-        <w:t>model_ui</w:t>
+        <w:t>Model UI\model_ui</w:t>
       </w:r>
       <w:r>
         <w:t>.dbd</w:t>
       </w:r>
-      <w:proofErr w:type="spellEnd"/>
     </w:p>
     <w:p>
       <w:pPr>
@@ -8152,11 +8127,7 @@
         <w:t>\</w:t>
       </w:r>
       <w:r>
-        <w:t>Model UI\</w:t>
-      </w:r>
-      <w:proofErr w:type="spellStart"/>
-      <w:r>
-        <w:t>sce</w:t>
+        <w:t>Model UI\sce</w:t>
       </w:r>
       <w:r>
         <w:t>n</w:t>
@@ -8167,7 +8138,6 @@
       <w:r>
         <w:t>.arr</w:t>
       </w:r>
-      <w:proofErr w:type="spellEnd"/>
     </w:p>
     <w:p>
       <w:pPr>
@@ -8275,13 +8245,8 @@
       <w:r>
         <w:t>[</w:t>
       </w:r>
-      <w:proofErr w:type="spellStart"/>
-      <w:r>
-        <w:t>to_tc_folder</w:t>
-      </w:r>
-      <w:proofErr w:type="spellEnd"/>
-      <w:r>
-        <w:t>/</w:t>
+      <w:r>
+        <w:t>to_tc_folder/</w:t>
       </w:r>
       <w:r>
         <w:t>bmp</w:t>
@@ -8340,16 +8305,11 @@
       <w:r>
         <w:t>[Model UI/</w:t>
       </w:r>
-      <w:proofErr w:type="spellStart"/>
       <w:r>
         <w:t>model_table</w:t>
       </w:r>
       <w:r>
-        <w:t>.bin</w:t>
-      </w:r>
-      <w:proofErr w:type="spellEnd"/>
-      <w:r>
-        <w:t>]</w:t>
+        <w:t>.bin]</w:t>
       </w:r>
       <w:r>
         <w:t xml:space="preserve"> file.</w:t>
@@ -8423,8 +8383,6 @@
       <w:r>
         <w:t>,</w:t>
       </w:r>
-      <w:bookmarkStart w:id="31" w:name="_GoBack"/>
-      <w:bookmarkEnd w:id="31"/>
       <w:r>
         <w:t xml:space="preserve"> specific information about that scenario is stored in the</w:t>
       </w:r>
@@ -8534,14 +8492,14 @@
         </w:rPr>
         <w:t>ARR files MUST be archived with the scenario data.</w:t>
       </w:r>
+      <w:bookmarkStart w:id="31" w:name="_Toc200798835"/>
+      <w:bookmarkStart w:id="32" w:name="_Toc201996982"/>
+      <w:bookmarkStart w:id="33" w:name="_Toc434833780"/>
     </w:p>
     <w:p>
       <w:pPr>
         <w:pStyle w:val="Heading3"/>
       </w:pPr>
-      <w:bookmarkStart w:id="32" w:name="_Toc200798835"/>
-      <w:bookmarkStart w:id="33" w:name="_Toc201996982"/>
-      <w:bookmarkStart w:id="34" w:name="_Toc434833780"/>
       <w:r>
         <w:t xml:space="preserve">Step </w:t>
       </w:r>
@@ -8551,8 +8509,22 @@
       <w:r>
         <w:t>: Install Add-In</w:t>
       </w:r>
+      <w:bookmarkEnd w:id="31"/>
       <w:bookmarkEnd w:id="32"/>
       <w:bookmarkEnd w:id="33"/>
+    </w:p>
+    <w:p>
+      <w:pPr>
+        <w:pStyle w:val="ListParagraph"/>
+        <w:numPr>
+          <w:ilvl w:val="0"/>
+          <w:numId w:val="4"/>
+        </w:numPr>
+      </w:pPr>
+      <w:r>
+        <w:t>Compile the [Model UI/cleveland_model.rsc] file to [Model UI/model_ui.dbd] using the GISDK developer’s toolbar.</w:t>
+      </w:r>
+      <w:bookmarkStart w:id="34" w:name="_GoBack"/>
       <w:bookmarkEnd w:id="34"/>
     </w:p>
     <w:p>
@@ -9779,13 +9751,8 @@
         <w:t xml:space="preserve">contain model constants, coefficients, rates, and other parameters that should not be changed </w:t>
       </w:r>
       <w:r>
-        <w:t xml:space="preserve">for a given </w:t>
-      </w:r>
-      <w:proofErr w:type="spellStart"/>
-      <w:r>
-        <w:t>scneario</w:t>
-      </w:r>
-      <w:proofErr w:type="spellEnd"/>
+        <w:t>for a given scneario</w:t>
+      </w:r>
       <w:r>
         <w:t xml:space="preserve">.  Only the input files listed </w:t>
       </w:r>
@@ -10338,14 +10305,12 @@
             <w:tcW w:w="1402" w:type="dxa"/>
           </w:tcPr>
           <w:p>
-            <w:proofErr w:type="spellStart"/>
             <w:r>
               <w:t>HH</w:t>
             </w:r>
             <w:r>
               <w:t>Population</w:t>
             </w:r>
-            <w:proofErr w:type="spellEnd"/>
           </w:p>
         </w:tc>
         <w:tc>
@@ -10743,11 +10708,9 @@
             <w:tcW w:w="1402" w:type="dxa"/>
           </w:tcPr>
           <w:p>
-            <w:proofErr w:type="spellStart"/>
             <w:r>
               <w:t>HwyRet</w:t>
             </w:r>
-            <w:proofErr w:type="spellEnd"/>
           </w:p>
         </w:tc>
         <w:tc>
@@ -11001,11 +10964,9 @@
             <w:tcW w:w="1402" w:type="dxa"/>
           </w:tcPr>
           <w:p>
-            <w:proofErr w:type="spellStart"/>
             <w:r>
               <w:t>TotEmp</w:t>
             </w:r>
-            <w:proofErr w:type="spellEnd"/>
           </w:p>
         </w:tc>
         <w:tc>
@@ -12363,11 +12324,9 @@
             <w:tcW w:w="1402" w:type="dxa"/>
           </w:tcPr>
           <w:p>
-            <w:proofErr w:type="spellStart"/>
             <w:r>
               <w:t>ixp</w:t>
             </w:r>
-            <w:proofErr w:type="spellEnd"/>
           </w:p>
         </w:tc>
         <w:tc>
@@ -13584,7 +13543,6 @@
                 <w:rFonts w:cs="Arial"/>
               </w:rPr>
             </w:pPr>
-            <w:proofErr w:type="spellStart"/>
             <w:r>
               <w:rPr>
                 <w:rFonts w:cs="Arial"/>
@@ -13597,7 +13555,6 @@
               </w:rPr>
               <w:t>torem</w:t>
             </w:r>
-            <w:proofErr w:type="spellEnd"/>
           </w:p>
         </w:tc>
         <w:tc>
@@ -13948,14 +13905,12 @@
                 <w:rFonts w:cs="Arial"/>
               </w:rPr>
             </w:pPr>
-            <w:proofErr w:type="spellStart"/>
             <w:r>
               <w:rPr>
                 <w:rFonts w:cs="Arial"/>
               </w:rPr>
               <w:t>DailyCount</w:t>
             </w:r>
-            <w:proofErr w:type="spellEnd"/>
           </w:p>
         </w:tc>
         <w:tc>
@@ -14354,7 +14309,7 @@
         <w:rStyle w:val="PageNumber"/>
         <w:noProof/>
       </w:rPr>
-      <w:t>7</w:t>
+      <w:t>5</w:t>
     </w:r>
     <w:r>
       <w:rPr>
@@ -21054,6 +21009,17 @@
     <w:next w:val="Normal"/>
     <w:uiPriority w:val="99"/>
     <w:rsid w:val="00F90645"/>
+  </w:style>
+  <w:style w:type="paragraph" w:styleId="ListParagraph">
+    <w:name w:val="List Paragraph"/>
+    <w:basedOn w:val="Normal"/>
+    <w:uiPriority w:val="34"/>
+    <w:qFormat/>
+    <w:rsid w:val="009D2281"/>
+    <w:pPr>
+      <w:ind w:left="720"/>
+      <w:contextualSpacing/>
+    </w:pPr>
   </w:style>
 </w:styles>
 </file>
@@ -22297,71 +22263,71 @@
     </dgm:pt>
   </dgm:ptLst>
   <dgm:cxnLst>
-    <dgm:cxn modelId="{F52C5908-CFC4-C04A-B4BF-1199C7DA55B7}" type="presOf" srcId="{02F7F482-865A-4BFF-92CF-0132F625A454}" destId="{AFF79369-DC89-437F-94CF-A90388FC0AD9}" srcOrd="0" destOrd="0" presId="urn:microsoft.com/office/officeart/2005/8/layout/orgChart1"/>
+    <dgm:cxn modelId="{76A3DEE9-7B51-6347-B3EA-290D24B93B43}" type="presOf" srcId="{6DFFBFA5-054B-4614-BCCE-30A395E674BB}" destId="{CAA05D65-3092-4A51-BE5F-67FE0DB4538B}" srcOrd="0" destOrd="0" presId="urn:microsoft.com/office/officeart/2005/8/layout/orgChart1"/>
     <dgm:cxn modelId="{027B9D08-4637-4876-8095-902210C07965}" srcId="{92AEB573-B673-467F-BC38-9DFE3AA9E254}" destId="{8B66C20B-76C0-42FB-9591-5FDD6D88A4EB}" srcOrd="1" destOrd="0" parTransId="{02F7F482-865A-4BFF-92CF-0132F625A454}" sibTransId="{4EA413E0-7CA1-4C72-8B7A-58A3BAE4FB4D}"/>
-    <dgm:cxn modelId="{8A43E301-0F67-7447-B69D-9E19D0245C96}" type="presOf" srcId="{5DAC4779-2BD0-409B-BAF5-528AF1A26BD2}" destId="{043EF0EC-50AF-4A40-B437-B3ECE3E2EB49}" srcOrd="1" destOrd="0" presId="urn:microsoft.com/office/officeart/2005/8/layout/orgChart1"/>
-    <dgm:cxn modelId="{BA2DD868-2E0A-5240-979D-3C289D55FBFE}" type="presOf" srcId="{52E7D871-E9CA-4CE0-9A41-78968A952DA3}" destId="{2B51822A-133F-43AF-8B2F-B047EBF228E5}" srcOrd="0" destOrd="0" presId="urn:microsoft.com/office/officeart/2005/8/layout/orgChart1"/>
-    <dgm:cxn modelId="{B64A9B2A-D940-0343-A5A9-BD38735F89AE}" type="presOf" srcId="{A1ED9780-1FD3-46A0-9AB1-A40AB09CDD81}" destId="{2425641B-B2CD-471D-8CEF-FC5F237324C3}" srcOrd="0" destOrd="0" presId="urn:microsoft.com/office/officeart/2005/8/layout/orgChart1"/>
-    <dgm:cxn modelId="{ABE6AA42-176F-634F-8BC0-4A22604D31A7}" type="presOf" srcId="{92AEB573-B673-467F-BC38-9DFE3AA9E254}" destId="{39C08F68-8450-49E1-9E7A-2D22C5EC990B}" srcOrd="1" destOrd="0" presId="urn:microsoft.com/office/officeart/2005/8/layout/orgChart1"/>
+    <dgm:cxn modelId="{EE240A06-07F4-3347-8FAD-B77EFC227481}" type="presOf" srcId="{5DAC4779-2BD0-409B-BAF5-528AF1A26BD2}" destId="{043EF0EC-50AF-4A40-B437-B3ECE3E2EB49}" srcOrd="1" destOrd="0" presId="urn:microsoft.com/office/officeart/2005/8/layout/orgChart1"/>
+    <dgm:cxn modelId="{0195F838-7BCF-F74F-A578-B2C6DD336C08}" type="presOf" srcId="{8B66C20B-76C0-42FB-9591-5FDD6D88A4EB}" destId="{2A6DBE65-2AD0-4A00-8415-459C6E5A70E5}" srcOrd="1" destOrd="0" presId="urn:microsoft.com/office/officeart/2005/8/layout/orgChart1"/>
+    <dgm:cxn modelId="{44C9F6DC-C480-8C48-A3E9-2788A344E5EA}" type="presOf" srcId="{52E7D871-E9CA-4CE0-9A41-78968A952DA3}" destId="{2B51822A-133F-43AF-8B2F-B047EBF228E5}" srcOrd="0" destOrd="0" presId="urn:microsoft.com/office/officeart/2005/8/layout/orgChart1"/>
+    <dgm:cxn modelId="{A8D8BD65-01F9-9D48-8C15-C3A6CCAA947B}" type="presOf" srcId="{6DFFBFA5-054B-4614-BCCE-30A395E674BB}" destId="{800F385B-CA39-428B-8CAE-D1975D6580AC}" srcOrd="1" destOrd="0" presId="urn:microsoft.com/office/officeart/2005/8/layout/orgChart1"/>
+    <dgm:cxn modelId="{BACA4AD3-5516-B64C-A4DC-C09EEB54B172}" type="presOf" srcId="{F052D4F9-7DE7-44D4-86F8-C336986BE6B7}" destId="{B54326B4-1DE4-4A15-B28C-9CB6B124C74A}" srcOrd="0" destOrd="0" presId="urn:microsoft.com/office/officeart/2005/8/layout/orgChart1"/>
+    <dgm:cxn modelId="{DEE33F9D-65E8-2448-BA9A-6FF87DA6572E}" type="presOf" srcId="{CF1F67B2-E221-48C4-8F11-0DFFE0429B2B}" destId="{6F96C67D-98E1-4611-9094-BF050D34F3A3}" srcOrd="0" destOrd="0" presId="urn:microsoft.com/office/officeart/2005/8/layout/orgChart1"/>
+    <dgm:cxn modelId="{E64B8842-4EC1-DF44-8AD5-FB29F96837BD}" type="presOf" srcId="{1E062CAB-019F-4667-AC09-676148704544}" destId="{51B0C553-A02C-4868-B244-34CF88960A0D}" srcOrd="0" destOrd="0" presId="urn:microsoft.com/office/officeart/2005/8/layout/orgChart1"/>
+    <dgm:cxn modelId="{94681A17-61BC-0F45-A7B1-B57878AF42E6}" type="presOf" srcId="{92AEB573-B673-467F-BC38-9DFE3AA9E254}" destId="{0C64ED80-1FEB-4E85-8B32-9D6328600DBE}" srcOrd="0" destOrd="0" presId="urn:microsoft.com/office/officeart/2005/8/layout/orgChart1"/>
     <dgm:cxn modelId="{ADC82D61-1FDB-4CBD-9A70-637FCF4D76EA}" srcId="{CF1F67B2-E221-48C4-8F11-0DFFE0429B2B}" destId="{6DFFBFA5-054B-4614-BCCE-30A395E674BB}" srcOrd="1" destOrd="0" parTransId="{A1ED9780-1FD3-46A0-9AB1-A40AB09CDD81}" sibTransId="{51603772-3C1D-437F-97E1-37D8718CFC5A}"/>
-    <dgm:cxn modelId="{2F2C7C4C-CAAB-7846-8568-CE6B6190E30F}" type="presOf" srcId="{92AEB573-B673-467F-BC38-9DFE3AA9E254}" destId="{0C64ED80-1FEB-4E85-8B32-9D6328600DBE}" srcOrd="0" destOrd="0" presId="urn:microsoft.com/office/officeart/2005/8/layout/orgChart1"/>
+    <dgm:cxn modelId="{182E9C1C-2A18-A94F-92F4-88713EE146B8}" type="presOf" srcId="{92AEB573-B673-467F-BC38-9DFE3AA9E254}" destId="{39C08F68-8450-49E1-9E7A-2D22C5EC990B}" srcOrd="1" destOrd="0" presId="urn:microsoft.com/office/officeart/2005/8/layout/orgChart1"/>
+    <dgm:cxn modelId="{9E522025-51CF-DC43-9581-82B27154CB65}" type="presOf" srcId="{963DD693-5C6D-43CD-A2BC-C5083641B95C}" destId="{CD762EB5-5563-4689-BF98-643B67E932C2}" srcOrd="0" destOrd="0" presId="urn:microsoft.com/office/officeart/2005/8/layout/orgChart1"/>
+    <dgm:cxn modelId="{D57055E6-468D-854E-92E9-1F4DE1FB92B4}" type="presOf" srcId="{02F7F482-865A-4BFF-92CF-0132F625A454}" destId="{AFF79369-DC89-437F-94CF-A90388FC0AD9}" srcOrd="0" destOrd="0" presId="urn:microsoft.com/office/officeart/2005/8/layout/orgChart1"/>
     <dgm:cxn modelId="{89EF6D1F-3EE8-4DAB-9BC7-87BE4C469187}" srcId="{92AEB573-B673-467F-BC38-9DFE3AA9E254}" destId="{5DAC4779-2BD0-409B-BAF5-528AF1A26BD2}" srcOrd="2" destOrd="0" parTransId="{F052D4F9-7DE7-44D4-86F8-C336986BE6B7}" sibTransId="{B956B06F-4651-42C5-91A4-DBDFBB34B8AC}"/>
-    <dgm:cxn modelId="{1916D932-D285-4740-8666-BFDFFA713B43}" type="presOf" srcId="{6DFFBFA5-054B-4614-BCCE-30A395E674BB}" destId="{CAA05D65-3092-4A51-BE5F-67FE0DB4538B}" srcOrd="0" destOrd="0" presId="urn:microsoft.com/office/officeart/2005/8/layout/orgChart1"/>
-    <dgm:cxn modelId="{A848F84C-236E-474C-8072-9FA246291CAA}" type="presOf" srcId="{F052D4F9-7DE7-44D4-86F8-C336986BE6B7}" destId="{B54326B4-1DE4-4A15-B28C-9CB6B124C74A}" srcOrd="0" destOrd="0" presId="urn:microsoft.com/office/officeart/2005/8/layout/orgChart1"/>
+    <dgm:cxn modelId="{416973A5-D82D-C248-931F-392D0A6D15DC}" type="presOf" srcId="{8B66C20B-76C0-42FB-9591-5FDD6D88A4EB}" destId="{5C89E2AD-6B62-4FAE-9DFF-07E94450FF09}" srcOrd="0" destOrd="0" presId="urn:microsoft.com/office/officeart/2005/8/layout/orgChart1"/>
+    <dgm:cxn modelId="{28B58193-FF66-5549-BE21-6F9D536AE83C}" type="presOf" srcId="{93836BA3-F75F-47E6-8DDC-D97539ACD887}" destId="{543F1814-2054-45FA-97AD-26DBD9FA1C5D}" srcOrd="1" destOrd="0" presId="urn:microsoft.com/office/officeart/2005/8/layout/orgChart1"/>
+    <dgm:cxn modelId="{C9F78DF8-1131-F743-8D19-4EA3505CD20A}" type="presOf" srcId="{93836BA3-F75F-47E6-8DDC-D97539ACD887}" destId="{CB1C0BB5-DCC9-4392-9B88-994EBDE9E231}" srcOrd="0" destOrd="0" presId="urn:microsoft.com/office/officeart/2005/8/layout/orgChart1"/>
     <dgm:cxn modelId="{10167B4E-F9FA-4C13-AC42-117012BADC2C}" srcId="{92AEB573-B673-467F-BC38-9DFE3AA9E254}" destId="{93836BA3-F75F-47E6-8DDC-D97539ACD887}" srcOrd="0" destOrd="0" parTransId="{1E062CAB-019F-4667-AC09-676148704544}" sibTransId="{90948B5A-855C-49C9-A4D9-7379C621A90C}"/>
-    <dgm:cxn modelId="{5255EBBF-F18A-4F4A-B1DD-13FB92AA9F22}" type="presOf" srcId="{6DFFBFA5-054B-4614-BCCE-30A395E674BB}" destId="{800F385B-CA39-428B-8CAE-D1975D6580AC}" srcOrd="1" destOrd="0" presId="urn:microsoft.com/office/officeart/2005/8/layout/orgChart1"/>
-    <dgm:cxn modelId="{02E614E2-D20C-F341-8C86-FB043C9166EA}" type="presOf" srcId="{93836BA3-F75F-47E6-8DDC-D97539ACD887}" destId="{CB1C0BB5-DCC9-4392-9B88-994EBDE9E231}" srcOrd="0" destOrd="0" presId="urn:microsoft.com/office/officeart/2005/8/layout/orgChart1"/>
-    <dgm:cxn modelId="{7EBAA1EE-79A3-ED42-BBC2-8E70AE09DCE9}" type="presOf" srcId="{93836BA3-F75F-47E6-8DDC-D97539ACD887}" destId="{543F1814-2054-45FA-97AD-26DBD9FA1C5D}" srcOrd="1" destOrd="0" presId="urn:microsoft.com/office/officeart/2005/8/layout/orgChart1"/>
-    <dgm:cxn modelId="{AF609AEF-7CC4-1F48-8A59-A367099CA3A1}" type="presOf" srcId="{8B66C20B-76C0-42FB-9591-5FDD6D88A4EB}" destId="{2A6DBE65-2AD0-4A00-8415-459C6E5A70E5}" srcOrd="1" destOrd="0" presId="urn:microsoft.com/office/officeart/2005/8/layout/orgChart1"/>
-    <dgm:cxn modelId="{FEC01A5C-A24C-1E4F-99B3-112AB310A57F}" type="presOf" srcId="{CF1F67B2-E221-48C4-8F11-0DFFE0429B2B}" destId="{6F96C67D-98E1-4611-9094-BF050D34F3A3}" srcOrd="0" destOrd="0" presId="urn:microsoft.com/office/officeart/2005/8/layout/orgChart1"/>
     <dgm:cxn modelId="{B52B6D45-C61A-46A5-B3FA-282C7DC6FC6F}" srcId="{963DD693-5C6D-43CD-A2BC-C5083641B95C}" destId="{CF1F67B2-E221-48C4-8F11-0DFFE0429B2B}" srcOrd="0" destOrd="0" parTransId="{2FDF9338-2F91-4366-B52B-852F305BD396}" sibTransId="{65BD13A9-F914-4CE1-8801-350E76A5207D}"/>
-    <dgm:cxn modelId="{BA319876-004E-784A-A321-D4B419B8ADDE}" type="presOf" srcId="{CF1F67B2-E221-48C4-8F11-0DFFE0429B2B}" destId="{105D43EE-C6AD-40AA-8B53-22C0C7EE21A5}" srcOrd="1" destOrd="0" presId="urn:microsoft.com/office/officeart/2005/8/layout/orgChart1"/>
-    <dgm:cxn modelId="{E5918C36-6C14-6845-992F-827EE3D028E3}" type="presOf" srcId="{5DAC4779-2BD0-409B-BAF5-528AF1A26BD2}" destId="{46AC5102-8E5E-4D97-AD23-128380636A36}" srcOrd="0" destOrd="0" presId="urn:microsoft.com/office/officeart/2005/8/layout/orgChart1"/>
-    <dgm:cxn modelId="{3B4B0E48-9293-844A-9B30-6B52364BCE5C}" type="presOf" srcId="{1E062CAB-019F-4667-AC09-676148704544}" destId="{51B0C553-A02C-4868-B244-34CF88960A0D}" srcOrd="0" destOrd="0" presId="urn:microsoft.com/office/officeart/2005/8/layout/orgChart1"/>
+    <dgm:cxn modelId="{D9230E6A-F580-F443-862B-1FA8771C0941}" type="presOf" srcId="{A1ED9780-1FD3-46A0-9AB1-A40AB09CDD81}" destId="{2425641B-B2CD-471D-8CEF-FC5F237324C3}" srcOrd="0" destOrd="0" presId="urn:microsoft.com/office/officeart/2005/8/layout/orgChart1"/>
+    <dgm:cxn modelId="{87A3566E-9033-7049-970C-AA639022DC91}" type="presOf" srcId="{CF1F67B2-E221-48C4-8F11-0DFFE0429B2B}" destId="{105D43EE-C6AD-40AA-8B53-22C0C7EE21A5}" srcOrd="1" destOrd="0" presId="urn:microsoft.com/office/officeart/2005/8/layout/orgChart1"/>
+    <dgm:cxn modelId="{64791D67-24F3-D243-AA9F-2CD107C91A16}" type="presOf" srcId="{5DAC4779-2BD0-409B-BAF5-528AF1A26BD2}" destId="{46AC5102-8E5E-4D97-AD23-128380636A36}" srcOrd="0" destOrd="0" presId="urn:microsoft.com/office/officeart/2005/8/layout/orgChart1"/>
     <dgm:cxn modelId="{8D971DC4-47ED-4FC5-9AA8-1FC8CB0F1C67}" srcId="{CF1F67B2-E221-48C4-8F11-0DFFE0429B2B}" destId="{92AEB573-B673-467F-BC38-9DFE3AA9E254}" srcOrd="0" destOrd="0" parTransId="{52E7D871-E9CA-4CE0-9A41-78968A952DA3}" sibTransId="{39553EE0-09BB-48F9-870B-2A5D98C0A220}"/>
-    <dgm:cxn modelId="{336BB3A3-904D-774B-8828-FA3BB8FE3DF2}" type="presOf" srcId="{8B66C20B-76C0-42FB-9591-5FDD6D88A4EB}" destId="{5C89E2AD-6B62-4FAE-9DFF-07E94450FF09}" srcOrd="0" destOrd="0" presId="urn:microsoft.com/office/officeart/2005/8/layout/orgChart1"/>
-    <dgm:cxn modelId="{A2169991-E6C4-8448-BD27-6B123EB3F62D}" type="presOf" srcId="{963DD693-5C6D-43CD-A2BC-C5083641B95C}" destId="{CD762EB5-5563-4689-BF98-643B67E932C2}" srcOrd="0" destOrd="0" presId="urn:microsoft.com/office/officeart/2005/8/layout/orgChart1"/>
-    <dgm:cxn modelId="{30AFC2C2-A631-9444-913D-22715260588A}" type="presParOf" srcId="{CD762EB5-5563-4689-BF98-643B67E932C2}" destId="{6942901C-0A3C-4602-80C9-2C4FD11F6B49}" srcOrd="0" destOrd="0" presId="urn:microsoft.com/office/officeart/2005/8/layout/orgChart1"/>
-    <dgm:cxn modelId="{C0B03F86-A229-5242-ADEF-F0BDA88776D6}" type="presParOf" srcId="{6942901C-0A3C-4602-80C9-2C4FD11F6B49}" destId="{FA819D29-1597-45E6-A137-AA8D4FD5FF84}" srcOrd="0" destOrd="0" presId="urn:microsoft.com/office/officeart/2005/8/layout/orgChart1"/>
-    <dgm:cxn modelId="{54A6371E-8F3B-F041-95E2-C5CB5E958012}" type="presParOf" srcId="{FA819D29-1597-45E6-A137-AA8D4FD5FF84}" destId="{6F96C67D-98E1-4611-9094-BF050D34F3A3}" srcOrd="0" destOrd="0" presId="urn:microsoft.com/office/officeart/2005/8/layout/orgChart1"/>
-    <dgm:cxn modelId="{E3E093B7-B8DA-5649-857F-BC06AA151DE3}" type="presParOf" srcId="{FA819D29-1597-45E6-A137-AA8D4FD5FF84}" destId="{105D43EE-C6AD-40AA-8B53-22C0C7EE21A5}" srcOrd="1" destOrd="0" presId="urn:microsoft.com/office/officeart/2005/8/layout/orgChart1"/>
-    <dgm:cxn modelId="{E562B770-CF84-B443-9BA8-824A663191FD}" type="presParOf" srcId="{6942901C-0A3C-4602-80C9-2C4FD11F6B49}" destId="{A11484BB-9EF8-488A-905C-70881650001A}" srcOrd="1" destOrd="0" presId="urn:microsoft.com/office/officeart/2005/8/layout/orgChart1"/>
-    <dgm:cxn modelId="{EA683401-550E-F048-B6AC-FE8603615D91}" type="presParOf" srcId="{A11484BB-9EF8-488A-905C-70881650001A}" destId="{2B51822A-133F-43AF-8B2F-B047EBF228E5}" srcOrd="0" destOrd="0" presId="urn:microsoft.com/office/officeart/2005/8/layout/orgChart1"/>
-    <dgm:cxn modelId="{B11859C2-F995-CE4C-A02B-959ACB0447AD}" type="presParOf" srcId="{A11484BB-9EF8-488A-905C-70881650001A}" destId="{D646A76D-0D50-4A7D-AAEF-DCA0CE5FBE9F}" srcOrd="1" destOrd="0" presId="urn:microsoft.com/office/officeart/2005/8/layout/orgChart1"/>
-    <dgm:cxn modelId="{3951BBB7-5EAF-AF40-A568-3A8977F7DE2C}" type="presParOf" srcId="{D646A76D-0D50-4A7D-AAEF-DCA0CE5FBE9F}" destId="{B710E00D-B85F-49B1-8146-E15708B11F28}" srcOrd="0" destOrd="0" presId="urn:microsoft.com/office/officeart/2005/8/layout/orgChart1"/>
-    <dgm:cxn modelId="{F5A2E6C8-00DA-E64E-9332-54E131C00FF4}" type="presParOf" srcId="{B710E00D-B85F-49B1-8146-E15708B11F28}" destId="{0C64ED80-1FEB-4E85-8B32-9D6328600DBE}" srcOrd="0" destOrd="0" presId="urn:microsoft.com/office/officeart/2005/8/layout/orgChart1"/>
-    <dgm:cxn modelId="{C5BD1C52-5016-4F48-8C05-404232D7FA11}" type="presParOf" srcId="{B710E00D-B85F-49B1-8146-E15708B11F28}" destId="{39C08F68-8450-49E1-9E7A-2D22C5EC990B}" srcOrd="1" destOrd="0" presId="urn:microsoft.com/office/officeart/2005/8/layout/orgChart1"/>
-    <dgm:cxn modelId="{7FFA5827-8168-274B-AAFE-C765AAA34D21}" type="presParOf" srcId="{D646A76D-0D50-4A7D-AAEF-DCA0CE5FBE9F}" destId="{F673C29D-1969-4B2A-A993-7B6F21D80F55}" srcOrd="1" destOrd="0" presId="urn:microsoft.com/office/officeart/2005/8/layout/orgChart1"/>
-    <dgm:cxn modelId="{4AC7351E-B501-B942-BFFE-017319949E75}" type="presParOf" srcId="{F673C29D-1969-4B2A-A993-7B6F21D80F55}" destId="{51B0C553-A02C-4868-B244-34CF88960A0D}" srcOrd="0" destOrd="0" presId="urn:microsoft.com/office/officeart/2005/8/layout/orgChart1"/>
-    <dgm:cxn modelId="{005F6CE8-8B54-CC42-B8E5-51473163220E}" type="presParOf" srcId="{F673C29D-1969-4B2A-A993-7B6F21D80F55}" destId="{1B566299-471D-4064-A25F-5BB2D8C8E278}" srcOrd="1" destOrd="0" presId="urn:microsoft.com/office/officeart/2005/8/layout/orgChart1"/>
-    <dgm:cxn modelId="{BE696DD3-FCCF-FB4E-89D8-352533CBA16E}" type="presParOf" srcId="{1B566299-471D-4064-A25F-5BB2D8C8E278}" destId="{E05D2579-355B-4BF2-92EF-30D13BF124B0}" srcOrd="0" destOrd="0" presId="urn:microsoft.com/office/officeart/2005/8/layout/orgChart1"/>
-    <dgm:cxn modelId="{D805D9C6-E6B1-1942-B8AB-AA43ED288202}" type="presParOf" srcId="{E05D2579-355B-4BF2-92EF-30D13BF124B0}" destId="{CB1C0BB5-DCC9-4392-9B88-994EBDE9E231}" srcOrd="0" destOrd="0" presId="urn:microsoft.com/office/officeart/2005/8/layout/orgChart1"/>
-    <dgm:cxn modelId="{FDDDE327-110F-2C49-B601-A1BEB5FCDAF4}" type="presParOf" srcId="{E05D2579-355B-4BF2-92EF-30D13BF124B0}" destId="{543F1814-2054-45FA-97AD-26DBD9FA1C5D}" srcOrd="1" destOrd="0" presId="urn:microsoft.com/office/officeart/2005/8/layout/orgChart1"/>
-    <dgm:cxn modelId="{610B4FC4-AFAE-CE44-9556-48005E521947}" type="presParOf" srcId="{1B566299-471D-4064-A25F-5BB2D8C8E278}" destId="{BA9895D4-14E4-440D-8FFC-1747F4DBAC71}" srcOrd="1" destOrd="0" presId="urn:microsoft.com/office/officeart/2005/8/layout/orgChart1"/>
-    <dgm:cxn modelId="{42EBF108-3148-1642-A434-051E9B09AA29}" type="presParOf" srcId="{1B566299-471D-4064-A25F-5BB2D8C8E278}" destId="{559191C3-071B-47D3-B67C-826CEC29D87E}" srcOrd="2" destOrd="0" presId="urn:microsoft.com/office/officeart/2005/8/layout/orgChart1"/>
-    <dgm:cxn modelId="{AD5608C2-07CD-1D49-BF86-C319A14FC55C}" type="presParOf" srcId="{F673C29D-1969-4B2A-A993-7B6F21D80F55}" destId="{AFF79369-DC89-437F-94CF-A90388FC0AD9}" srcOrd="2" destOrd="0" presId="urn:microsoft.com/office/officeart/2005/8/layout/orgChart1"/>
-    <dgm:cxn modelId="{03CA746F-BD57-3C40-9705-AC079E7A0A7D}" type="presParOf" srcId="{F673C29D-1969-4B2A-A993-7B6F21D80F55}" destId="{F090BC2A-0F3A-4818-8314-C9EA8051C551}" srcOrd="3" destOrd="0" presId="urn:microsoft.com/office/officeart/2005/8/layout/orgChart1"/>
-    <dgm:cxn modelId="{7AE6719A-DA33-1E47-BCD6-5EB8941C62EB}" type="presParOf" srcId="{F090BC2A-0F3A-4818-8314-C9EA8051C551}" destId="{A8E4D61D-D853-4768-9B95-FD40BDFB4A58}" srcOrd="0" destOrd="0" presId="urn:microsoft.com/office/officeart/2005/8/layout/orgChart1"/>
-    <dgm:cxn modelId="{0E07C3E8-1403-FC4B-AFF3-97A27B40B031}" type="presParOf" srcId="{A8E4D61D-D853-4768-9B95-FD40BDFB4A58}" destId="{5C89E2AD-6B62-4FAE-9DFF-07E94450FF09}" srcOrd="0" destOrd="0" presId="urn:microsoft.com/office/officeart/2005/8/layout/orgChart1"/>
-    <dgm:cxn modelId="{B1CA69F5-7450-5C4C-9C1C-7C50E10BC1EF}" type="presParOf" srcId="{A8E4D61D-D853-4768-9B95-FD40BDFB4A58}" destId="{2A6DBE65-2AD0-4A00-8415-459C6E5A70E5}" srcOrd="1" destOrd="0" presId="urn:microsoft.com/office/officeart/2005/8/layout/orgChart1"/>
-    <dgm:cxn modelId="{F6B9E083-7DA2-7C43-856C-DD1B363B679E}" type="presParOf" srcId="{F090BC2A-0F3A-4818-8314-C9EA8051C551}" destId="{6FFBEE5E-2EF8-4FC8-A0B7-A44EEBC1B2CE}" srcOrd="1" destOrd="0" presId="urn:microsoft.com/office/officeart/2005/8/layout/orgChart1"/>
-    <dgm:cxn modelId="{1A10CDDA-C2BE-B542-8CCD-27FB345E02CC}" type="presParOf" srcId="{F090BC2A-0F3A-4818-8314-C9EA8051C551}" destId="{C5BF742D-2251-41C5-8677-025C0EED8220}" srcOrd="2" destOrd="0" presId="urn:microsoft.com/office/officeart/2005/8/layout/orgChart1"/>
-    <dgm:cxn modelId="{FAF8BA86-F7A2-F44F-8AFC-E4E5ED951E9A}" type="presParOf" srcId="{F673C29D-1969-4B2A-A993-7B6F21D80F55}" destId="{B54326B4-1DE4-4A15-B28C-9CB6B124C74A}" srcOrd="4" destOrd="0" presId="urn:microsoft.com/office/officeart/2005/8/layout/orgChart1"/>
-    <dgm:cxn modelId="{AE9B01FC-C231-AB4A-817D-62DCBF91C955}" type="presParOf" srcId="{F673C29D-1969-4B2A-A993-7B6F21D80F55}" destId="{8F8C1BF3-61C9-4653-A1E8-0C7E0CD45922}" srcOrd="5" destOrd="0" presId="urn:microsoft.com/office/officeart/2005/8/layout/orgChart1"/>
-    <dgm:cxn modelId="{CD258FBC-BB94-E543-B0FE-1DE1D6044C63}" type="presParOf" srcId="{8F8C1BF3-61C9-4653-A1E8-0C7E0CD45922}" destId="{0F1A290F-C73D-4931-89E3-EBBA0B421279}" srcOrd="0" destOrd="0" presId="urn:microsoft.com/office/officeart/2005/8/layout/orgChart1"/>
-    <dgm:cxn modelId="{E0D42A38-00A4-3F4F-8B90-8085BC81402F}" type="presParOf" srcId="{0F1A290F-C73D-4931-89E3-EBBA0B421279}" destId="{46AC5102-8E5E-4D97-AD23-128380636A36}" srcOrd="0" destOrd="0" presId="urn:microsoft.com/office/officeart/2005/8/layout/orgChart1"/>
-    <dgm:cxn modelId="{6C33E3DD-13AE-8A47-9ADE-7957F22EB48A}" type="presParOf" srcId="{0F1A290F-C73D-4931-89E3-EBBA0B421279}" destId="{043EF0EC-50AF-4A40-B437-B3ECE3E2EB49}" srcOrd="1" destOrd="0" presId="urn:microsoft.com/office/officeart/2005/8/layout/orgChart1"/>
-    <dgm:cxn modelId="{153EF6D8-2D33-3E4E-AFAC-61ECA3F841EE}" type="presParOf" srcId="{8F8C1BF3-61C9-4653-A1E8-0C7E0CD45922}" destId="{273CD97B-01F8-4EB7-BA1F-0BB5D3C446D5}" srcOrd="1" destOrd="0" presId="urn:microsoft.com/office/officeart/2005/8/layout/orgChart1"/>
-    <dgm:cxn modelId="{9D104600-4A32-8D41-9A26-5A2E79E96299}" type="presParOf" srcId="{8F8C1BF3-61C9-4653-A1E8-0C7E0CD45922}" destId="{C21B137F-993D-4016-BDC4-11341734E80E}" srcOrd="2" destOrd="0" presId="urn:microsoft.com/office/officeart/2005/8/layout/orgChart1"/>
-    <dgm:cxn modelId="{4477AF35-F109-174E-B3DC-E9FF919CB958}" type="presParOf" srcId="{D646A76D-0D50-4A7D-AAEF-DCA0CE5FBE9F}" destId="{322AF084-A7A7-400D-BED7-259FC6ED9AB2}" srcOrd="2" destOrd="0" presId="urn:microsoft.com/office/officeart/2005/8/layout/orgChart1"/>
-    <dgm:cxn modelId="{9E221578-E6AC-4442-9082-173D547947F1}" type="presParOf" srcId="{A11484BB-9EF8-488A-905C-70881650001A}" destId="{2425641B-B2CD-471D-8CEF-FC5F237324C3}" srcOrd="2" destOrd="0" presId="urn:microsoft.com/office/officeart/2005/8/layout/orgChart1"/>
-    <dgm:cxn modelId="{10C4A5A2-1029-BD4E-85C6-BDF272C8AB07}" type="presParOf" srcId="{A11484BB-9EF8-488A-905C-70881650001A}" destId="{16F1DB01-08CF-4FCA-ABEA-A30F6148289F}" srcOrd="3" destOrd="0" presId="urn:microsoft.com/office/officeart/2005/8/layout/orgChart1"/>
-    <dgm:cxn modelId="{12DBADFB-7F3F-EB4A-8056-5A7000712009}" type="presParOf" srcId="{16F1DB01-08CF-4FCA-ABEA-A30F6148289F}" destId="{32F93C7E-7BAC-49FB-A90B-21F5B5A6A703}" srcOrd="0" destOrd="0" presId="urn:microsoft.com/office/officeart/2005/8/layout/orgChart1"/>
-    <dgm:cxn modelId="{686EE9A5-B250-4C4C-B7BC-57FC634B5C33}" type="presParOf" srcId="{32F93C7E-7BAC-49FB-A90B-21F5B5A6A703}" destId="{CAA05D65-3092-4A51-BE5F-67FE0DB4538B}" srcOrd="0" destOrd="0" presId="urn:microsoft.com/office/officeart/2005/8/layout/orgChart1"/>
-    <dgm:cxn modelId="{AD8C13DC-381C-D94F-B1B6-1CFAB4B9B0C7}" type="presParOf" srcId="{32F93C7E-7BAC-49FB-A90B-21F5B5A6A703}" destId="{800F385B-CA39-428B-8CAE-D1975D6580AC}" srcOrd="1" destOrd="0" presId="urn:microsoft.com/office/officeart/2005/8/layout/orgChart1"/>
-    <dgm:cxn modelId="{1B726009-B04B-4442-B904-C54B99179718}" type="presParOf" srcId="{16F1DB01-08CF-4FCA-ABEA-A30F6148289F}" destId="{54ECC7CE-B848-4FE6-99B8-DE58A002B229}" srcOrd="1" destOrd="0" presId="urn:microsoft.com/office/officeart/2005/8/layout/orgChart1"/>
-    <dgm:cxn modelId="{ECCECED1-7651-EC4E-83EA-D8ADF5C7B7CA}" type="presParOf" srcId="{16F1DB01-08CF-4FCA-ABEA-A30F6148289F}" destId="{1176DF9E-3FEE-41A4-9F33-6EB2F97DB650}" srcOrd="2" destOrd="0" presId="urn:microsoft.com/office/officeart/2005/8/layout/orgChart1"/>
-    <dgm:cxn modelId="{EA60535A-4F63-4345-A883-4EDB61215105}" type="presParOf" srcId="{6942901C-0A3C-4602-80C9-2C4FD11F6B49}" destId="{096C13D3-0C7D-4BD5-A7DF-B605F388131B}" srcOrd="2" destOrd="0" presId="urn:microsoft.com/office/officeart/2005/8/layout/orgChart1"/>
+    <dgm:cxn modelId="{5C78155A-CF13-464D-8E3B-FDDA5153AA26}" type="presParOf" srcId="{CD762EB5-5563-4689-BF98-643B67E932C2}" destId="{6942901C-0A3C-4602-80C9-2C4FD11F6B49}" srcOrd="0" destOrd="0" presId="urn:microsoft.com/office/officeart/2005/8/layout/orgChart1"/>
+    <dgm:cxn modelId="{507A5B65-8AA9-2545-A3E8-A76F4EFD0378}" type="presParOf" srcId="{6942901C-0A3C-4602-80C9-2C4FD11F6B49}" destId="{FA819D29-1597-45E6-A137-AA8D4FD5FF84}" srcOrd="0" destOrd="0" presId="urn:microsoft.com/office/officeart/2005/8/layout/orgChart1"/>
+    <dgm:cxn modelId="{66C267AB-01BB-4E4D-9DC2-F12DA8D19B3D}" type="presParOf" srcId="{FA819D29-1597-45E6-A137-AA8D4FD5FF84}" destId="{6F96C67D-98E1-4611-9094-BF050D34F3A3}" srcOrd="0" destOrd="0" presId="urn:microsoft.com/office/officeart/2005/8/layout/orgChart1"/>
+    <dgm:cxn modelId="{E3D8A350-18B3-594A-B0BC-1D749E04C06F}" type="presParOf" srcId="{FA819D29-1597-45E6-A137-AA8D4FD5FF84}" destId="{105D43EE-C6AD-40AA-8B53-22C0C7EE21A5}" srcOrd="1" destOrd="0" presId="urn:microsoft.com/office/officeart/2005/8/layout/orgChart1"/>
+    <dgm:cxn modelId="{390D8E2C-47AC-0444-B01D-C7771155E328}" type="presParOf" srcId="{6942901C-0A3C-4602-80C9-2C4FD11F6B49}" destId="{A11484BB-9EF8-488A-905C-70881650001A}" srcOrd="1" destOrd="0" presId="urn:microsoft.com/office/officeart/2005/8/layout/orgChart1"/>
+    <dgm:cxn modelId="{39BA6992-179D-8242-BB79-A0125DD35012}" type="presParOf" srcId="{A11484BB-9EF8-488A-905C-70881650001A}" destId="{2B51822A-133F-43AF-8B2F-B047EBF228E5}" srcOrd="0" destOrd="0" presId="urn:microsoft.com/office/officeart/2005/8/layout/orgChart1"/>
+    <dgm:cxn modelId="{86A9ABE2-5B8B-8641-A9B5-FB4BF0402C8A}" type="presParOf" srcId="{A11484BB-9EF8-488A-905C-70881650001A}" destId="{D646A76D-0D50-4A7D-AAEF-DCA0CE5FBE9F}" srcOrd="1" destOrd="0" presId="urn:microsoft.com/office/officeart/2005/8/layout/orgChart1"/>
+    <dgm:cxn modelId="{A50CC9B4-0C5D-D946-A83B-8CFF4D074BB0}" type="presParOf" srcId="{D646A76D-0D50-4A7D-AAEF-DCA0CE5FBE9F}" destId="{B710E00D-B85F-49B1-8146-E15708B11F28}" srcOrd="0" destOrd="0" presId="urn:microsoft.com/office/officeart/2005/8/layout/orgChart1"/>
+    <dgm:cxn modelId="{8D2CC4D0-004C-3E40-BD58-81E117E87EA7}" type="presParOf" srcId="{B710E00D-B85F-49B1-8146-E15708B11F28}" destId="{0C64ED80-1FEB-4E85-8B32-9D6328600DBE}" srcOrd="0" destOrd="0" presId="urn:microsoft.com/office/officeart/2005/8/layout/orgChart1"/>
+    <dgm:cxn modelId="{A0525C91-2D12-5A43-A45E-9C299AB45BFB}" type="presParOf" srcId="{B710E00D-B85F-49B1-8146-E15708B11F28}" destId="{39C08F68-8450-49E1-9E7A-2D22C5EC990B}" srcOrd="1" destOrd="0" presId="urn:microsoft.com/office/officeart/2005/8/layout/orgChart1"/>
+    <dgm:cxn modelId="{1B57581D-B92C-1A4F-84C4-4F9A9C0B1317}" type="presParOf" srcId="{D646A76D-0D50-4A7D-AAEF-DCA0CE5FBE9F}" destId="{F673C29D-1969-4B2A-A993-7B6F21D80F55}" srcOrd="1" destOrd="0" presId="urn:microsoft.com/office/officeart/2005/8/layout/orgChart1"/>
+    <dgm:cxn modelId="{BCAC0E17-A621-C047-BDCB-64BFEB4A83A9}" type="presParOf" srcId="{F673C29D-1969-4B2A-A993-7B6F21D80F55}" destId="{51B0C553-A02C-4868-B244-34CF88960A0D}" srcOrd="0" destOrd="0" presId="urn:microsoft.com/office/officeart/2005/8/layout/orgChart1"/>
+    <dgm:cxn modelId="{D8F38686-7DBB-B441-850D-2A2F22DE1B42}" type="presParOf" srcId="{F673C29D-1969-4B2A-A993-7B6F21D80F55}" destId="{1B566299-471D-4064-A25F-5BB2D8C8E278}" srcOrd="1" destOrd="0" presId="urn:microsoft.com/office/officeart/2005/8/layout/orgChart1"/>
+    <dgm:cxn modelId="{3A39BA71-81EB-6F42-872F-E59AC377E492}" type="presParOf" srcId="{1B566299-471D-4064-A25F-5BB2D8C8E278}" destId="{E05D2579-355B-4BF2-92EF-30D13BF124B0}" srcOrd="0" destOrd="0" presId="urn:microsoft.com/office/officeart/2005/8/layout/orgChart1"/>
+    <dgm:cxn modelId="{81521D60-F703-F645-8527-4F02F0DB417C}" type="presParOf" srcId="{E05D2579-355B-4BF2-92EF-30D13BF124B0}" destId="{CB1C0BB5-DCC9-4392-9B88-994EBDE9E231}" srcOrd="0" destOrd="0" presId="urn:microsoft.com/office/officeart/2005/8/layout/orgChart1"/>
+    <dgm:cxn modelId="{CC110D0B-5C43-4C4A-BE95-D21E08CA1D99}" type="presParOf" srcId="{E05D2579-355B-4BF2-92EF-30D13BF124B0}" destId="{543F1814-2054-45FA-97AD-26DBD9FA1C5D}" srcOrd="1" destOrd="0" presId="urn:microsoft.com/office/officeart/2005/8/layout/orgChart1"/>
+    <dgm:cxn modelId="{62D17D49-5AC7-9B43-9D98-D682D3B462F4}" type="presParOf" srcId="{1B566299-471D-4064-A25F-5BB2D8C8E278}" destId="{BA9895D4-14E4-440D-8FFC-1747F4DBAC71}" srcOrd="1" destOrd="0" presId="urn:microsoft.com/office/officeart/2005/8/layout/orgChart1"/>
+    <dgm:cxn modelId="{1F40025B-2256-864D-A0D9-D54818B19B3B}" type="presParOf" srcId="{1B566299-471D-4064-A25F-5BB2D8C8E278}" destId="{559191C3-071B-47D3-B67C-826CEC29D87E}" srcOrd="2" destOrd="0" presId="urn:microsoft.com/office/officeart/2005/8/layout/orgChart1"/>
+    <dgm:cxn modelId="{590AFD95-5354-1A4A-8F10-49029E2121A0}" type="presParOf" srcId="{F673C29D-1969-4B2A-A993-7B6F21D80F55}" destId="{AFF79369-DC89-437F-94CF-A90388FC0AD9}" srcOrd="2" destOrd="0" presId="urn:microsoft.com/office/officeart/2005/8/layout/orgChart1"/>
+    <dgm:cxn modelId="{EC70019C-E8A0-4445-941D-2C6A5C3821DF}" type="presParOf" srcId="{F673C29D-1969-4B2A-A993-7B6F21D80F55}" destId="{F090BC2A-0F3A-4818-8314-C9EA8051C551}" srcOrd="3" destOrd="0" presId="urn:microsoft.com/office/officeart/2005/8/layout/orgChart1"/>
+    <dgm:cxn modelId="{45FC175E-01F3-274B-906A-A97AD9C0DF06}" type="presParOf" srcId="{F090BC2A-0F3A-4818-8314-C9EA8051C551}" destId="{A8E4D61D-D853-4768-9B95-FD40BDFB4A58}" srcOrd="0" destOrd="0" presId="urn:microsoft.com/office/officeart/2005/8/layout/orgChart1"/>
+    <dgm:cxn modelId="{94E7A230-8DAC-0B4F-8C64-9F2DDD66C37E}" type="presParOf" srcId="{A8E4D61D-D853-4768-9B95-FD40BDFB4A58}" destId="{5C89E2AD-6B62-4FAE-9DFF-07E94450FF09}" srcOrd="0" destOrd="0" presId="urn:microsoft.com/office/officeart/2005/8/layout/orgChart1"/>
+    <dgm:cxn modelId="{EFFC6A0E-3320-684A-9C45-D378ECBF59D4}" type="presParOf" srcId="{A8E4D61D-D853-4768-9B95-FD40BDFB4A58}" destId="{2A6DBE65-2AD0-4A00-8415-459C6E5A70E5}" srcOrd="1" destOrd="0" presId="urn:microsoft.com/office/officeart/2005/8/layout/orgChart1"/>
+    <dgm:cxn modelId="{FE8BB4A0-CCF3-1741-9736-758F61D2A57B}" type="presParOf" srcId="{F090BC2A-0F3A-4818-8314-C9EA8051C551}" destId="{6FFBEE5E-2EF8-4FC8-A0B7-A44EEBC1B2CE}" srcOrd="1" destOrd="0" presId="urn:microsoft.com/office/officeart/2005/8/layout/orgChart1"/>
+    <dgm:cxn modelId="{3C98792B-9A85-8F47-837E-14E21C680297}" type="presParOf" srcId="{F090BC2A-0F3A-4818-8314-C9EA8051C551}" destId="{C5BF742D-2251-41C5-8677-025C0EED8220}" srcOrd="2" destOrd="0" presId="urn:microsoft.com/office/officeart/2005/8/layout/orgChart1"/>
+    <dgm:cxn modelId="{4D82BE7D-902B-4542-8232-63C480B134A1}" type="presParOf" srcId="{F673C29D-1969-4B2A-A993-7B6F21D80F55}" destId="{B54326B4-1DE4-4A15-B28C-9CB6B124C74A}" srcOrd="4" destOrd="0" presId="urn:microsoft.com/office/officeart/2005/8/layout/orgChart1"/>
+    <dgm:cxn modelId="{94F2C083-F502-7845-9481-2988C6B4A7A7}" type="presParOf" srcId="{F673C29D-1969-4B2A-A993-7B6F21D80F55}" destId="{8F8C1BF3-61C9-4653-A1E8-0C7E0CD45922}" srcOrd="5" destOrd="0" presId="urn:microsoft.com/office/officeart/2005/8/layout/orgChart1"/>
+    <dgm:cxn modelId="{26963E68-A8FF-7C4F-BC3A-6800A07EE51E}" type="presParOf" srcId="{8F8C1BF3-61C9-4653-A1E8-0C7E0CD45922}" destId="{0F1A290F-C73D-4931-89E3-EBBA0B421279}" srcOrd="0" destOrd="0" presId="urn:microsoft.com/office/officeart/2005/8/layout/orgChart1"/>
+    <dgm:cxn modelId="{E884FF86-1DD2-1141-AFE4-DC630C7349CF}" type="presParOf" srcId="{0F1A290F-C73D-4931-89E3-EBBA0B421279}" destId="{46AC5102-8E5E-4D97-AD23-128380636A36}" srcOrd="0" destOrd="0" presId="urn:microsoft.com/office/officeart/2005/8/layout/orgChart1"/>
+    <dgm:cxn modelId="{7F473F5C-261C-BC4F-BFC5-961E2A89ADB3}" type="presParOf" srcId="{0F1A290F-C73D-4931-89E3-EBBA0B421279}" destId="{043EF0EC-50AF-4A40-B437-B3ECE3E2EB49}" srcOrd="1" destOrd="0" presId="urn:microsoft.com/office/officeart/2005/8/layout/orgChart1"/>
+    <dgm:cxn modelId="{264D066A-3823-9A4D-9C8C-B332A24B67B2}" type="presParOf" srcId="{8F8C1BF3-61C9-4653-A1E8-0C7E0CD45922}" destId="{273CD97B-01F8-4EB7-BA1F-0BB5D3C446D5}" srcOrd="1" destOrd="0" presId="urn:microsoft.com/office/officeart/2005/8/layout/orgChart1"/>
+    <dgm:cxn modelId="{1BF18D15-0B06-7742-BDFB-C7D489C21F66}" type="presParOf" srcId="{8F8C1BF3-61C9-4653-A1E8-0C7E0CD45922}" destId="{C21B137F-993D-4016-BDC4-11341734E80E}" srcOrd="2" destOrd="0" presId="urn:microsoft.com/office/officeart/2005/8/layout/orgChart1"/>
+    <dgm:cxn modelId="{F4544A4D-DD8F-104B-8C59-66BD9811BF2F}" type="presParOf" srcId="{D646A76D-0D50-4A7D-AAEF-DCA0CE5FBE9F}" destId="{322AF084-A7A7-400D-BED7-259FC6ED9AB2}" srcOrd="2" destOrd="0" presId="urn:microsoft.com/office/officeart/2005/8/layout/orgChart1"/>
+    <dgm:cxn modelId="{6B0587FE-8859-5640-83B7-336CC16917AF}" type="presParOf" srcId="{A11484BB-9EF8-488A-905C-70881650001A}" destId="{2425641B-B2CD-471D-8CEF-FC5F237324C3}" srcOrd="2" destOrd="0" presId="urn:microsoft.com/office/officeart/2005/8/layout/orgChart1"/>
+    <dgm:cxn modelId="{35BC9CFA-4669-EB45-B58C-07F35778E49B}" type="presParOf" srcId="{A11484BB-9EF8-488A-905C-70881650001A}" destId="{16F1DB01-08CF-4FCA-ABEA-A30F6148289F}" srcOrd="3" destOrd="0" presId="urn:microsoft.com/office/officeart/2005/8/layout/orgChart1"/>
+    <dgm:cxn modelId="{B1F93886-B42D-CC48-BB4D-F0974366CBE9}" type="presParOf" srcId="{16F1DB01-08CF-4FCA-ABEA-A30F6148289F}" destId="{32F93C7E-7BAC-49FB-A90B-21F5B5A6A703}" srcOrd="0" destOrd="0" presId="urn:microsoft.com/office/officeart/2005/8/layout/orgChart1"/>
+    <dgm:cxn modelId="{C3D08EC3-C73C-A642-9D3E-6BEEA2D26514}" type="presParOf" srcId="{32F93C7E-7BAC-49FB-A90B-21F5B5A6A703}" destId="{CAA05D65-3092-4A51-BE5F-67FE0DB4538B}" srcOrd="0" destOrd="0" presId="urn:microsoft.com/office/officeart/2005/8/layout/orgChart1"/>
+    <dgm:cxn modelId="{6A45B4BA-0E98-344A-BCFE-DE834A40D931}" type="presParOf" srcId="{32F93C7E-7BAC-49FB-A90B-21F5B5A6A703}" destId="{800F385B-CA39-428B-8CAE-D1975D6580AC}" srcOrd="1" destOrd="0" presId="urn:microsoft.com/office/officeart/2005/8/layout/orgChart1"/>
+    <dgm:cxn modelId="{CE5CC0FA-3E6F-9C40-944E-37454C3D1A24}" type="presParOf" srcId="{16F1DB01-08CF-4FCA-ABEA-A30F6148289F}" destId="{54ECC7CE-B848-4FE6-99B8-DE58A002B229}" srcOrd="1" destOrd="0" presId="urn:microsoft.com/office/officeart/2005/8/layout/orgChart1"/>
+    <dgm:cxn modelId="{23D861AF-F0C9-624D-BD0E-CE4881A89CF8}" type="presParOf" srcId="{16F1DB01-08CF-4FCA-ABEA-A30F6148289F}" destId="{1176DF9E-3FEE-41A4-9F33-6EB2F97DB650}" srcOrd="2" destOrd="0" presId="urn:microsoft.com/office/officeart/2005/8/layout/orgChart1"/>
+    <dgm:cxn modelId="{5019FF25-33BF-A245-9863-76DCC26AA286}" type="presParOf" srcId="{6942901C-0A3C-4602-80C9-2C4FD11F6B49}" destId="{096C13D3-0C7D-4BD5-A7DF-B605F388131B}" srcOrd="2" destOrd="0" presId="urn:microsoft.com/office/officeart/2005/8/layout/orgChart1"/>
   </dgm:cxnLst>
   <dgm:bg/>
   <dgm:whole/>

</xml_diff>